<commit_message>
updated image + tweaks
</commit_message>
<xml_diff>
--- a/be-less-wrong/be-less-wrong.docx
+++ b/be-less-wrong/be-less-wrong.docx
@@ -124,14 +124,14 @@
       <w:r>
         <w:drawing>
           <wp:inline>
-            <wp:extent cx="5334000" cy="5096080"/>
+            <wp:extent cx="5334000" cy="3270557"/>
             <wp:effectExtent b="0" l="0" r="0" t="0"/>
-            <wp:docPr descr="Earth" title="" id="22" name="Picture"/>
+            <wp:docPr descr="Countries of the World From ESRI" title="" id="22" name="Picture"/>
             <a:graphic>
               <a:graphicData uri="http://schemas.openxmlformats.org/drawingml/2006/picture">
                 <pic:pic>
                   <pic:nvPicPr>
-                    <pic:cNvPr descr="earth.png" id="23" name="Picture"/>
+                    <pic:cNvPr descr="countries-of-the-world.png" id="23" name="Picture"/>
                     <pic:cNvPicPr>
                       <a:picLocks noChangeArrowheads="1" noChangeAspect="1"/>
                     </pic:cNvPicPr>
@@ -145,7 +145,7 @@
                   <pic:spPr bwMode="auto">
                     <a:xfrm>
                       <a:off x="0" y="0"/>
-                      <a:ext cx="5334000" cy="5096080"/>
+                      <a:ext cx="5334000" cy="3270557"/>
                     </a:xfrm>
                     <a:prstGeom prst="rect">
                       <a:avLst/>
@@ -169,7 +169,7 @@
         <w:pStyle w:val="ImageCaption"/>
       </w:pPr>
       <w:r>
-        <w:t xml:space="preserve">Earth</w:t>
+        <w:t xml:space="preserve">Countries of the World From ESRI</w:t>
       </w:r>
     </w:p>
     <w:bookmarkEnd w:id="24"/>
@@ -416,7 +416,7 @@
         <w:pStyle w:val="FirstParagraph"/>
       </w:pPr>
       <w:r>
-        <w:t xml:space="preserve">Let’s consider a simple visual model based upon some simulated data. Two key variables in this model are</w:t>
+        <w:t xml:space="preserve">Let’s consider a simple visual model based upon some simulated data. Two key variables in this model are the</w:t>
       </w:r>
       <w:r>
         <w:t xml:space="preserve"> </w:t>
@@ -976,30 +976,6 @@
         <w:footnoteReference w:id="51"/>
       </w:r>
     </w:p>
-    <w:p>
-      <w:pPr>
-        <w:pStyle w:val="BodyText"/>
-      </w:pPr>
-      <w:r>
-        <w:t xml:space="preserve">Adding more variables will not always</w:t>
-      </w:r>
-      <w:r>
-        <w:t xml:space="preserve"> </w:t>
-      </w:r>
-      <w:r>
-        <w:rPr>
-          <w:i/>
-          <w:iCs/>
-        </w:rPr>
-        <w:t xml:space="preserve">flip</w:t>
-      </w:r>
-      <w:r>
-        <w:t xml:space="preserve"> </w:t>
-      </w:r>
-      <w:r>
-        <w:t xml:space="preserve">our conclusions. But often, adding additional variables means that an original conclusion that we thought was substantively or statistically significant is no longer significant.</w:t>
-      </w:r>
-    </w:p>
     <w:bookmarkStart w:id="53" w:name="cr-Simpson"/>
     <w:bookmarkStart w:id="52" w:name="simpsons-paradox"/>
     <w:p>
@@ -1043,25 +1019,33 @@
         <w:pStyle w:val="BodyText"/>
       </w:pPr>
       <w:r>
-        <w:t xml:space="preserve">We need to include as many variables as we can in our visual and statistical models.</w:t>
-      </w:r>
-    </w:p>
-    <w:p>
-      <w:pPr>
-        <w:pStyle w:val="BodyText"/>
-      </w:pPr>
-      <w:r>
-        <w:t xml:space="preserve">Failure to include all of the relevant variables in our model–whether that model is visual or statistical–may lead to very wrong conclusions.</w:t>
-      </w:r>
-    </w:p>
-    <w:bookmarkStart w:id="55" w:name="cr-variables"/>
-    <w:bookmarkStart w:id="54" w:name="a-strategy-for-modeling"/>
+        <w:t xml:space="preserve">Adding more variables will not always</w:t>
+      </w:r>
+      <w:r>
+        <w:t xml:space="preserve"> </w:t>
+      </w:r>
+      <w:r>
+        <w:rPr>
+          <w:i/>
+          <w:iCs/>
+        </w:rPr>
+        <w:t xml:space="preserve">flip</w:t>
+      </w:r>
+      <w:r>
+        <w:t xml:space="preserve"> </w:t>
+      </w:r>
+      <w:r>
+        <w:t xml:space="preserve">our conclusions.</w:t>
+      </w:r>
+    </w:p>
+    <w:bookmarkStart w:id="55" w:name="cr-multivariate"/>
+    <w:bookmarkStart w:id="54" w:name="multivariate-processes"/>
     <w:p>
       <w:pPr>
         <w:pStyle w:val="Heading2"/>
       </w:pPr>
       <w:r>
-        <w:t xml:space="preserve">A Strategy for Modeling</w:t>
+        <w:t xml:space="preserve">Multivariate Processes</w:t>
       </w:r>
     </w:p>
     <w:p>
@@ -1069,7 +1053,52 @@
         <w:pStyle w:val="FirstParagraph"/>
       </w:pPr>
       <w:r>
-        <w:t xml:space="preserve">If those variables are observed, and included in our data set, it may be straightforward to build them into our model. If those variables are not observed, and not present in our data set, more complicated modeling strategies may be necessary.</w:t>
+        <w:t xml:space="preserve">Frequently, adding additional variables means that an original conclusion that we thought was substantively or statistically significant is no longer significant. This is an aspect of</w:t>
+      </w:r>
+      <w:r>
+        <w:t xml:space="preserve"> </w:t>
+      </w:r>
+      <w:r>
+        <w:rPr>
+          <w:i/>
+          <w:iCs/>
+        </w:rPr>
+        <w:t xml:space="preserve">multivariate processes</w:t>
+      </w:r>
+      <w:r>
+        <w:t xml:space="preserve"> </w:t>
+      </w:r>
+      <w:r>
+        <w:t xml:space="preserve">where an</w:t>
+      </w:r>
+      <w:r>
+        <w:t xml:space="preserve"> </w:t>
+      </w:r>
+      <w:r>
+        <w:rPr>
+          <w:i/>
+          <w:iCs/>
+        </w:rPr>
+        <w:t xml:space="preserve">outcome</w:t>
+      </w:r>
+      <w:r>
+        <w:t xml:space="preserve"> </w:t>
+      </w:r>
+      <w:r>
+        <w:t xml:space="preserve">is influenced by</w:t>
+      </w:r>
+      <w:r>
+        <w:t xml:space="preserve"> </w:t>
+      </w:r>
+      <w:r>
+        <w:rPr>
+          <w:i/>
+          <w:iCs/>
+        </w:rPr>
+        <w:t xml:space="preserve">multiple factors</w:t>
+      </w:r>
+      <w:r>
+        <w:t xml:space="preserve">.</w:t>
       </w:r>
     </w:p>
     <w:bookmarkEnd w:id="54"/>
@@ -1079,11 +1108,47 @@
         <w:pStyle w:val="BodyText"/>
       </w:pPr>
       <w:r>
+        <w:t xml:space="preserve">We need to include as many variables as we can in our visual and statistical models.</w:t>
+      </w:r>
+    </w:p>
+    <w:p>
+      <w:pPr>
+        <w:pStyle w:val="BodyText"/>
+      </w:pPr>
+      <w:r>
+        <w:t xml:space="preserve">Failure to include all of the relevant variables in our model–whether that model is visual or statistical–may lead to very wrong conclusions.</w:t>
+      </w:r>
+    </w:p>
+    <w:bookmarkStart w:id="57" w:name="cr-variables"/>
+    <w:bookmarkStart w:id="56" w:name="a-strategy-for-modeling"/>
+    <w:p>
+      <w:pPr>
+        <w:pStyle w:val="Heading2"/>
+      </w:pPr>
+      <w:r>
+        <w:t xml:space="preserve">A Strategy for Modeling</w:t>
+      </w:r>
+    </w:p>
+    <w:p>
+      <w:pPr>
+        <w:pStyle w:val="FirstParagraph"/>
+      </w:pPr>
+      <w:r>
+        <w:t xml:space="preserve">If those variables are observed, and included in our data set, it may be straightforward to build them into our model. If those variables are not observed, and not present in our data set, more complicated modeling strategies may be necessary.</w:t>
+      </w:r>
+    </w:p>
+    <w:bookmarkEnd w:id="56"/>
+    <w:bookmarkEnd w:id="57"/>
+    <w:p>
+      <w:pPr>
+        <w:pStyle w:val="BodyText"/>
+      </w:pPr>
+      <w:r>
         <w:t xml:space="preserve">At first the scenario I’ve just presented seems almost like a trick, or a puzzle, designed to confound us, or to illustrate a convoluted statistical scenario. Yet, upon reflection, the scenario I’ve just presented is surprisingly plausible.</w:t>
       </w:r>
     </w:p>
-    <w:bookmarkStart w:id="62" w:name="cr-thoughtexperiment"/>
-    <w:bookmarkStart w:id="61" w:name="a-thought-experiment"/>
+    <w:bookmarkStart w:id="64" w:name="cr-thoughtexperiment"/>
+    <w:bookmarkStart w:id="63" w:name="a-thought-experiment"/>
     <w:p>
       <w:pPr>
         <w:pStyle w:val="Heading2"/>
@@ -1144,30 +1209,30 @@
       <w:tr>
         <w:tc>
           <w:tcPr/>
-          <w:bookmarkStart w:id="60" w:name="fig-combined"/>
+          <w:bookmarkStart w:id="62" w:name="fig-combined"/>
           <w:p>
             <w:pPr>
               <w:pStyle w:val="Compact"/>
               <w:jc w:val="center"/>
             </w:pPr>
-            <w:bookmarkStart w:id="59" w:name="fig-combined"/>
+            <w:bookmarkStart w:id="61" w:name="fig-combined"/>
             <w:r>
               <w:drawing>
                 <wp:inline>
                   <wp:extent cx="5334000" cy="3200400"/>
                   <wp:effectExtent b="0" l="0" r="0" t="0"/>
-                  <wp:docPr descr="" title="" id="57" name="Picture"/>
+                  <wp:docPr descr="" title="" id="59" name="Picture"/>
                   <a:graphic>
                     <a:graphicData uri="http://schemas.openxmlformats.org/drawingml/2006/picture">
                       <pic:pic>
                         <pic:nvPicPr>
-                          <pic:cNvPr descr="be-less-wrong_files/figure-docx/fig-combined-1.png" id="58" name="Picture"/>
+                          <pic:cNvPr descr="be-less-wrong_files/figure-docx/fig-combined-1.png" id="60" name="Picture"/>
                           <pic:cNvPicPr>
                             <a:picLocks noChangeArrowheads="1" noChangeAspect="1"/>
                           </pic:cNvPicPr>
                         </pic:nvPicPr>
                         <pic:blipFill>
-                          <a:blip r:embed="rId56"/>
+                          <a:blip r:embed="rId58"/>
                           <a:stretch>
                             <a:fillRect/>
                           </a:stretch>
@@ -1193,7 +1258,7 @@
                 </wp:inline>
               </w:drawing>
             </w:r>
-            <w:bookmarkEnd w:id="59"/>
+            <w:bookmarkEnd w:id="61"/>
           </w:p>
           <w:p>
             <w:pPr>
@@ -1208,87 +1273,87 @@
               <w:t xml:space="preserve">Figure 3</w:t>
             </w:r>
           </w:p>
-          <w:bookmarkEnd w:id="60"/>
+          <w:bookmarkEnd w:id="62"/>
         </w:tc>
       </w:tr>
     </w:tbl>
-    <w:bookmarkEnd w:id="61"/>
-    <w:bookmarkEnd w:id="62"/>
-    <w:p>
-      <w:pPr>
-        <w:pStyle w:val="BodyText"/>
-      </w:pPr>
-      <w:r>
-        <w:t xml:space="preserve">My point? Simple models feel intuitive and have a commonsense appeal. Yet, with even slightly complicated social issues, simple models may be wrong.</w:t>
-      </w:r>
-    </w:p>
-    <w:p>
-      <w:pPr>
-        <w:pStyle w:val="BodyText"/>
-      </w:pPr>
-      <w:r>
-        <w:t xml:space="preserve">What I have illustrated here is only one set of ideas about how we need to complicate our quantitative thinking to try to be a</w:t>
-      </w:r>
-      <w:r>
-        <w:t xml:space="preserve"> </w:t>
-      </w:r>
-      <w:r>
-        <w:rPr>
-          <w:i/>
-          <w:iCs/>
-        </w:rPr>
-        <w:t xml:space="preserve">little less wrong</w:t>
-      </w:r>
-      <w:r>
-        <w:t xml:space="preserve"> </w:t>
-      </w:r>
-      <w:r>
-        <w:t xml:space="preserve">in thinking about social problems.</w:t>
-      </w:r>
-    </w:p>
-    <w:p>
-      <w:pPr>
-        <w:pStyle w:val="BodyText"/>
-      </w:pPr>
-      <w:r>
-        <w:t xml:space="preserve">Other more advanced statistical techniques may be seen as attempts to deal with other complications of the data, in an effort to be</w:t>
-      </w:r>
-      <w:r>
-        <w:t xml:space="preserve"> </w:t>
-      </w:r>
-      <w:r>
-        <w:rPr>
-          <w:i/>
-          <w:iCs/>
-        </w:rPr>
-        <w:t xml:space="preserve">less wrong</w:t>
-      </w:r>
-      <w:r>
-        <w:t xml:space="preserve">.</w:t>
-      </w:r>
-    </w:p>
-    <w:bookmarkStart w:id="64" w:name="cr-belesswrong"/>
-    <w:bookmarkStart w:id="63" w:name="be-less-wrong"/>
-    <w:p>
-      <w:pPr>
-        <w:pStyle w:val="Heading2"/>
-      </w:pPr>
-      <w:r>
-        <w:t xml:space="preserve">Be Less Wrong</w:t>
-      </w:r>
-    </w:p>
-    <w:p>
-      <w:pPr>
-        <w:pStyle w:val="FirstParagraph"/>
-      </w:pPr>
-      <w:r>
-        <w:t xml:space="preserve">We need to keep the model as simple as possible so that it remains a useful abstraction, but to make the model complicated enough to reflect the complications of reality.</w:t>
-      </w:r>
-    </w:p>
     <w:bookmarkEnd w:id="63"/>
     <w:bookmarkEnd w:id="64"/>
-    <w:bookmarkStart w:id="77" w:name="refs"/>
-    <w:bookmarkStart w:id="65" w:name="ref-Box1979"/>
+    <w:p>
+      <w:pPr>
+        <w:pStyle w:val="BodyText"/>
+      </w:pPr>
+      <w:r>
+        <w:t xml:space="preserve">My point? Simple models feel intuitive and have a commonsense appeal. Yet, with even slightly complicated social issues, simple models may be wrong.</w:t>
+      </w:r>
+    </w:p>
+    <w:p>
+      <w:pPr>
+        <w:pStyle w:val="BodyText"/>
+      </w:pPr>
+      <w:r>
+        <w:t xml:space="preserve">What I have illustrated here is only one set of ideas about how we need to complicate our quantitative thinking to try to be a</w:t>
+      </w:r>
+      <w:r>
+        <w:t xml:space="preserve"> </w:t>
+      </w:r>
+      <w:r>
+        <w:rPr>
+          <w:i/>
+          <w:iCs/>
+        </w:rPr>
+        <w:t xml:space="preserve">little less wrong</w:t>
+      </w:r>
+      <w:r>
+        <w:t xml:space="preserve"> </w:t>
+      </w:r>
+      <w:r>
+        <w:t xml:space="preserve">in thinking about social problems.</w:t>
+      </w:r>
+    </w:p>
+    <w:p>
+      <w:pPr>
+        <w:pStyle w:val="BodyText"/>
+      </w:pPr>
+      <w:r>
+        <w:t xml:space="preserve">Other more advanced statistical techniques may be seen as attempts to deal with other complications of the data, in an effort to be</w:t>
+      </w:r>
+      <w:r>
+        <w:t xml:space="preserve"> </w:t>
+      </w:r>
+      <w:r>
+        <w:rPr>
+          <w:i/>
+          <w:iCs/>
+        </w:rPr>
+        <w:t xml:space="preserve">less wrong</w:t>
+      </w:r>
+      <w:r>
+        <w:t xml:space="preserve">.</w:t>
+      </w:r>
+    </w:p>
+    <w:bookmarkStart w:id="66" w:name="cr-belesswrong"/>
+    <w:bookmarkStart w:id="65" w:name="be-less-wrong"/>
+    <w:p>
+      <w:pPr>
+        <w:pStyle w:val="Heading2"/>
+      </w:pPr>
+      <w:r>
+        <w:t xml:space="preserve">Be Less Wrong</w:t>
+      </w:r>
+    </w:p>
+    <w:p>
+      <w:pPr>
+        <w:pStyle w:val="FirstParagraph"/>
+      </w:pPr>
+      <w:r>
+        <w:t xml:space="preserve">We need to keep the model as simple as possible so that it remains a useful abstraction, but to make the model complicated enough to reflect the complications of reality.</w:t>
+      </w:r>
+    </w:p>
+    <w:bookmarkEnd w:id="65"/>
+    <w:bookmarkEnd w:id="66"/>
+    <w:bookmarkStart w:id="79" w:name="refs"/>
+    <w:bookmarkStart w:id="67" w:name="ref-Box1979"/>
     <w:p>
       <w:pPr>
         <w:pStyle w:val="Bibliography"/>
@@ -1322,8 +1387,8 @@
         <w:t xml:space="preserve">, edited by Robert L. Launer and Graham N. Wilkinson. Academic Press, Inc. [Harcourt Brace Jovanovich, Publishers], New York-London.</w:t>
       </w:r>
     </w:p>
-    <w:bookmarkEnd w:id="65"/>
-    <w:bookmarkStart w:id="67" w:name="ref-Gelman2007"/>
+    <w:bookmarkEnd w:id="67"/>
+    <w:bookmarkStart w:id="69" w:name="ref-Gelman2007"/>
     <w:p>
       <w:pPr>
         <w:pStyle w:val="Bibliography"/>
@@ -1365,7 +1430,7 @@
       <w:r>
         <w:t xml:space="preserve"> </w:t>
       </w:r>
-      <w:hyperlink r:id="rId66">
+      <w:hyperlink r:id="rId68">
         <w:r>
           <w:rPr>
             <w:rStyle w:val="Hyperlink"/>
@@ -1377,8 +1442,8 @@
         <w:t xml:space="preserve">.</w:t>
       </w:r>
     </w:p>
-    <w:bookmarkEnd w:id="67"/>
-    <w:bookmarkStart w:id="69" w:name="ref-Hand2014"/>
+    <w:bookmarkEnd w:id="69"/>
+    <w:bookmarkStart w:id="71" w:name="ref-Hand2014"/>
     <w:p>
       <w:pPr>
         <w:pStyle w:val="Bibliography"/>
@@ -1417,7 +1482,7 @@
       <w:r>
         <w:t xml:space="preserve"> </w:t>
       </w:r>
-      <w:hyperlink r:id="rId68">
+      <w:hyperlink r:id="rId70">
         <w:r>
           <w:rPr>
             <w:rStyle w:val="Hyperlink"/>
@@ -1429,8 +1494,8 @@
         <w:t xml:space="preserve">.</w:t>
       </w:r>
     </w:p>
-    <w:bookmarkEnd w:id="69"/>
-    <w:bookmarkStart w:id="70" w:name="ref-MR0554183"/>
+    <w:bookmarkEnd w:id="71"/>
+    <w:bookmarkStart w:id="72" w:name="ref-MR0554183"/>
     <w:p>
       <w:pPr>
         <w:pStyle w:val="Bibliography"/>
@@ -1667,8 +1732,8 @@
         <w:t xml:space="preserve">, edited by Robert L. Launer and Graham N. Wilkinson, xvi+296. Academic Press, Inc. [Harcourt Brace Jovanovich, Publishers], New York-London.</w:t>
       </w:r>
     </w:p>
-    <w:bookmarkEnd w:id="70"/>
-    <w:bookmarkStart w:id="71" w:name="ref-Martin-Baro1994B"/>
+    <w:bookmarkEnd w:id="72"/>
+    <w:bookmarkStart w:id="73" w:name="ref-Martin-Baro1994B"/>
     <w:p>
       <w:pPr>
         <w:pStyle w:val="Bibliography"/>
@@ -1702,8 +1767,8 @@
         <w:t xml:space="preserve">, edited by Adrianne Aron and Shawn Corne. Harvard University Press.</w:t>
       </w:r>
     </w:p>
-    <w:bookmarkEnd w:id="71"/>
-    <w:bookmarkStart w:id="73" w:name="ref-Nieuwenhuis2015"/>
+    <w:bookmarkEnd w:id="73"/>
+    <w:bookmarkStart w:id="75" w:name="ref-Nieuwenhuis2015"/>
     <w:p>
       <w:pPr>
         <w:pStyle w:val="Bibliography"/>
@@ -1736,7 +1801,7 @@
       <w:r>
         <w:t xml:space="preserve"> </w:t>
       </w:r>
-      <w:hyperlink r:id="rId72">
+      <w:hyperlink r:id="rId74">
         <w:r>
           <w:rPr>
             <w:rStyle w:val="Hyperlink"/>
@@ -1748,8 +1813,8 @@
         <w:t xml:space="preserve">.</w:t>
       </w:r>
     </w:p>
-    <w:bookmarkEnd w:id="73"/>
-    <w:bookmarkStart w:id="74" w:name="ref-Silverman1998"/>
+    <w:bookmarkEnd w:id="75"/>
+    <w:bookmarkStart w:id="76" w:name="ref-Silverman1998"/>
     <w:p>
       <w:pPr>
         <w:pStyle w:val="Bibliography"/>
@@ -1783,8 +1848,8 @@
         <w:t xml:space="preserve">. Oxford University Press.</w:t>
       </w:r>
     </w:p>
-    <w:bookmarkEnd w:id="74"/>
-    <w:bookmarkStart w:id="76" w:name="ref-Simpson1951"/>
+    <w:bookmarkEnd w:id="76"/>
+    <w:bookmarkStart w:id="78" w:name="ref-Simpson1951"/>
     <w:p>
       <w:pPr>
         <w:pStyle w:val="Bibliography"/>
@@ -1817,7 +1882,7 @@
       <w:r>
         <w:t xml:space="preserve"> </w:t>
       </w:r>
-      <w:hyperlink r:id="rId75">
+      <w:hyperlink r:id="rId77">
         <w:r>
           <w:rPr>
             <w:rStyle w:val="Hyperlink"/>
@@ -1829,8 +1894,8 @@
         <w:t xml:space="preserve">.</w:t>
       </w:r>
     </w:p>
-    <w:bookmarkEnd w:id="76"/>
-    <w:bookmarkEnd w:id="77"/>
+    <w:bookmarkEnd w:id="78"/>
+    <w:bookmarkEnd w:id="79"/>
     <w:sectPr/>
   </w:body>
 </w:document>

</xml_diff>

<commit_message>
better CSS for interactives in sticky column; added leaflet; better CSS for boxes
</commit_message>
<xml_diff>
--- a/be-less-wrong/be-less-wrong.docx
+++ b/be-less-wrong/be-less-wrong.docx
@@ -67,7 +67,7 @@
         <w:pStyle w:val="Date"/>
       </w:pPr>
       <w:r>
-        <w:t xml:space="preserve">2024-12-28</w:t>
+        <w:t xml:space="preserve">2024-12-29</w:t>
       </w:r>
     </w:p>
     <w:bookmarkStart w:id="20" w:name="cr-martinbaro"/>
@@ -124,14 +124,14 @@
       <w:r>
         <w:drawing>
           <wp:inline>
-            <wp:extent cx="5334000" cy="3270557"/>
+            <wp:extent cx="5334000" cy="3200400"/>
             <wp:effectExtent b="0" l="0" r="0" t="0"/>
-            <wp:docPr descr="Countries of the World From ESRI" title="" id="22" name="Picture"/>
+            <wp:docPr descr="Countries of the World from ESRI" title="" id="22" name="Picture"/>
             <a:graphic>
               <a:graphicData uri="http://schemas.openxmlformats.org/drawingml/2006/picture">
                 <pic:pic>
                   <pic:nvPicPr>
-                    <pic:cNvPr descr="countries-of-the-world.png" id="23" name="Picture"/>
+                    <pic:cNvPr descr="be-less-wrong_files/figure-docx/unnamed-chunk-4-1.png" id="23" name="Picture"/>
                     <pic:cNvPicPr>
                       <a:picLocks noChangeArrowheads="1" noChangeAspect="1"/>
                     </pic:cNvPicPr>
@@ -145,7 +145,7 @@
                   <pic:spPr bwMode="auto">
                     <a:xfrm>
                       <a:off x="0" y="0"/>
-                      <a:ext cx="5334000" cy="3270557"/>
+                      <a:ext cx="5334000" cy="3200400"/>
                     </a:xfrm>
                     <a:prstGeom prst="rect">
                       <a:avLst/>
@@ -169,7 +169,7 @@
         <w:pStyle w:val="ImageCaption"/>
       </w:pPr>
       <w:r>
-        <w:t xml:space="preserve">Countries of the World From ESRI</w:t>
+        <w:t xml:space="preserve">Countries of the World from ESRI</w:t>
       </w:r>
     </w:p>
     <w:bookmarkEnd w:id="24"/>

</xml_diff>

<commit_message>
replaced leaflet with plotly; re-published to quartopub
</commit_message>
<xml_diff>
--- a/be-less-wrong/be-less-wrong.docx
+++ b/be-less-wrong/be-less-wrong.docx
@@ -67,7 +67,7 @@
         <w:pStyle w:val="Date"/>
       </w:pPr>
       <w:r>
-        <w:t xml:space="preserve">2025-01-01</w:t>
+        <w:t xml:space="preserve">2025-01-02</w:t>
       </w:r>
     </w:p>
     <w:bookmarkStart w:id="20" w:name="cr-martinbaro"/>
@@ -116,438 +116,7 @@
         <w:t xml:space="preserve">of abuse, neglect, suffering, exploitation, violence, discrimination, and other associated problems that we are trying to understand, and to reduce.</w:t>
       </w:r>
     </w:p>
-    <w:bookmarkStart w:id="24" w:name="cr-earth"/>
-    <w:p>
-      <w:pPr>
-        <w:pStyle w:val="CaptionedFigure"/>
-      </w:pPr>
-      <w:r>
-        <w:drawing>
-          <wp:inline>
-            <wp:extent cx="5334000" cy="5334000"/>
-            <wp:effectExtent b="0" l="0" r="0" t="0"/>
-            <wp:docPr descr="Countries of the World from ESRI" title="" id="22" name="Picture"/>
-            <a:graphic>
-              <a:graphicData uri="http://schemas.openxmlformats.org/drawingml/2006/picture">
-                <pic:pic>
-                  <pic:nvPicPr>
-                    <pic:cNvPr descr="be-less-wrong_files/figure-docx/unnamed-chunk-4-1.png" id="23" name="Picture"/>
-                    <pic:cNvPicPr>
-                      <a:picLocks noChangeArrowheads="1" noChangeAspect="1"/>
-                    </pic:cNvPicPr>
-                  </pic:nvPicPr>
-                  <pic:blipFill>
-                    <a:blip r:embed="rId21"/>
-                    <a:stretch>
-                      <a:fillRect/>
-                    </a:stretch>
-                  </pic:blipFill>
-                  <pic:spPr bwMode="auto">
-                    <a:xfrm>
-                      <a:off x="0" y="0"/>
-                      <a:ext cx="5334000" cy="5334000"/>
-                    </a:xfrm>
-                    <a:prstGeom prst="rect">
-                      <a:avLst/>
-                    </a:prstGeom>
-                    <a:noFill/>
-                    <a:ln w="9525">
-                      <a:noFill/>
-                      <a:headEnd/>
-                      <a:tailEnd/>
-                    </a:ln>
-                  </pic:spPr>
-                </pic:pic>
-              </a:graphicData>
-            </a:graphic>
-          </wp:inline>
-        </w:drawing>
-      </w:r>
-    </w:p>
-    <w:p>
-      <w:pPr>
-        <w:pStyle w:val="ImageCaption"/>
-      </w:pPr>
-      <w:r>
-        <w:t xml:space="preserve">Countries of the World from ESRI</w:t>
-      </w:r>
-    </w:p>
-    <w:bookmarkEnd w:id="24"/>
-    <w:p>
-      <w:pPr>
-        <w:pStyle w:val="BodyText"/>
-      </w:pPr>
-      <w:r>
-        <w:t xml:space="preserve">We hope that our research will inform efforts to change these</w:t>
-      </w:r>
-      <w:r>
-        <w:t xml:space="preserve"> </w:t>
-      </w:r>
-      <w:r>
-        <w:rPr>
-          <w:i/>
-          <w:iCs/>
-        </w:rPr>
-        <w:t xml:space="preserve">realities</w:t>
-      </w:r>
-      <w:r>
-        <w:t xml:space="preserve">. Yet, at the same time we must recognize that our understandings are at best</w:t>
-      </w:r>
-      <w:r>
-        <w:t xml:space="preserve"> </w:t>
-      </w:r>
-      <w:r>
-        <w:rPr>
-          <w:i/>
-          <w:iCs/>
-        </w:rPr>
-        <w:t xml:space="preserve">iterative</w:t>
-      </w:r>
-      <w:r>
-        <w:t xml:space="preserve"> </w:t>
-      </w:r>
-      <w:r>
-        <w:t xml:space="preserve">and</w:t>
-      </w:r>
-      <w:r>
-        <w:t xml:space="preserve"> </w:t>
-      </w:r>
-      <w:r>
-        <w:rPr>
-          <w:i/>
-          <w:iCs/>
-        </w:rPr>
-        <w:t xml:space="preserve">contingent.</w:t>
-      </w:r>
-      <w:r>
-        <w:t xml:space="preserve"> </w:t>
-      </w:r>
-      <w:r>
-        <w:t xml:space="preserve">While we will never have a perfect understanding of social reality, we can always improve our understandings, and move in the direction of being</w:t>
-      </w:r>
-      <w:r>
-        <w:t xml:space="preserve"> </w:t>
-      </w:r>
-      <w:r>
-        <w:rPr>
-          <w:i/>
-          <w:iCs/>
-        </w:rPr>
-        <w:t xml:space="preserve">less wrong</w:t>
-      </w:r>
-      <w:r>
-        <w:t xml:space="preserve">.</w:t>
-      </w:r>
-    </w:p>
-    <w:p>
-      <w:pPr>
-        <w:pStyle w:val="BodyText"/>
-      </w:pPr>
-      <w:r>
-        <w:t xml:space="preserve">As</w:t>
-      </w:r>
-      <w:r>
-        <w:t xml:space="preserve"> </w:t>
-      </w:r>
-      <w:r>
-        <w:t xml:space="preserve">Silverman (1998)</w:t>
-      </w:r>
-      <w:r>
-        <w:t xml:space="preserve"> </w:t>
-      </w:r>
-      <w:r>
-        <w:t xml:space="preserve">wrote:</w:t>
-      </w:r>
-    </w:p>
-    <w:bookmarkStart w:id="25" w:name="cr-silverman"/>
-    <w:p>
-      <w:pPr>
-        <w:pStyle w:val="BlockText"/>
-      </w:pPr>
-      <w:r>
-        <w:t xml:space="preserve">“</w:t>
-      </w:r>
-      <w:r>
-        <w:t xml:space="preserve">… there is no way to know when our observations about complex events in nature are complete. Our knowledge is finite, Karl Popper emphasised, but our ignorance is infinite. … [W]e can never be certain about the consequences of our interventions, we can only narrow the area of uncertainty. This admission is not as pessimistic as it sounds: claims that resist repeated energetic challenges often turn out to be quite reliable. Such</w:t>
-      </w:r>
-      <w:r>
-        <w:t xml:space="preserve"> </w:t>
-      </w:r>
-      <w:r>
-        <w:t xml:space="preserve">‘</w:t>
-      </w:r>
-      <w:r>
-        <w:t xml:space="preserve">working truths</w:t>
-      </w:r>
-      <w:r>
-        <w:t xml:space="preserve">’</w:t>
-      </w:r>
-      <w:r>
-        <w:t xml:space="preserve"> </w:t>
-      </w:r>
-      <w:r>
-        <w:t xml:space="preserve">are the building blocks for the reasonably solid structures that support our everyday actions…</w:t>
-      </w:r>
-      <w:r>
-        <w:t xml:space="preserve">”</w:t>
-      </w:r>
-      <w:r>
-        <w:t xml:space="preserve"> </w:t>
-      </w:r>
-      <w:r>
-        <w:t xml:space="preserve">(Silverman 1998)</w:t>
-      </w:r>
-    </w:p>
-    <w:bookmarkEnd w:id="25"/>
-    <w:p>
-      <w:pPr>
-        <w:pStyle w:val="FirstParagraph"/>
-      </w:pPr>
-      <w:r>
-        <w:t xml:space="preserve">This recalls the famous saying by the statistician George Box about statistical models, reported in many places, and well captured in the passage by</w:t>
-      </w:r>
-      <w:r>
-        <w:t xml:space="preserve"> </w:t>
-      </w:r>
-      <w:r>
-        <w:t xml:space="preserve">Hand (2014)</w:t>
-      </w:r>
-      <w:r>
-        <w:t xml:space="preserve">:</w:t>
-      </w:r>
-    </w:p>
-    <w:bookmarkStart w:id="26" w:name="cr-box"/>
-    <w:p>
-      <w:pPr>
-        <w:pStyle w:val="BlockText"/>
-      </w:pPr>
-      <w:r>
-        <w:t xml:space="preserve">“</w:t>
-      </w:r>
-      <w:r>
-        <w:t xml:space="preserve">In general, when building statistical models, we must not forget that the aim is to understand something about the real world. Or predict, choose an action, make a decision, summarize evidence, and so on, but always about the real world, not an abstract mathematical world: our models are not the reality—a point well made by George Box in his oft-cited remark that</w:t>
-      </w:r>
-      <w:r>
-        <w:t xml:space="preserve"> </w:t>
-      </w:r>
-      <w:r>
-        <w:t xml:space="preserve">‘</w:t>
-      </w:r>
-      <w:r>
-        <w:t xml:space="preserve">all models are wrong, but some are useful</w:t>
-      </w:r>
-      <w:r>
-        <w:t xml:space="preserve">’</w:t>
-      </w:r>
-      <w:r>
-        <w:t xml:space="preserve"> </w:t>
-      </w:r>
-      <w:r>
-        <w:t xml:space="preserve">(Box, 1979 in</w:t>
-      </w:r>
-      <w:r>
-        <w:t xml:space="preserve"> </w:t>
-      </w:r>
-      <w:r>
-        <w:t xml:space="preserve">Launer and Wilkinson (1979)</w:t>
-      </w:r>
-      <w:r>
-        <w:t xml:space="preserve">).</w:t>
-      </w:r>
-      <w:r>
-        <w:t xml:space="preserve">”</w:t>
-      </w:r>
-      <w:r>
-        <w:t xml:space="preserve"> </w:t>
-      </w:r>
-      <w:r>
-        <w:t xml:space="preserve">(Hand 2014)</w:t>
-      </w:r>
-    </w:p>
-    <w:bookmarkEnd w:id="26"/>
-    <w:p>
-      <w:pPr>
-        <w:pStyle w:val="FirstParagraph"/>
-      </w:pPr>
-      <w:r>
-        <w:t xml:space="preserve">A key task then, of using quantitative methods is to use them to try to be progressively</w:t>
-      </w:r>
-      <w:r>
-        <w:t xml:space="preserve"> </w:t>
-      </w:r>
-      <w:r>
-        <w:rPr>
-          <w:i/>
-          <w:iCs/>
-        </w:rPr>
-        <w:t xml:space="preserve">less wrong</w:t>
-      </w:r>
-      <w:r>
-        <w:t xml:space="preserve"> </w:t>
-      </w:r>
-      <w:r>
-        <w:t xml:space="preserve">about the answers we are finding to important questions about improving human wellbeing.</w:t>
-      </w:r>
-    </w:p>
-    <w:bookmarkStart w:id="27" w:name="cr-box2"/>
-    <w:p>
-      <w:pPr>
-        <w:pStyle w:val="BlockText"/>
-      </w:pPr>
-      <w:r>
-        <w:t xml:space="preserve">“</w:t>
-      </w:r>
-      <w:r>
-        <w:t xml:space="preserve">All models are wrong, but some are useful.</w:t>
-      </w:r>
-      <w:r>
-        <w:t xml:space="preserve">”</w:t>
-      </w:r>
-      <w:r>
-        <w:t xml:space="preserve"> </w:t>
-      </w:r>
-      <w:r>
-        <w:t xml:space="preserve">(Box 1979)</w:t>
-      </w:r>
-    </w:p>
-    <w:bookmarkEnd w:id="27"/>
-    <w:p>
-      <w:pPr>
-        <w:pStyle w:val="FirstParagraph"/>
-      </w:pPr>
-      <w:r>
-        <w:t xml:space="preserve">Let’s consider a simple visual model based upon some simulated data. Two key variables in this model are the</w:t>
-      </w:r>
-      <w:r>
-        <w:t xml:space="preserve"> </w:t>
-      </w:r>
-      <w:r>
-        <w:rPr>
-          <w:i/>
-          <w:iCs/>
-        </w:rPr>
-        <w:t xml:space="preserve">intervention</w:t>
-      </w:r>
-      <w:r>
-        <w:t xml:space="preserve"> </w:t>
-      </w:r>
-      <w:r>
-        <w:t xml:space="preserve">(a treatment or program that we hope does some good), and the</w:t>
-      </w:r>
-      <w:r>
-        <w:t xml:space="preserve"> </w:t>
-      </w:r>
-      <w:r>
-        <w:rPr>
-          <w:i/>
-          <w:iCs/>
-        </w:rPr>
-        <w:t xml:space="preserve">outcome</w:t>
-      </w:r>
-      <w:r>
-        <w:t xml:space="preserve"> </w:t>
-      </w:r>
-      <w:r>
-        <w:t xml:space="preserve">(an improved or beneficial mental health or psychological outcome).</w:t>
-      </w:r>
-    </w:p>
-    <w:bookmarkStart w:id="31" w:name="cr-flowchart"/>
-    <w:p>
-      <w:pPr>
-        <w:pStyle w:val="BodyText"/>
-      </w:pPr>
-    </w:p>
-    <w:p>
-      <w:pPr>
-        <w:pStyle w:val="BodyText"/>
-      </w:pPr>
-      <w:r>
-        <w:drawing>
-          <wp:inline>
-            <wp:extent cx="2350008" cy="475488"/>
-            <wp:effectExtent b="0" l="0" r="0" t="0"/>
-            <wp:docPr descr="" title="" id="29" name="Picture"/>
-            <a:graphic>
-              <a:graphicData uri="http://schemas.openxmlformats.org/drawingml/2006/picture">
-                <pic:pic>
-                  <pic:nvPicPr>
-                    <pic:cNvPr descr="be-less-wrong_files/figure-docx/mermaid-figure-1.png" id="30" name="Picture"/>
-                    <pic:cNvPicPr>
-                      <a:picLocks noChangeArrowheads="1" noChangeAspect="1"/>
-                    </pic:cNvPicPr>
-                  </pic:nvPicPr>
-                  <pic:blipFill>
-                    <a:blip r:embed="rId28"/>
-                    <a:stretch>
-                      <a:fillRect/>
-                    </a:stretch>
-                  </pic:blipFill>
-                  <pic:spPr bwMode="auto">
-                    <a:xfrm>
-                      <a:off x="0" y="0"/>
-                      <a:ext cx="2350008" cy="475488"/>
-                    </a:xfrm>
-                    <a:prstGeom prst="rect">
-                      <a:avLst/>
-                    </a:prstGeom>
-                    <a:noFill/>
-                    <a:ln w="9525">
-                      <a:noFill/>
-                      <a:headEnd/>
-                      <a:tailEnd/>
-                    </a:ln>
-                  </pic:spPr>
-                </pic:pic>
-              </a:graphicData>
-            </a:graphic>
-          </wp:inline>
-        </w:drawing>
-      </w:r>
-    </w:p>
-    <w:p>
-      <w:pPr>
-        <w:pStyle w:val="BodyText"/>
-      </w:pPr>
-    </w:p>
-    <w:bookmarkEnd w:id="31"/>
-    <w:p>
-      <w:pPr>
-        <w:pStyle w:val="BodyText"/>
-      </w:pPr>
-      <w:r>
-        <w:t xml:space="preserve">Here is a first model. What do these results say about the relationship of the</w:t>
-      </w:r>
-      <w:r>
-        <w:t xml:space="preserve"> </w:t>
-      </w:r>
-      <w:r>
-        <w:rPr>
-          <w:i/>
-          <w:iCs/>
-        </w:rPr>
-        <w:t xml:space="preserve">intervention</w:t>
-      </w:r>
-      <w:r>
-        <w:t xml:space="preserve"> </w:t>
-      </w:r>
-      <w:r>
-        <w:t xml:space="preserve">and the</w:t>
-      </w:r>
-      <w:r>
-        <w:t xml:space="preserve"> </w:t>
-      </w:r>
-      <w:r>
-        <w:rPr>
-          <w:i/>
-          <w:iCs/>
-        </w:rPr>
-        <w:t xml:space="preserve">outcome</w:t>
-      </w:r>
-      <w:r>
-        <w:t xml:space="preserve">?</w:t>
-      </w:r>
-    </w:p>
-    <w:bookmarkStart w:id="37" w:name="cr-p0"/>
+    <w:bookmarkStart w:id="25" w:name="cr-earth"/>
     <w:tbl>
       <w:tblPr>
         <w:tblStyle w:val="Table"/>
@@ -561,30 +130,29 @@
       <w:tr>
         <w:tc>
           <w:tcPr/>
-          <w:bookmarkStart w:id="36" w:name="fig-p0"/>
+          <w:bookmarkStart w:id="24" w:name="fig-globe"/>
           <w:p>
             <w:pPr>
               <w:pStyle w:val="Compact"/>
               <w:jc w:val="center"/>
             </w:pPr>
-            <w:bookmarkStart w:id="35" w:name="fig-p0"/>
             <w:r>
               <w:drawing>
                 <wp:inline>
                   <wp:extent cx="5334000" cy="3200400"/>
                   <wp:effectExtent b="0" l="0" r="0" t="0"/>
-                  <wp:docPr descr="" title="" id="33" name="Picture"/>
+                  <wp:docPr descr="" title="" id="22" name="Picture"/>
                   <a:graphic>
                     <a:graphicData uri="http://schemas.openxmlformats.org/drawingml/2006/picture">
                       <pic:pic>
                         <pic:nvPicPr>
-                          <pic:cNvPr descr="be-less-wrong_files/figure-docx/fig-p0-1.png" id="34" name="Picture"/>
+                          <pic:cNvPr descr="be-less-wrong_files/figure-docx/fig-globe-1.png" id="23" name="Picture"/>
                           <pic:cNvPicPr>
                             <a:picLocks noChangeArrowheads="1" noChangeAspect="1"/>
                           </pic:cNvPicPr>
                         </pic:nvPicPr>
                         <pic:blipFill>
-                          <a:blip r:embed="rId32"/>
+                          <a:blip r:embed="rId21"/>
                           <a:stretch>
                             <a:fillRect/>
                           </a:stretch>
@@ -610,7 +178,6 @@
                 </wp:inline>
               </w:drawing>
             </w:r>
-            <w:bookmarkEnd w:id="35"/>
           </w:p>
           <w:p>
             <w:pPr>
@@ -622,20 +189,258 @@
               <w:pStyle w:val="ImageCaption"/>
             </w:pPr>
             <w:r>
-              <w:t xml:space="preserve">Figure 1</w:t>
+              <w:t xml:space="preserve">Figure 1: Countries of the World</w:t>
             </w:r>
           </w:p>
-          <w:bookmarkEnd w:id="36"/>
+          <w:bookmarkEnd w:id="24"/>
         </w:tc>
       </w:tr>
     </w:tbl>
-    <w:bookmarkEnd w:id="37"/>
+    <w:bookmarkEnd w:id="25"/>
     <w:p>
       <w:pPr>
         <w:pStyle w:val="BodyText"/>
       </w:pPr>
       <w:r>
-        <w:t xml:space="preserve">These simple straightforward results suggest that the</w:t>
+        <w:t xml:space="preserve">We hope that our research will inform efforts to change these</w:t>
+      </w:r>
+      <w:r>
+        <w:t xml:space="preserve"> </w:t>
+      </w:r>
+      <w:r>
+        <w:rPr>
+          <w:i/>
+          <w:iCs/>
+        </w:rPr>
+        <w:t xml:space="preserve">realities</w:t>
+      </w:r>
+      <w:r>
+        <w:t xml:space="preserve">. Yet, at the same time we must recognize that our understandings are at best</w:t>
+      </w:r>
+      <w:r>
+        <w:t xml:space="preserve"> </w:t>
+      </w:r>
+      <w:r>
+        <w:rPr>
+          <w:i/>
+          <w:iCs/>
+        </w:rPr>
+        <w:t xml:space="preserve">iterative</w:t>
+      </w:r>
+      <w:r>
+        <w:t xml:space="preserve"> </w:t>
+      </w:r>
+      <w:r>
+        <w:t xml:space="preserve">and</w:t>
+      </w:r>
+      <w:r>
+        <w:t xml:space="preserve"> </w:t>
+      </w:r>
+      <w:r>
+        <w:rPr>
+          <w:i/>
+          <w:iCs/>
+        </w:rPr>
+        <w:t xml:space="preserve">contingent.</w:t>
+      </w:r>
+      <w:r>
+        <w:t xml:space="preserve"> </w:t>
+      </w:r>
+      <w:r>
+        <w:t xml:space="preserve">While we will never have a perfect understanding of social reality, we can always improve our understandings, and move in the direction of being</w:t>
+      </w:r>
+      <w:r>
+        <w:t xml:space="preserve"> </w:t>
+      </w:r>
+      <w:r>
+        <w:rPr>
+          <w:i/>
+          <w:iCs/>
+        </w:rPr>
+        <w:t xml:space="preserve">less wrong</w:t>
+      </w:r>
+      <w:r>
+        <w:t xml:space="preserve">.</w:t>
+      </w:r>
+    </w:p>
+    <w:p>
+      <w:pPr>
+        <w:pStyle w:val="BodyText"/>
+      </w:pPr>
+      <w:r>
+        <w:t xml:space="preserve">As</w:t>
+      </w:r>
+      <w:r>
+        <w:t xml:space="preserve"> </w:t>
+      </w:r>
+      <w:r>
+        <w:t xml:space="preserve">Silverman (1998)</w:t>
+      </w:r>
+      <w:r>
+        <w:t xml:space="preserve"> </w:t>
+      </w:r>
+      <w:r>
+        <w:t xml:space="preserve">wrote:</w:t>
+      </w:r>
+    </w:p>
+    <w:bookmarkStart w:id="26" w:name="cr-silverman"/>
+    <w:p>
+      <w:pPr>
+        <w:pStyle w:val="BlockText"/>
+      </w:pPr>
+      <w:r>
+        <w:t xml:space="preserve">“</w:t>
+      </w:r>
+      <w:r>
+        <w:t xml:space="preserve">… there is no way to know when our observations about complex events in nature are complete. Our knowledge is finite, Karl Popper emphasised, but our ignorance is infinite. … [W]e can never be certain about the consequences of our interventions, we can only narrow the area of uncertainty. This admission is not as pessimistic as it sounds: claims that resist repeated energetic challenges often turn out to be quite reliable. Such</w:t>
+      </w:r>
+      <w:r>
+        <w:t xml:space="preserve"> </w:t>
+      </w:r>
+      <w:r>
+        <w:t xml:space="preserve">‘</w:t>
+      </w:r>
+      <w:r>
+        <w:t xml:space="preserve">working truths</w:t>
+      </w:r>
+      <w:r>
+        <w:t xml:space="preserve">’</w:t>
+      </w:r>
+      <w:r>
+        <w:t xml:space="preserve"> </w:t>
+      </w:r>
+      <w:r>
+        <w:t xml:space="preserve">are the building blocks for the reasonably solid structures that support our everyday actions…</w:t>
+      </w:r>
+      <w:r>
+        <w:t xml:space="preserve">”</w:t>
+      </w:r>
+      <w:r>
+        <w:t xml:space="preserve"> </w:t>
+      </w:r>
+      <w:r>
+        <w:t xml:space="preserve">(Silverman 1998)</w:t>
+      </w:r>
+    </w:p>
+    <w:bookmarkEnd w:id="26"/>
+    <w:p>
+      <w:pPr>
+        <w:pStyle w:val="FirstParagraph"/>
+      </w:pPr>
+      <w:r>
+        <w:t xml:space="preserve">This recalls the famous saying by the statistician George Box about statistical models, reported in many places, and well captured in the passage by</w:t>
+      </w:r>
+      <w:r>
+        <w:t xml:space="preserve"> </w:t>
+      </w:r>
+      <w:r>
+        <w:t xml:space="preserve">Hand (2014)</w:t>
+      </w:r>
+      <w:r>
+        <w:t xml:space="preserve">:</w:t>
+      </w:r>
+    </w:p>
+    <w:bookmarkStart w:id="27" w:name="cr-box"/>
+    <w:p>
+      <w:pPr>
+        <w:pStyle w:val="BlockText"/>
+      </w:pPr>
+      <w:r>
+        <w:t xml:space="preserve">“</w:t>
+      </w:r>
+      <w:r>
+        <w:t xml:space="preserve">In general, when building statistical models, we must not forget that the aim is to understand something about the real world. Or predict, choose an action, make a decision, summarize evidence, and so on, but always about the real world, not an abstract mathematical world: our models are not the reality—a point well made by George Box in his oft-cited remark that</w:t>
+      </w:r>
+      <w:r>
+        <w:t xml:space="preserve"> </w:t>
+      </w:r>
+      <w:r>
+        <w:t xml:space="preserve">‘</w:t>
+      </w:r>
+      <w:r>
+        <w:t xml:space="preserve">all models are wrong, but some are useful</w:t>
+      </w:r>
+      <w:r>
+        <w:t xml:space="preserve">’</w:t>
+      </w:r>
+      <w:r>
+        <w:t xml:space="preserve"> </w:t>
+      </w:r>
+      <w:r>
+        <w:t xml:space="preserve">(Box, 1979 in</w:t>
+      </w:r>
+      <w:r>
+        <w:t xml:space="preserve"> </w:t>
+      </w:r>
+      <w:r>
+        <w:t xml:space="preserve">Launer and Wilkinson (1979)</w:t>
+      </w:r>
+      <w:r>
+        <w:t xml:space="preserve">).</w:t>
+      </w:r>
+      <w:r>
+        <w:t xml:space="preserve">”</w:t>
+      </w:r>
+      <w:r>
+        <w:t xml:space="preserve"> </w:t>
+      </w:r>
+      <w:r>
+        <w:t xml:space="preserve">(Hand 2014)</w:t>
+      </w:r>
+    </w:p>
+    <w:bookmarkEnd w:id="27"/>
+    <w:p>
+      <w:pPr>
+        <w:pStyle w:val="FirstParagraph"/>
+      </w:pPr>
+      <w:r>
+        <w:t xml:space="preserve">A key task then, of using quantitative methods is to use them to try to be progressively</w:t>
+      </w:r>
+      <w:r>
+        <w:t xml:space="preserve"> </w:t>
+      </w:r>
+      <w:r>
+        <w:rPr>
+          <w:i/>
+          <w:iCs/>
+        </w:rPr>
+        <w:t xml:space="preserve">less wrong</w:t>
+      </w:r>
+      <w:r>
+        <w:t xml:space="preserve"> </w:t>
+      </w:r>
+      <w:r>
+        <w:t xml:space="preserve">about the answers we are finding to important questions about improving human wellbeing.</w:t>
+      </w:r>
+    </w:p>
+    <w:bookmarkStart w:id="28" w:name="cr-box2"/>
+    <w:p>
+      <w:pPr>
+        <w:pStyle w:val="BlockText"/>
+      </w:pPr>
+      <w:r>
+        <w:t xml:space="preserve">“</w:t>
+      </w:r>
+      <w:r>
+        <w:t xml:space="preserve">All models are wrong, but some are useful.</w:t>
+      </w:r>
+      <w:r>
+        <w:t xml:space="preserve">”</w:t>
+      </w:r>
+      <w:r>
+        <w:t xml:space="preserve"> </w:t>
+      </w:r>
+      <w:r>
+        <w:t xml:space="preserve">(Box 1979)</w:t>
+      </w:r>
+    </w:p>
+    <w:bookmarkEnd w:id="28"/>
+    <w:p>
+      <w:pPr>
+        <w:pStyle w:val="FirstParagraph"/>
+      </w:pPr>
+      <w:r>
+        <w:t xml:space="preserve">Let’s consider a simple visual model based upon some simulated data. Two key variables in this model are the</w:t>
       </w:r>
       <w:r>
         <w:t xml:space="preserve"> </w:t>
@@ -651,7 +456,7 @@
         <w:t xml:space="preserve"> </w:t>
       </w:r>
       <w:r>
-        <w:t xml:space="preserve">is associated with a worsening of the</w:t>
+        <w:t xml:space="preserve">(a treatment or program that we hope does some good), and the</w:t>
       </w:r>
       <w:r>
         <w:t xml:space="preserve"> </w:t>
@@ -664,112 +469,13 @@
         <w:t xml:space="preserve">outcome</w:t>
       </w:r>
       <w:r>
-        <w:t xml:space="preserve">.</w:t>
-      </w:r>
-    </w:p>
-    <w:bookmarkStart w:id="39" w:name="cr-notrecommended"/>
-    <w:bookmarkStart w:id="38" w:name="the-intervention-is-not-recommended"/>
-    <w:p>
-      <w:pPr>
-        <w:pStyle w:val="Heading2"/>
-      </w:pPr>
-      <w:r>
-        <w:t xml:space="preserve">The Intervention is</w:t>
-      </w:r>
-      <w:r>
-        <w:t xml:space="preserve"> </w:t>
-      </w:r>
-      <w:r>
-        <w:rPr>
-          <w:i/>
-          <w:iCs/>
-        </w:rPr>
-        <w:t xml:space="preserve">Not</w:t>
-      </w:r>
-      <w:r>
-        <w:t xml:space="preserve"> </w:t>
-      </w:r>
-      <w:r>
-        <w:t xml:space="preserve">Recommended</w:t>
-      </w:r>
-    </w:p>
-    <w:p>
-      <w:pPr>
-        <w:pStyle w:val="FirstParagraph"/>
-      </w:pPr>
-      <w:r>
-        <w:t xml:space="preserve">Based upon these results we would</w:t>
-      </w:r>
-      <w:r>
-        <w:t xml:space="preserve"> </w:t>
-      </w:r>
-      <w:r>
-        <w:rPr>
-          <w:i/>
-          <w:iCs/>
-        </w:rPr>
-        <w:t xml:space="preserve">not</w:t>
-      </w:r>
-      <w:r>
-        <w:t xml:space="preserve"> </w:t>
-      </w:r>
-      <w:r>
-        <w:t xml:space="preserve">recommend using this intervention.</w:t>
-      </w:r>
-    </w:p>
-    <w:bookmarkEnd w:id="38"/>
-    <w:bookmarkEnd w:id="39"/>
-    <w:p>
-      <w:pPr>
-        <w:pStyle w:val="BodyText"/>
-      </w:pPr>
-      <w:r>
-        <w:t xml:space="preserve">Let’s now consider a slightly more complex model. In addition to examining the</w:t>
-      </w:r>
-      <w:r>
-        <w:t xml:space="preserve"> </w:t>
-      </w:r>
-      <w:r>
-        <w:rPr>
-          <w:i/>
-          <w:iCs/>
-        </w:rPr>
-        <w:t xml:space="preserve">intervention</w:t>
-      </w:r>
-      <w:r>
-        <w:t xml:space="preserve"> </w:t>
-      </w:r>
-      <w:r>
-        <w:t xml:space="preserve">and the</w:t>
-      </w:r>
-      <w:r>
-        <w:t xml:space="preserve"> </w:t>
-      </w:r>
-      <w:r>
-        <w:rPr>
-          <w:i/>
-          <w:iCs/>
-        </w:rPr>
-        <w:t xml:space="preserve">outcome</w:t>
-      </w:r>
-      <w:r>
-        <w:t xml:space="preserve">, we account for the fact that individuals come from different</w:t>
-      </w:r>
-      <w:r>
-        <w:t xml:space="preserve"> </w:t>
-      </w:r>
-      <w:r>
-        <w:rPr>
-          <w:i/>
-          <w:iCs/>
-        </w:rPr>
-        <w:t xml:space="preserve">groups</w:t>
-      </w:r>
-      <w:r>
-        <w:t xml:space="preserve">. This could be any kind of group, e.g. a racial, ethnic, religious, cultural, or economic group.</w:t>
-      </w:r>
-    </w:p>
-    <w:bookmarkStart w:id="43" w:name="cr-flowchart2"/>
+        <w:t xml:space="preserve"> </w:t>
+      </w:r>
+      <w:r>
+        <w:t xml:space="preserve">(an improved or beneficial mental health or psychological outcome).</w:t>
+      </w:r>
+    </w:p>
+    <w:bookmarkStart w:id="32" w:name="cr-flowchart"/>
     <w:p>
       <w:pPr>
         <w:pStyle w:val="BodyText"/>
@@ -782,20 +488,20 @@
       <w:r>
         <w:drawing>
           <wp:inline>
-            <wp:extent cx="2350008" cy="1271016"/>
+            <wp:extent cx="2350008" cy="475488"/>
             <wp:effectExtent b="0" l="0" r="0" t="0"/>
-            <wp:docPr descr="" title="" id="41" name="Picture"/>
+            <wp:docPr descr="" title="" id="30" name="Picture"/>
             <a:graphic>
               <a:graphicData uri="http://schemas.openxmlformats.org/drawingml/2006/picture">
                 <pic:pic>
                   <pic:nvPicPr>
-                    <pic:cNvPr descr="be-less-wrong_files/figure-docx/mermaid-figure-2.png" id="42" name="Picture"/>
+                    <pic:cNvPr descr="be-less-wrong_files/figure-docx/mermaid-figure-1.png" id="31" name="Picture"/>
                     <pic:cNvPicPr>
                       <a:picLocks noChangeArrowheads="1" noChangeAspect="1"/>
                     </pic:cNvPicPr>
                   </pic:nvPicPr>
                   <pic:blipFill>
-                    <a:blip r:embed="rId40"/>
+                    <a:blip r:embed="rId29"/>
                     <a:stretch>
                       <a:fillRect/>
                     </a:stretch>
@@ -803,7 +509,7 @@
                   <pic:spPr bwMode="auto">
                     <a:xfrm>
                       <a:off x="0" y="0"/>
-                      <a:ext cx="2350008" cy="1271016"/>
+                      <a:ext cx="2350008" cy="475488"/>
                     </a:xfrm>
                     <a:prstGeom prst="rect">
                       <a:avLst/>
@@ -827,50 +533,45 @@
         <w:pStyle w:val="BodyText"/>
       </w:pPr>
     </w:p>
-    <w:bookmarkEnd w:id="43"/>
+    <w:bookmarkEnd w:id="32"/>
     <w:p>
       <w:pPr>
         <w:pStyle w:val="BodyText"/>
       </w:pPr>
       <w:r>
-        <w:t xml:space="preserve">Our conclusion seems to have flipped!</w:t>
-      </w:r>
-    </w:p>
-    <w:bookmarkStart w:id="44" w:name="the-intervention-is-recommended"/>
-    <w:p>
-      <w:pPr>
-        <w:pStyle w:val="Heading2"/>
-      </w:pPr>
-      <w:r>
-        <w:t xml:space="preserve">The Intervention is Recommended</w:t>
-      </w:r>
-    </w:p>
-    <w:p>
-      <w:pPr>
-        <w:pStyle w:val="FirstParagraph"/>
-      </w:pPr>
-      <w:r>
-        <w:t xml:space="preserve">Based upon these results we</w:t>
-      </w:r>
-      <w:r>
-        <w:t xml:space="preserve"> </w:t>
-      </w:r>
-      <w:r>
-        <w:rPr>
-          <w:i/>
-          <w:iCs/>
-        </w:rPr>
-        <w:t xml:space="preserve">would</w:t>
-      </w:r>
-      <w:r>
-        <w:t xml:space="preserve"> </w:t>
-      </w:r>
-      <w:r>
-        <w:t xml:space="preserve">recommend using this intervention.</w:t>
-      </w:r>
-    </w:p>
-    <w:bookmarkEnd w:id="44"/>
-    <w:bookmarkStart w:id="50" w:name="cr-p0-group"/>
+        <w:t xml:space="preserve">Here is a first model. What do these results say about the relationship of the</w:t>
+      </w:r>
+      <w:r>
+        <w:t xml:space="preserve"> </w:t>
+      </w:r>
+      <w:r>
+        <w:rPr>
+          <w:i/>
+          <w:iCs/>
+        </w:rPr>
+        <w:t xml:space="preserve">intervention</w:t>
+      </w:r>
+      <w:r>
+        <w:t xml:space="preserve"> </w:t>
+      </w:r>
+      <w:r>
+        <w:t xml:space="preserve">and the</w:t>
+      </w:r>
+      <w:r>
+        <w:t xml:space="preserve"> </w:t>
+      </w:r>
+      <w:r>
+        <w:rPr>
+          <w:i/>
+          <w:iCs/>
+        </w:rPr>
+        <w:t xml:space="preserve">outcome</w:t>
+      </w:r>
+      <w:r>
+        <w:t xml:space="preserve">?</w:t>
+      </w:r>
+    </w:p>
+    <w:bookmarkStart w:id="38" w:name="cr-p0"/>
     <w:tbl>
       <w:tblPr>
         <w:tblStyle w:val="Table"/>
@@ -884,30 +585,30 @@
       <w:tr>
         <w:tc>
           <w:tcPr/>
-          <w:bookmarkStart w:id="49" w:name="fig-p0-group"/>
+          <w:bookmarkStart w:id="37" w:name="fig-p0"/>
           <w:p>
             <w:pPr>
               <w:pStyle w:val="Compact"/>
               <w:jc w:val="center"/>
             </w:pPr>
-            <w:bookmarkStart w:id="48" w:name="fig-p0-group"/>
+            <w:bookmarkStart w:id="36" w:name="fig-p0"/>
             <w:r>
               <w:drawing>
                 <wp:inline>
                   <wp:extent cx="5334000" cy="3200400"/>
                   <wp:effectExtent b="0" l="0" r="0" t="0"/>
-                  <wp:docPr descr="" title="" id="46" name="Picture"/>
+                  <wp:docPr descr="" title="" id="34" name="Picture"/>
                   <a:graphic>
                     <a:graphicData uri="http://schemas.openxmlformats.org/drawingml/2006/picture">
                       <pic:pic>
                         <pic:nvPicPr>
-                          <pic:cNvPr descr="be-less-wrong_files/figure-docx/fig-p0-group-1.png" id="47" name="Picture"/>
+                          <pic:cNvPr descr="be-less-wrong_files/figure-docx/fig-p0-1.png" id="35" name="Picture"/>
                           <pic:cNvPicPr>
                             <a:picLocks noChangeArrowheads="1" noChangeAspect="1"/>
                           </pic:cNvPicPr>
                         </pic:nvPicPr>
                         <pic:blipFill>
-                          <a:blip r:embed="rId45"/>
+                          <a:blip r:embed="rId33"/>
                           <a:stretch>
                             <a:fillRect/>
                           </a:stretch>
@@ -933,7 +634,7 @@
                 </wp:inline>
               </w:drawing>
             </w:r>
-            <w:bookmarkEnd w:id="48"/>
+            <w:bookmarkEnd w:id="36"/>
           </w:p>
           <w:p>
             <w:pPr>
@@ -948,42 +649,72 @@
               <w:t xml:space="preserve">Figure 2</w:t>
             </w:r>
           </w:p>
-          <w:bookmarkEnd w:id="49"/>
+          <w:bookmarkEnd w:id="37"/>
         </w:tc>
       </w:tr>
     </w:tbl>
-    <w:bookmarkEnd w:id="50"/>
+    <w:bookmarkEnd w:id="38"/>
     <w:p>
       <w:pPr>
         <w:pStyle w:val="BodyText"/>
       </w:pPr>
       <w:r>
-        <w:t xml:space="preserve">The fact that statistical results–and analogously visual results–can flip when more variables are accounted for is known as Simpson’s Paradox</w:t>
-      </w:r>
-      <w:r>
-        <w:t xml:space="preserve"> </w:t>
-      </w:r>
-      <w:r>
-        <w:t xml:space="preserve">(Simpson 1951)</w:t>
+        <w:t xml:space="preserve">These simple straightforward results suggest that the</w:t>
+      </w:r>
+      <w:r>
+        <w:t xml:space="preserve"> </w:t>
+      </w:r>
+      <w:r>
+        <w:rPr>
+          <w:i/>
+          <w:iCs/>
+        </w:rPr>
+        <w:t xml:space="preserve">intervention</w:t>
+      </w:r>
+      <w:r>
+        <w:t xml:space="preserve"> </w:t>
+      </w:r>
+      <w:r>
+        <w:t xml:space="preserve">is associated with a worsening of the</w:t>
+      </w:r>
+      <w:r>
+        <w:t xml:space="preserve"> </w:t>
+      </w:r>
+      <w:r>
+        <w:rPr>
+          <w:i/>
+          <w:iCs/>
+        </w:rPr>
+        <w:t xml:space="preserve">outcome</w:t>
       </w:r>
       <w:r>
         <w:t xml:space="preserve">.</w:t>
       </w:r>
-      <w:r>
-        <w:rPr>
-          <w:rStyle w:val="FootnoteReference"/>
-        </w:rPr>
-        <w:footnoteReference w:id="51"/>
-      </w:r>
-    </w:p>
-    <w:bookmarkStart w:id="53" w:name="cr-Simpson"/>
-    <w:bookmarkStart w:id="52" w:name="simpsons-paradox"/>
+    </w:p>
+    <w:bookmarkStart w:id="40" w:name="cr-notrecommended"/>
+    <w:bookmarkStart w:id="39" w:name="the-intervention-is-not-recommended"/>
     <w:p>
       <w:pPr>
         <w:pStyle w:val="Heading2"/>
       </w:pPr>
       <w:r>
-        <w:t xml:space="preserve">Simpson’s Paradox</w:t>
+        <w:t xml:space="preserve">The Intervention is</w:t>
+      </w:r>
+      <w:r>
+        <w:t xml:space="preserve"> </w:t>
+      </w:r>
+      <w:r>
+        <w:rPr>
+          <w:i/>
+          <w:iCs/>
+        </w:rPr>
+        <w:t xml:space="preserve">Not</w:t>
+      </w:r>
+      <w:r>
+        <w:t xml:space="preserve"> </w:t>
+      </w:r>
+      <w:r>
+        <w:t xml:space="preserve">Recommended</w:t>
       </w:r>
     </w:p>
     <w:p>
@@ -991,61 +722,151 @@
         <w:pStyle w:val="FirstParagraph"/>
       </w:pPr>
       <w:r>
-        <w:t xml:space="preserve">Put briefly, and intuitively, our evidence based</w:t>
-      </w:r>
-      <w:r>
-        <w:t xml:space="preserve"> </w:t>
-      </w:r>
-      <w:r>
-        <w:t xml:space="preserve">“</w:t>
-      </w:r>
-      <w:r>
-        <w:t xml:space="preserve">story</w:t>
-      </w:r>
-      <w:r>
-        <w:t xml:space="preserve">”</w:t>
-      </w:r>
-      <w:r>
-        <w:t xml:space="preserve"> </w:t>
-      </w:r>
-      <w:r>
-        <w:t xml:space="preserve">can change–sometimes quite dramatically–as we add more and more factors to our model.</w:t>
-      </w:r>
-    </w:p>
-    <w:bookmarkEnd w:id="52"/>
-    <w:bookmarkEnd w:id="53"/>
+        <w:t xml:space="preserve">Based upon these results we would</w:t>
+      </w:r>
+      <w:r>
+        <w:t xml:space="preserve"> </w:t>
+      </w:r>
+      <w:r>
+        <w:rPr>
+          <w:i/>
+          <w:iCs/>
+        </w:rPr>
+        <w:t xml:space="preserve">not</w:t>
+      </w:r>
+      <w:r>
+        <w:t xml:space="preserve"> </w:t>
+      </w:r>
+      <w:r>
+        <w:t xml:space="preserve">recommend using this intervention.</w:t>
+      </w:r>
+    </w:p>
+    <w:bookmarkEnd w:id="39"/>
+    <w:bookmarkEnd w:id="40"/>
     <w:p>
       <w:pPr>
         <w:pStyle w:val="BodyText"/>
       </w:pPr>
       <w:r>
-        <w:t xml:space="preserve">Adding more variables will not always</w:t>
-      </w:r>
-      <w:r>
-        <w:t xml:space="preserve"> </w:t>
-      </w:r>
-      <w:r>
-        <w:rPr>
-          <w:i/>
-          <w:iCs/>
-        </w:rPr>
-        <w:t xml:space="preserve">flip</w:t>
-      </w:r>
-      <w:r>
-        <w:t xml:space="preserve"> </w:t>
-      </w:r>
-      <w:r>
-        <w:t xml:space="preserve">our conclusions.</w:t>
-      </w:r>
-    </w:p>
-    <w:bookmarkStart w:id="55" w:name="cr-multivariate"/>
-    <w:bookmarkStart w:id="54" w:name="multivariate-processes"/>
+        <w:t xml:space="preserve">Let’s now consider a slightly more complex model. In addition to examining the</w:t>
+      </w:r>
+      <w:r>
+        <w:t xml:space="preserve"> </w:t>
+      </w:r>
+      <w:r>
+        <w:rPr>
+          <w:i/>
+          <w:iCs/>
+        </w:rPr>
+        <w:t xml:space="preserve">intervention</w:t>
+      </w:r>
+      <w:r>
+        <w:t xml:space="preserve"> </w:t>
+      </w:r>
+      <w:r>
+        <w:t xml:space="preserve">and the</w:t>
+      </w:r>
+      <w:r>
+        <w:t xml:space="preserve"> </w:t>
+      </w:r>
+      <w:r>
+        <w:rPr>
+          <w:i/>
+          <w:iCs/>
+        </w:rPr>
+        <w:t xml:space="preserve">outcome</w:t>
+      </w:r>
+      <w:r>
+        <w:t xml:space="preserve">, we account for the fact that individuals come from different</w:t>
+      </w:r>
+      <w:r>
+        <w:t xml:space="preserve"> </w:t>
+      </w:r>
+      <w:r>
+        <w:rPr>
+          <w:i/>
+          <w:iCs/>
+        </w:rPr>
+        <w:t xml:space="preserve">groups</w:t>
+      </w:r>
+      <w:r>
+        <w:t xml:space="preserve">. This could be any kind of group, e.g. a racial, ethnic, religious, cultural, or economic group.</w:t>
+      </w:r>
+    </w:p>
+    <w:bookmarkStart w:id="44" w:name="cr-flowchart2"/>
+    <w:p>
+      <w:pPr>
+        <w:pStyle w:val="BodyText"/>
+      </w:pPr>
+    </w:p>
+    <w:p>
+      <w:pPr>
+        <w:pStyle w:val="BodyText"/>
+      </w:pPr>
+      <w:r>
+        <w:drawing>
+          <wp:inline>
+            <wp:extent cx="2350008" cy="1271016"/>
+            <wp:effectExtent b="0" l="0" r="0" t="0"/>
+            <wp:docPr descr="" title="" id="42" name="Picture"/>
+            <a:graphic>
+              <a:graphicData uri="http://schemas.openxmlformats.org/drawingml/2006/picture">
+                <pic:pic>
+                  <pic:nvPicPr>
+                    <pic:cNvPr descr="be-less-wrong_files/figure-docx/mermaid-figure-2.png" id="43" name="Picture"/>
+                    <pic:cNvPicPr>
+                      <a:picLocks noChangeArrowheads="1" noChangeAspect="1"/>
+                    </pic:cNvPicPr>
+                  </pic:nvPicPr>
+                  <pic:blipFill>
+                    <a:blip r:embed="rId41"/>
+                    <a:stretch>
+                      <a:fillRect/>
+                    </a:stretch>
+                  </pic:blipFill>
+                  <pic:spPr bwMode="auto">
+                    <a:xfrm>
+                      <a:off x="0" y="0"/>
+                      <a:ext cx="2350008" cy="1271016"/>
+                    </a:xfrm>
+                    <a:prstGeom prst="rect">
+                      <a:avLst/>
+                    </a:prstGeom>
+                    <a:noFill/>
+                    <a:ln w="9525">
+                      <a:noFill/>
+                      <a:headEnd/>
+                      <a:tailEnd/>
+                    </a:ln>
+                  </pic:spPr>
+                </pic:pic>
+              </a:graphicData>
+            </a:graphic>
+          </wp:inline>
+        </w:drawing>
+      </w:r>
+    </w:p>
+    <w:p>
+      <w:pPr>
+        <w:pStyle w:val="BodyText"/>
+      </w:pPr>
+    </w:p>
+    <w:bookmarkEnd w:id="44"/>
+    <w:p>
+      <w:pPr>
+        <w:pStyle w:val="BodyText"/>
+      </w:pPr>
+      <w:r>
+        <w:t xml:space="preserve">Our conclusion seems to have flipped!</w:t>
+      </w:r>
+    </w:p>
+    <w:bookmarkStart w:id="45" w:name="the-intervention-is-recommended"/>
     <w:p>
       <w:pPr>
         <w:pStyle w:val="Heading2"/>
       </w:pPr>
       <w:r>
-        <w:t xml:space="preserve">Multivariate Processes</w:t>
+        <w:t xml:space="preserve">The Intervention is Recommended</w:t>
       </w:r>
     </w:p>
     <w:p>
@@ -1053,149 +874,27 @@
         <w:pStyle w:val="FirstParagraph"/>
       </w:pPr>
       <w:r>
-        <w:t xml:space="preserve">Frequently, adding additional variables means that an original conclusion that we thought was substantively or statistically significant is no longer significant. This is an aspect of</w:t>
-      </w:r>
-      <w:r>
-        <w:t xml:space="preserve"> </w:t>
-      </w:r>
-      <w:r>
-        <w:rPr>
-          <w:i/>
-          <w:iCs/>
-        </w:rPr>
-        <w:t xml:space="preserve">multivariate processes</w:t>
-      </w:r>
-      <w:r>
-        <w:t xml:space="preserve"> </w:t>
-      </w:r>
-      <w:r>
-        <w:t xml:space="preserve">where an</w:t>
-      </w:r>
-      <w:r>
-        <w:t xml:space="preserve"> </w:t>
-      </w:r>
-      <w:r>
-        <w:rPr>
-          <w:i/>
-          <w:iCs/>
-        </w:rPr>
-        <w:t xml:space="preserve">outcome</w:t>
-      </w:r>
-      <w:r>
-        <w:t xml:space="preserve"> </w:t>
-      </w:r>
-      <w:r>
-        <w:t xml:space="preserve">is influenced by</w:t>
-      </w:r>
-      <w:r>
-        <w:t xml:space="preserve"> </w:t>
-      </w:r>
-      <w:r>
-        <w:rPr>
-          <w:i/>
-          <w:iCs/>
-        </w:rPr>
-        <w:t xml:space="preserve">multiple factors</w:t>
-      </w:r>
-      <w:r>
-        <w:t xml:space="preserve">.</w:t>
-      </w:r>
-    </w:p>
-    <w:bookmarkEnd w:id="54"/>
-    <w:bookmarkEnd w:id="55"/>
-    <w:p>
-      <w:pPr>
-        <w:pStyle w:val="BodyText"/>
-      </w:pPr>
-      <w:r>
-        <w:t xml:space="preserve">We need to include as many variables as we can in our visual and statistical models.</w:t>
-      </w:r>
-    </w:p>
-    <w:p>
-      <w:pPr>
-        <w:pStyle w:val="BodyText"/>
-      </w:pPr>
-      <w:r>
-        <w:t xml:space="preserve">Failure to include all of the relevant variables in our model–whether that model is visual or statistical–may lead to very wrong conclusions.</w:t>
-      </w:r>
-    </w:p>
-    <w:bookmarkStart w:id="57" w:name="cr-variables"/>
-    <w:bookmarkStart w:id="56" w:name="a-strategy-for-modeling"/>
-    <w:p>
-      <w:pPr>
-        <w:pStyle w:val="Heading2"/>
-      </w:pPr>
-      <w:r>
-        <w:t xml:space="preserve">A Strategy for Modeling</w:t>
-      </w:r>
-    </w:p>
-    <w:p>
-      <w:pPr>
-        <w:pStyle w:val="FirstParagraph"/>
-      </w:pPr>
-      <w:r>
-        <w:t xml:space="preserve">If those variables are observed, and included in our data set, it may be straightforward to build them into our model. If those variables are not observed, and not present in our data set, more complicated modeling strategies may be necessary.</w:t>
-      </w:r>
-    </w:p>
-    <w:bookmarkEnd w:id="56"/>
-    <w:bookmarkEnd w:id="57"/>
-    <w:p>
-      <w:pPr>
-        <w:pStyle w:val="BodyText"/>
-      </w:pPr>
-      <w:r>
-        <w:t xml:space="preserve">At first the scenario I’ve just presented seems almost like a trick, or a puzzle, designed to confound us, or to illustrate a convoluted statistical scenario. Yet, upon reflection, the scenario I’ve just presented is surprisingly plausible.</w:t>
-      </w:r>
-    </w:p>
-    <w:bookmarkStart w:id="64" w:name="cr-thoughtexperiment"/>
-    <w:bookmarkStart w:id="63" w:name="a-thought-experiment"/>
-    <w:p>
-      <w:pPr>
-        <w:pStyle w:val="Heading2"/>
-      </w:pPr>
-      <w:r>
-        <w:t xml:space="preserve">A Thought Experiment</w:t>
-      </w:r>
-    </w:p>
-    <w:p>
-      <w:pPr>
-        <w:pStyle w:val="FirstParagraph"/>
-      </w:pPr>
-      <w:r>
-        <w:t xml:space="preserve">Imagine a situation in which an intervention is administered based upon the situation in a local community. Quite possibly, the intervention might be provided at higher levels in communities where outcomes are less good. At the same time the intervention might be beneficial to individuals. Such a scenario would present us with exactly the data that we see reflected in</w:t>
-      </w:r>
-      <w:r>
-        <w:t xml:space="preserve"> </w:t>
-      </w:r>
-      <w:hyperlink w:anchor="fig-p0">
-        <w:r>
-          <w:rPr>
-            <w:rStyle w:val="Hyperlink"/>
-          </w:rPr>
-          <w:t xml:space="preserve">Figure 1</w:t>
-        </w:r>
-      </w:hyperlink>
-      <w:r>
-        <w:t xml:space="preserve"> </w:t>
-      </w:r>
-      <w:r>
-        <w:t xml:space="preserve">and</w:t>
-      </w:r>
-      <w:r>
-        <w:t xml:space="preserve"> </w:t>
-      </w:r>
-      <w:hyperlink w:anchor="fig-p0-group">
-        <w:r>
-          <w:rPr>
-            <w:rStyle w:val="Hyperlink"/>
-          </w:rPr>
-          <w:t xml:space="preserve">Figure 2</w:t>
-        </w:r>
-      </w:hyperlink>
-      <w:r>
-        <w:t xml:space="preserve">.</w:t>
-      </w:r>
-    </w:p>
+        <w:t xml:space="preserve">Based upon these results we</w:t>
+      </w:r>
+      <w:r>
+        <w:t xml:space="preserve"> </w:t>
+      </w:r>
+      <w:r>
+        <w:rPr>
+          <w:i/>
+          <w:iCs/>
+        </w:rPr>
+        <w:t xml:space="preserve">would</w:t>
+      </w:r>
+      <w:r>
+        <w:t xml:space="preserve"> </w:t>
+      </w:r>
+      <w:r>
+        <w:t xml:space="preserve">recommend using this intervention.</w:t>
+      </w:r>
+    </w:p>
+    <w:bookmarkEnd w:id="45"/>
+    <w:bookmarkStart w:id="51" w:name="cr-p0-group"/>
     <w:tbl>
       <w:tblPr>
         <w:tblStyle w:val="Table"/>
@@ -1209,30 +908,30 @@
       <w:tr>
         <w:tc>
           <w:tcPr/>
-          <w:bookmarkStart w:id="62" w:name="fig-combined"/>
+          <w:bookmarkStart w:id="50" w:name="fig-p0-group"/>
           <w:p>
             <w:pPr>
               <w:pStyle w:val="Compact"/>
               <w:jc w:val="center"/>
             </w:pPr>
-            <w:bookmarkStart w:id="61" w:name="fig-combined"/>
+            <w:bookmarkStart w:id="49" w:name="fig-p0-group"/>
             <w:r>
               <w:drawing>
                 <wp:inline>
                   <wp:extent cx="5334000" cy="3200400"/>
                   <wp:effectExtent b="0" l="0" r="0" t="0"/>
-                  <wp:docPr descr="" title="" id="59" name="Picture"/>
+                  <wp:docPr descr="" title="" id="47" name="Picture"/>
                   <a:graphic>
                     <a:graphicData uri="http://schemas.openxmlformats.org/drawingml/2006/picture">
                       <pic:pic>
                         <pic:nvPicPr>
-                          <pic:cNvPr descr="be-less-wrong_files/figure-docx/fig-combined-1.png" id="60" name="Picture"/>
+                          <pic:cNvPr descr="be-less-wrong_files/figure-docx/fig-p0-group-1.png" id="48" name="Picture"/>
                           <pic:cNvPicPr>
                             <a:picLocks noChangeArrowheads="1" noChangeAspect="1"/>
                           </pic:cNvPicPr>
                         </pic:nvPicPr>
                         <pic:blipFill>
-                          <a:blip r:embed="rId58"/>
+                          <a:blip r:embed="rId46"/>
                           <a:stretch>
                             <a:fillRect/>
                           </a:stretch>
@@ -1258,7 +957,7 @@
                 </wp:inline>
               </w:drawing>
             </w:r>
-            <w:bookmarkEnd w:id="61"/>
+            <w:bookmarkEnd w:id="49"/>
           </w:p>
           <w:p>
             <w:pPr>
@@ -1273,12 +972,337 @@
               <w:t xml:space="preserve">Figure 3</w:t>
             </w:r>
           </w:p>
-          <w:bookmarkEnd w:id="62"/>
+          <w:bookmarkEnd w:id="50"/>
         </w:tc>
       </w:tr>
     </w:tbl>
-    <w:bookmarkEnd w:id="63"/>
+    <w:bookmarkEnd w:id="51"/>
+    <w:p>
+      <w:pPr>
+        <w:pStyle w:val="BodyText"/>
+      </w:pPr>
+      <w:r>
+        <w:t xml:space="preserve">The fact that statistical results–and analogously visual results–can flip when more variables are accounted for is known as Simpson’s Paradox</w:t>
+      </w:r>
+      <w:r>
+        <w:t xml:space="preserve"> </w:t>
+      </w:r>
+      <w:r>
+        <w:t xml:space="preserve">(Simpson 1951)</w:t>
+      </w:r>
+      <w:r>
+        <w:t xml:space="preserve">.</w:t>
+      </w:r>
+      <w:r>
+        <w:rPr>
+          <w:rStyle w:val="FootnoteReference"/>
+        </w:rPr>
+        <w:footnoteReference w:id="52"/>
+      </w:r>
+    </w:p>
+    <w:bookmarkStart w:id="54" w:name="cr-Simpson"/>
+    <w:bookmarkStart w:id="53" w:name="simpsons-paradox"/>
+    <w:p>
+      <w:pPr>
+        <w:pStyle w:val="Heading2"/>
+      </w:pPr>
+      <w:r>
+        <w:t xml:space="preserve">Simpson’s Paradox</w:t>
+      </w:r>
+    </w:p>
+    <w:p>
+      <w:pPr>
+        <w:pStyle w:val="FirstParagraph"/>
+      </w:pPr>
+      <w:r>
+        <w:t xml:space="preserve">Put briefly, and intuitively, our evidence based</w:t>
+      </w:r>
+      <w:r>
+        <w:t xml:space="preserve"> </w:t>
+      </w:r>
+      <w:r>
+        <w:t xml:space="preserve">“</w:t>
+      </w:r>
+      <w:r>
+        <w:t xml:space="preserve">story</w:t>
+      </w:r>
+      <w:r>
+        <w:t xml:space="preserve">”</w:t>
+      </w:r>
+      <w:r>
+        <w:t xml:space="preserve"> </w:t>
+      </w:r>
+      <w:r>
+        <w:t xml:space="preserve">can change–sometimes quite dramatically–as we add more and more factors to our model.</w:t>
+      </w:r>
+    </w:p>
+    <w:bookmarkEnd w:id="53"/>
+    <w:bookmarkEnd w:id="54"/>
+    <w:p>
+      <w:pPr>
+        <w:pStyle w:val="BodyText"/>
+      </w:pPr>
+      <w:r>
+        <w:t xml:space="preserve">Adding more variables will not always</w:t>
+      </w:r>
+      <w:r>
+        <w:t xml:space="preserve"> </w:t>
+      </w:r>
+      <w:r>
+        <w:rPr>
+          <w:i/>
+          <w:iCs/>
+        </w:rPr>
+        <w:t xml:space="preserve">flip</w:t>
+      </w:r>
+      <w:r>
+        <w:t xml:space="preserve"> </w:t>
+      </w:r>
+      <w:r>
+        <w:t xml:space="preserve">our conclusions.</w:t>
+      </w:r>
+    </w:p>
+    <w:bookmarkStart w:id="56" w:name="cr-multivariate"/>
+    <w:bookmarkStart w:id="55" w:name="multivariate-processes"/>
+    <w:p>
+      <w:pPr>
+        <w:pStyle w:val="Heading2"/>
+      </w:pPr>
+      <w:r>
+        <w:t xml:space="preserve">Multivariate Processes</w:t>
+      </w:r>
+    </w:p>
+    <w:p>
+      <w:pPr>
+        <w:pStyle w:val="FirstParagraph"/>
+      </w:pPr>
+      <w:r>
+        <w:t xml:space="preserve">Frequently, adding additional variables means that an original conclusion that we thought was substantively or statistically significant is no longer significant. This is an aspect of</w:t>
+      </w:r>
+      <w:r>
+        <w:t xml:space="preserve"> </w:t>
+      </w:r>
+      <w:r>
+        <w:rPr>
+          <w:i/>
+          <w:iCs/>
+        </w:rPr>
+        <w:t xml:space="preserve">multivariate processes</w:t>
+      </w:r>
+      <w:r>
+        <w:t xml:space="preserve"> </w:t>
+      </w:r>
+      <w:r>
+        <w:t xml:space="preserve">where an</w:t>
+      </w:r>
+      <w:r>
+        <w:t xml:space="preserve"> </w:t>
+      </w:r>
+      <w:r>
+        <w:rPr>
+          <w:i/>
+          <w:iCs/>
+        </w:rPr>
+        <w:t xml:space="preserve">outcome</w:t>
+      </w:r>
+      <w:r>
+        <w:t xml:space="preserve"> </w:t>
+      </w:r>
+      <w:r>
+        <w:t xml:space="preserve">is influenced by</w:t>
+      </w:r>
+      <w:r>
+        <w:t xml:space="preserve"> </w:t>
+      </w:r>
+      <w:r>
+        <w:rPr>
+          <w:i/>
+          <w:iCs/>
+        </w:rPr>
+        <w:t xml:space="preserve">multiple factors</w:t>
+      </w:r>
+      <w:r>
+        <w:t xml:space="preserve">.</w:t>
+      </w:r>
+    </w:p>
+    <w:bookmarkEnd w:id="55"/>
+    <w:bookmarkEnd w:id="56"/>
+    <w:p>
+      <w:pPr>
+        <w:pStyle w:val="BodyText"/>
+      </w:pPr>
+      <w:r>
+        <w:t xml:space="preserve">We need to include as many variables as we can in our visual and statistical models.</w:t>
+      </w:r>
+    </w:p>
+    <w:p>
+      <w:pPr>
+        <w:pStyle w:val="BodyText"/>
+      </w:pPr>
+      <w:r>
+        <w:t xml:space="preserve">Failure to include all of the relevant variables in our model–whether that model is visual or statistical–may lead to very wrong conclusions.</w:t>
+      </w:r>
+    </w:p>
+    <w:bookmarkStart w:id="58" w:name="cr-variables"/>
+    <w:bookmarkStart w:id="57" w:name="a-strategy-for-modeling"/>
+    <w:p>
+      <w:pPr>
+        <w:pStyle w:val="Heading2"/>
+      </w:pPr>
+      <w:r>
+        <w:t xml:space="preserve">A Strategy for Modeling</w:t>
+      </w:r>
+    </w:p>
+    <w:p>
+      <w:pPr>
+        <w:pStyle w:val="FirstParagraph"/>
+      </w:pPr>
+      <w:r>
+        <w:t xml:space="preserve">If those variables are observed, and included in our data set, it may be straightforward to build them into our model. If those variables are not observed, and not present in our data set, more complicated modeling strategies may be necessary.</w:t>
+      </w:r>
+    </w:p>
+    <w:bookmarkEnd w:id="57"/>
+    <w:bookmarkEnd w:id="58"/>
+    <w:p>
+      <w:pPr>
+        <w:pStyle w:val="BodyText"/>
+      </w:pPr>
+      <w:r>
+        <w:t xml:space="preserve">At first the scenario I’ve just presented seems almost like a trick, or a puzzle, designed to confound us, or to illustrate a convoluted statistical scenario. Yet, upon reflection, the scenario I’ve just presented is surprisingly plausible.</w:t>
+      </w:r>
+    </w:p>
+    <w:bookmarkStart w:id="65" w:name="cr-thoughtexperiment"/>
+    <w:bookmarkStart w:id="64" w:name="a-thought-experiment"/>
+    <w:p>
+      <w:pPr>
+        <w:pStyle w:val="Heading2"/>
+      </w:pPr>
+      <w:r>
+        <w:t xml:space="preserve">A Thought Experiment</w:t>
+      </w:r>
+    </w:p>
+    <w:p>
+      <w:pPr>
+        <w:pStyle w:val="FirstParagraph"/>
+      </w:pPr>
+      <w:r>
+        <w:t xml:space="preserve">Imagine a situation in which an intervention is administered based upon the situation in a local community. Quite possibly, the intervention might be provided at higher levels in communities where outcomes are less good. At the same time the intervention might be beneficial to individuals. Such a scenario would present us with exactly the data that we see reflected in</w:t>
+      </w:r>
+      <w:r>
+        <w:t xml:space="preserve"> </w:t>
+      </w:r>
+      <w:hyperlink w:anchor="fig-p0">
+        <w:r>
+          <w:rPr>
+            <w:rStyle w:val="Hyperlink"/>
+          </w:rPr>
+          <w:t xml:space="preserve">Figure 2</w:t>
+        </w:r>
+      </w:hyperlink>
+      <w:r>
+        <w:t xml:space="preserve"> </w:t>
+      </w:r>
+      <w:r>
+        <w:t xml:space="preserve">and</w:t>
+      </w:r>
+      <w:r>
+        <w:t xml:space="preserve"> </w:t>
+      </w:r>
+      <w:hyperlink w:anchor="fig-p0-group">
+        <w:r>
+          <w:rPr>
+            <w:rStyle w:val="Hyperlink"/>
+          </w:rPr>
+          <w:t xml:space="preserve">Figure 3</w:t>
+        </w:r>
+      </w:hyperlink>
+      <w:r>
+        <w:t xml:space="preserve">.</w:t>
+      </w:r>
+    </w:p>
+    <w:tbl>
+      <w:tblPr>
+        <w:tblStyle w:val="Table"/>
+        <w:tblW w:type="pct" w:w="5000"/>
+        <w:tblLayout w:type="fixed"/>
+        <w:tblLook w:firstRow="0" w:lastRow="0" w:firstColumn="0" w:lastColumn="0" w:noHBand="0" w:noVBand="0" w:val="0000"/>
+      </w:tblPr>
+      <w:tblGrid>
+        <w:gridCol w:w="7920"/>
+      </w:tblGrid>
+      <w:tr>
+        <w:tc>
+          <w:tcPr/>
+          <w:bookmarkStart w:id="63" w:name="fig-combined"/>
+          <w:p>
+            <w:pPr>
+              <w:pStyle w:val="Compact"/>
+              <w:jc w:val="center"/>
+            </w:pPr>
+            <w:bookmarkStart w:id="62" w:name="fig-combined"/>
+            <w:r>
+              <w:drawing>
+                <wp:inline>
+                  <wp:extent cx="5334000" cy="3200400"/>
+                  <wp:effectExtent b="0" l="0" r="0" t="0"/>
+                  <wp:docPr descr="" title="" id="60" name="Picture"/>
+                  <a:graphic>
+                    <a:graphicData uri="http://schemas.openxmlformats.org/drawingml/2006/picture">
+                      <pic:pic>
+                        <pic:nvPicPr>
+                          <pic:cNvPr descr="be-less-wrong_files/figure-docx/fig-combined-1.png" id="61" name="Picture"/>
+                          <pic:cNvPicPr>
+                            <a:picLocks noChangeArrowheads="1" noChangeAspect="1"/>
+                          </pic:cNvPicPr>
+                        </pic:nvPicPr>
+                        <pic:blipFill>
+                          <a:blip r:embed="rId59"/>
+                          <a:stretch>
+                            <a:fillRect/>
+                          </a:stretch>
+                        </pic:blipFill>
+                        <pic:spPr bwMode="auto">
+                          <a:xfrm>
+                            <a:off x="0" y="0"/>
+                            <a:ext cx="5334000" cy="3200400"/>
+                          </a:xfrm>
+                          <a:prstGeom prst="rect">
+                            <a:avLst/>
+                          </a:prstGeom>
+                          <a:noFill/>
+                          <a:ln w="9525">
+                            <a:noFill/>
+                            <a:headEnd/>
+                            <a:tailEnd/>
+                          </a:ln>
+                        </pic:spPr>
+                      </pic:pic>
+                    </a:graphicData>
+                  </a:graphic>
+                </wp:inline>
+              </w:drawing>
+            </w:r>
+            <w:bookmarkEnd w:id="62"/>
+          </w:p>
+          <w:p>
+            <w:pPr>
+              <w:jc w:val="center"/>
+            </w:pPr>
+            <w:pPr>
+              <w:jc w:val="start"/>
+              <w:spacing w:before="200"/>
+              <w:pStyle w:val="ImageCaption"/>
+            </w:pPr>
+            <w:r>
+              <w:t xml:space="preserve">Figure 4</w:t>
+            </w:r>
+          </w:p>
+          <w:bookmarkEnd w:id="63"/>
+        </w:tc>
+      </w:tr>
+    </w:tbl>
     <w:bookmarkEnd w:id="64"/>
+    <w:bookmarkEnd w:id="65"/>
     <w:p>
       <w:pPr>
         <w:pStyle w:val="BodyText"/>
@@ -1332,8 +1356,8 @@
         <w:t xml:space="preserve">.</w:t>
       </w:r>
     </w:p>
-    <w:bookmarkStart w:id="66" w:name="cr-belesswrong"/>
-    <w:bookmarkStart w:id="65" w:name="be-less-wrong"/>
+    <w:bookmarkStart w:id="67" w:name="cr-belesswrong"/>
+    <w:bookmarkStart w:id="66" w:name="be-less-wrong"/>
     <w:p>
       <w:pPr>
         <w:pStyle w:val="Heading2"/>
@@ -1350,10 +1374,10 @@
         <w:t xml:space="preserve">We need to keep the model as simple as possible so that it remains a useful abstraction, but to make the model complicated enough to reflect the complications of reality.</w:t>
       </w:r>
     </w:p>
-    <w:bookmarkEnd w:id="65"/>
     <w:bookmarkEnd w:id="66"/>
-    <w:bookmarkStart w:id="79" w:name="refs"/>
-    <w:bookmarkStart w:id="67" w:name="ref-Box1979"/>
+    <w:bookmarkEnd w:id="67"/>
+    <w:bookmarkStart w:id="80" w:name="refs"/>
+    <w:bookmarkStart w:id="68" w:name="ref-Box1979"/>
     <w:p>
       <w:pPr>
         <w:pStyle w:val="Bibliography"/>
@@ -1387,8 +1411,8 @@
         <w:t xml:space="preserve">, edited by Robert L. Launer and Graham N. Wilkinson. Academic Press, Inc. [Harcourt Brace Jovanovich, Publishers], New York-London.</w:t>
       </w:r>
     </w:p>
-    <w:bookmarkEnd w:id="67"/>
-    <w:bookmarkStart w:id="69" w:name="ref-Gelman2007"/>
+    <w:bookmarkEnd w:id="68"/>
+    <w:bookmarkStart w:id="70" w:name="ref-Gelman2007"/>
     <w:p>
       <w:pPr>
         <w:pStyle w:val="Bibliography"/>
@@ -1430,7 +1454,7 @@
       <w:r>
         <w:t xml:space="preserve"> </w:t>
       </w:r>
-      <w:hyperlink r:id="rId68">
+      <w:hyperlink r:id="rId69">
         <w:r>
           <w:rPr>
             <w:rStyle w:val="Hyperlink"/>
@@ -1442,8 +1466,8 @@
         <w:t xml:space="preserve">.</w:t>
       </w:r>
     </w:p>
-    <w:bookmarkEnd w:id="69"/>
-    <w:bookmarkStart w:id="71" w:name="ref-Hand2014"/>
+    <w:bookmarkEnd w:id="70"/>
+    <w:bookmarkStart w:id="72" w:name="ref-Hand2014"/>
     <w:p>
       <w:pPr>
         <w:pStyle w:val="Bibliography"/>
@@ -1482,7 +1506,7 @@
       <w:r>
         <w:t xml:space="preserve"> </w:t>
       </w:r>
-      <w:hyperlink r:id="rId70">
+      <w:hyperlink r:id="rId71">
         <w:r>
           <w:rPr>
             <w:rStyle w:val="Hyperlink"/>
@@ -1494,8 +1518,8 @@
         <w:t xml:space="preserve">.</w:t>
       </w:r>
     </w:p>
-    <w:bookmarkEnd w:id="71"/>
-    <w:bookmarkStart w:id="72" w:name="ref-MR0554183"/>
+    <w:bookmarkEnd w:id="72"/>
+    <w:bookmarkStart w:id="73" w:name="ref-MR0554183"/>
     <w:p>
       <w:pPr>
         <w:pStyle w:val="Bibliography"/>
@@ -1732,8 +1756,8 @@
         <w:t xml:space="preserve">, edited by Robert L. Launer and Graham N. Wilkinson, xvi+296. Academic Press, Inc. [Harcourt Brace Jovanovich, Publishers], New York-London.</w:t>
       </w:r>
     </w:p>
-    <w:bookmarkEnd w:id="72"/>
-    <w:bookmarkStart w:id="73" w:name="ref-Martin-Baro1994B"/>
+    <w:bookmarkEnd w:id="73"/>
+    <w:bookmarkStart w:id="74" w:name="ref-Martin-Baro1994B"/>
     <w:p>
       <w:pPr>
         <w:pStyle w:val="Bibliography"/>
@@ -1767,8 +1791,8 @@
         <w:t xml:space="preserve">, edited by Adrianne Aron and Shawn Corne. Harvard University Press.</w:t>
       </w:r>
     </w:p>
-    <w:bookmarkEnd w:id="73"/>
-    <w:bookmarkStart w:id="75" w:name="ref-Nieuwenhuis2015"/>
+    <w:bookmarkEnd w:id="74"/>
+    <w:bookmarkStart w:id="76" w:name="ref-Nieuwenhuis2015"/>
     <w:p>
       <w:pPr>
         <w:pStyle w:val="Bibliography"/>
@@ -1801,7 +1825,7 @@
       <w:r>
         <w:t xml:space="preserve"> </w:t>
       </w:r>
-      <w:hyperlink r:id="rId74">
+      <w:hyperlink r:id="rId75">
         <w:r>
           <w:rPr>
             <w:rStyle w:val="Hyperlink"/>
@@ -1813,8 +1837,8 @@
         <w:t xml:space="preserve">.</w:t>
       </w:r>
     </w:p>
-    <w:bookmarkEnd w:id="75"/>
-    <w:bookmarkStart w:id="76" w:name="ref-Silverman1998"/>
+    <w:bookmarkEnd w:id="76"/>
+    <w:bookmarkStart w:id="77" w:name="ref-Silverman1998"/>
     <w:p>
       <w:pPr>
         <w:pStyle w:val="Bibliography"/>
@@ -1848,8 +1872,8 @@
         <w:t xml:space="preserve">. Oxford University Press.</w:t>
       </w:r>
     </w:p>
-    <w:bookmarkEnd w:id="76"/>
-    <w:bookmarkStart w:id="78" w:name="ref-Simpson1951"/>
+    <w:bookmarkEnd w:id="77"/>
+    <w:bookmarkStart w:id="79" w:name="ref-Simpson1951"/>
     <w:p>
       <w:pPr>
         <w:pStyle w:val="Bibliography"/>
@@ -1882,7 +1906,7 @@
       <w:r>
         <w:t xml:space="preserve"> </w:t>
       </w:r>
-      <w:hyperlink r:id="rId77">
+      <w:hyperlink r:id="rId78">
         <w:r>
           <w:rPr>
             <w:rStyle w:val="Hyperlink"/>
@@ -1894,8 +1918,8 @@
         <w:t xml:space="preserve">.</w:t>
       </w:r>
     </w:p>
-    <w:bookmarkEnd w:id="78"/>
     <w:bookmarkEnd w:id="79"/>
+    <w:bookmarkEnd w:id="80"/>
     <w:sectPr/>
   </w:body>
 </w:document>
@@ -1921,7 +1945,7 @@
       </w:r>
     </w:p>
   </w:footnote>
-  <w:footnote w:id="51">
+  <w:footnote w:id="52">
     <w:p>
       <w:pPr>
         <w:pStyle w:val="FootnoteText"/>

</xml_diff>

<commit_message>
improved layout of plotly chunk with margins and out.width; plotly on MOBILE is DIFFICULT!!! plotly only renders in HTML.
</commit_message>
<xml_diff>
--- a/be-less-wrong/be-less-wrong.docx
+++ b/be-less-wrong/be-less-wrong.docx
@@ -67,7 +67,7 @@
         <w:pStyle w:val="Date"/>
       </w:pPr>
       <w:r>
-        <w:t xml:space="preserve">2025-01-02</w:t>
+        <w:t xml:space="preserve">2025-01-03</w:t>
       </w:r>
     </w:p>
     <w:bookmarkStart w:id="20" w:name="cr-martinbaro"/>
@@ -116,7 +116,383 @@
         <w:t xml:space="preserve">of abuse, neglect, suffering, exploitation, violence, discrimination, and other associated problems that we are trying to understand, and to reduce.</w:t>
       </w:r>
     </w:p>
-    <w:bookmarkStart w:id="25" w:name="cr-earth"/>
+    <w:bookmarkStart w:id="21" w:name="cr-earth"/>
+    <w:bookmarkEnd w:id="21"/>
+    <w:p>
+      <w:pPr>
+        <w:pStyle w:val="BodyText"/>
+      </w:pPr>
+      <w:r>
+        <w:t xml:space="preserve">We hope that our research will inform efforts to change these</w:t>
+      </w:r>
+      <w:r>
+        <w:t xml:space="preserve"> </w:t>
+      </w:r>
+      <w:r>
+        <w:rPr>
+          <w:i/>
+          <w:iCs/>
+        </w:rPr>
+        <w:t xml:space="preserve">realities</w:t>
+      </w:r>
+      <w:r>
+        <w:t xml:space="preserve">. Yet, at the same time we must recognize that our understandings are at best</w:t>
+      </w:r>
+      <w:r>
+        <w:t xml:space="preserve"> </w:t>
+      </w:r>
+      <w:r>
+        <w:rPr>
+          <w:i/>
+          <w:iCs/>
+        </w:rPr>
+        <w:t xml:space="preserve">iterative</w:t>
+      </w:r>
+      <w:r>
+        <w:t xml:space="preserve"> </w:t>
+      </w:r>
+      <w:r>
+        <w:t xml:space="preserve">and</w:t>
+      </w:r>
+      <w:r>
+        <w:t xml:space="preserve"> </w:t>
+      </w:r>
+      <w:r>
+        <w:rPr>
+          <w:i/>
+          <w:iCs/>
+        </w:rPr>
+        <w:t xml:space="preserve">contingent.</w:t>
+      </w:r>
+      <w:r>
+        <w:t xml:space="preserve"> </w:t>
+      </w:r>
+      <w:r>
+        <w:t xml:space="preserve">While we will never have a perfect understanding of social reality, we can always improve our understandings, and move in the direction of being</w:t>
+      </w:r>
+      <w:r>
+        <w:t xml:space="preserve"> </w:t>
+      </w:r>
+      <w:r>
+        <w:rPr>
+          <w:i/>
+          <w:iCs/>
+        </w:rPr>
+        <w:t xml:space="preserve">less wrong</w:t>
+      </w:r>
+      <w:r>
+        <w:t xml:space="preserve">.</w:t>
+      </w:r>
+    </w:p>
+    <w:p>
+      <w:pPr>
+        <w:pStyle w:val="BodyText"/>
+      </w:pPr>
+      <w:r>
+        <w:t xml:space="preserve">As</w:t>
+      </w:r>
+      <w:r>
+        <w:t xml:space="preserve"> </w:t>
+      </w:r>
+      <w:r>
+        <w:t xml:space="preserve">Silverman (1998)</w:t>
+      </w:r>
+      <w:r>
+        <w:t xml:space="preserve"> </w:t>
+      </w:r>
+      <w:r>
+        <w:t xml:space="preserve">wrote:</w:t>
+      </w:r>
+    </w:p>
+    <w:bookmarkStart w:id="22" w:name="cr-silverman"/>
+    <w:p>
+      <w:pPr>
+        <w:pStyle w:val="BlockText"/>
+      </w:pPr>
+      <w:r>
+        <w:t xml:space="preserve">“</w:t>
+      </w:r>
+      <w:r>
+        <w:t xml:space="preserve">… there is no way to know when our observations about complex events in nature are complete. Our knowledge is finite, Karl Popper emphasised, but our ignorance is infinite. … [W]e can never be certain about the consequences of our interventions, we can only narrow the area of uncertainty. This admission is not as pessimistic as it sounds: claims that resist repeated energetic challenges often turn out to be quite reliable. Such</w:t>
+      </w:r>
+      <w:r>
+        <w:t xml:space="preserve"> </w:t>
+      </w:r>
+      <w:r>
+        <w:t xml:space="preserve">‘</w:t>
+      </w:r>
+      <w:r>
+        <w:t xml:space="preserve">working truths</w:t>
+      </w:r>
+      <w:r>
+        <w:t xml:space="preserve">’</w:t>
+      </w:r>
+      <w:r>
+        <w:t xml:space="preserve"> </w:t>
+      </w:r>
+      <w:r>
+        <w:t xml:space="preserve">are the building blocks for the reasonably solid structures that support our everyday actions…</w:t>
+      </w:r>
+      <w:r>
+        <w:t xml:space="preserve">”</w:t>
+      </w:r>
+      <w:r>
+        <w:t xml:space="preserve"> </w:t>
+      </w:r>
+      <w:r>
+        <w:t xml:space="preserve">(Silverman 1998)</w:t>
+      </w:r>
+    </w:p>
+    <w:bookmarkEnd w:id="22"/>
+    <w:p>
+      <w:pPr>
+        <w:pStyle w:val="FirstParagraph"/>
+      </w:pPr>
+      <w:r>
+        <w:t xml:space="preserve">This recalls the famous saying by the statistician George Box about statistical models, reported in many places, and well captured in the passage by</w:t>
+      </w:r>
+      <w:r>
+        <w:t xml:space="preserve"> </w:t>
+      </w:r>
+      <w:r>
+        <w:t xml:space="preserve">Hand (2014)</w:t>
+      </w:r>
+      <w:r>
+        <w:t xml:space="preserve">:</w:t>
+      </w:r>
+    </w:p>
+    <w:bookmarkStart w:id="23" w:name="cr-box"/>
+    <w:p>
+      <w:pPr>
+        <w:pStyle w:val="BlockText"/>
+      </w:pPr>
+      <w:r>
+        <w:t xml:space="preserve">“</w:t>
+      </w:r>
+      <w:r>
+        <w:t xml:space="preserve">In general, when building statistical models, we must not forget that the aim is to understand something about the real world. Or predict, choose an action, make a decision, summarize evidence, and so on, but always about the real world, not an abstract mathematical world: our models are not the reality—a point well made by George Box in his oft-cited remark that</w:t>
+      </w:r>
+      <w:r>
+        <w:t xml:space="preserve"> </w:t>
+      </w:r>
+      <w:r>
+        <w:t xml:space="preserve">‘</w:t>
+      </w:r>
+      <w:r>
+        <w:t xml:space="preserve">all models are wrong, but some are useful</w:t>
+      </w:r>
+      <w:r>
+        <w:t xml:space="preserve">’</w:t>
+      </w:r>
+      <w:r>
+        <w:t xml:space="preserve"> </w:t>
+      </w:r>
+      <w:r>
+        <w:t xml:space="preserve">(Box, 1979 in</w:t>
+      </w:r>
+      <w:r>
+        <w:t xml:space="preserve"> </w:t>
+      </w:r>
+      <w:r>
+        <w:t xml:space="preserve">Launer and Wilkinson (1979)</w:t>
+      </w:r>
+      <w:r>
+        <w:t xml:space="preserve">).</w:t>
+      </w:r>
+      <w:r>
+        <w:t xml:space="preserve">”</w:t>
+      </w:r>
+      <w:r>
+        <w:t xml:space="preserve"> </w:t>
+      </w:r>
+      <w:r>
+        <w:t xml:space="preserve">(Hand 2014)</w:t>
+      </w:r>
+    </w:p>
+    <w:bookmarkEnd w:id="23"/>
+    <w:p>
+      <w:pPr>
+        <w:pStyle w:val="FirstParagraph"/>
+      </w:pPr>
+      <w:r>
+        <w:t xml:space="preserve">A key task then, of using quantitative methods is to use them to try to be progressively</w:t>
+      </w:r>
+      <w:r>
+        <w:t xml:space="preserve"> </w:t>
+      </w:r>
+      <w:r>
+        <w:rPr>
+          <w:i/>
+          <w:iCs/>
+        </w:rPr>
+        <w:t xml:space="preserve">less wrong</w:t>
+      </w:r>
+      <w:r>
+        <w:t xml:space="preserve"> </w:t>
+      </w:r>
+      <w:r>
+        <w:t xml:space="preserve">about the answers we are finding to important questions about improving human wellbeing.</w:t>
+      </w:r>
+    </w:p>
+    <w:bookmarkStart w:id="24" w:name="cr-box2"/>
+    <w:p>
+      <w:pPr>
+        <w:pStyle w:val="BlockText"/>
+      </w:pPr>
+      <w:r>
+        <w:t xml:space="preserve">“</w:t>
+      </w:r>
+      <w:r>
+        <w:t xml:space="preserve">All models are wrong, but some are useful.</w:t>
+      </w:r>
+      <w:r>
+        <w:t xml:space="preserve">”</w:t>
+      </w:r>
+      <w:r>
+        <w:t xml:space="preserve"> </w:t>
+      </w:r>
+      <w:r>
+        <w:t xml:space="preserve">(Box 1979)</w:t>
+      </w:r>
+    </w:p>
+    <w:bookmarkEnd w:id="24"/>
+    <w:p>
+      <w:pPr>
+        <w:pStyle w:val="FirstParagraph"/>
+      </w:pPr>
+      <w:r>
+        <w:t xml:space="preserve">Let’s consider a simple visual model based upon some simulated data. Two key variables in this model are the</w:t>
+      </w:r>
+      <w:r>
+        <w:t xml:space="preserve"> </w:t>
+      </w:r>
+      <w:r>
+        <w:rPr>
+          <w:i/>
+          <w:iCs/>
+        </w:rPr>
+        <w:t xml:space="preserve">intervention</w:t>
+      </w:r>
+      <w:r>
+        <w:t xml:space="preserve"> </w:t>
+      </w:r>
+      <w:r>
+        <w:t xml:space="preserve">(a treatment or program that we hope does some good), and the</w:t>
+      </w:r>
+      <w:r>
+        <w:t xml:space="preserve"> </w:t>
+      </w:r>
+      <w:r>
+        <w:rPr>
+          <w:i/>
+          <w:iCs/>
+        </w:rPr>
+        <w:t xml:space="preserve">outcome</w:t>
+      </w:r>
+      <w:r>
+        <w:t xml:space="preserve"> </w:t>
+      </w:r>
+      <w:r>
+        <w:t xml:space="preserve">(an improved or beneficial mental health or psychological outcome).</w:t>
+      </w:r>
+    </w:p>
+    <w:bookmarkStart w:id="28" w:name="cr-flowchart"/>
+    <w:p>
+      <w:pPr>
+        <w:pStyle w:val="BodyText"/>
+      </w:pPr>
+    </w:p>
+    <w:p>
+      <w:pPr>
+        <w:pStyle w:val="BodyText"/>
+      </w:pPr>
+      <w:r>
+        <w:drawing>
+          <wp:inline>
+            <wp:extent cx="2350008" cy="475488"/>
+            <wp:effectExtent b="0" l="0" r="0" t="0"/>
+            <wp:docPr descr="" title="" id="26" name="Picture"/>
+            <a:graphic>
+              <a:graphicData uri="http://schemas.openxmlformats.org/drawingml/2006/picture">
+                <pic:pic>
+                  <pic:nvPicPr>
+                    <pic:cNvPr descr="be-less-wrong_files/figure-docx/mermaid-figure-1.png" id="27" name="Picture"/>
+                    <pic:cNvPicPr>
+                      <a:picLocks noChangeArrowheads="1" noChangeAspect="1"/>
+                    </pic:cNvPicPr>
+                  </pic:nvPicPr>
+                  <pic:blipFill>
+                    <a:blip r:embed="rId25"/>
+                    <a:stretch>
+                      <a:fillRect/>
+                    </a:stretch>
+                  </pic:blipFill>
+                  <pic:spPr bwMode="auto">
+                    <a:xfrm>
+                      <a:off x="0" y="0"/>
+                      <a:ext cx="2350008" cy="475488"/>
+                    </a:xfrm>
+                    <a:prstGeom prst="rect">
+                      <a:avLst/>
+                    </a:prstGeom>
+                    <a:noFill/>
+                    <a:ln w="9525">
+                      <a:noFill/>
+                      <a:headEnd/>
+                      <a:tailEnd/>
+                    </a:ln>
+                  </pic:spPr>
+                </pic:pic>
+              </a:graphicData>
+            </a:graphic>
+          </wp:inline>
+        </w:drawing>
+      </w:r>
+    </w:p>
+    <w:p>
+      <w:pPr>
+        <w:pStyle w:val="BodyText"/>
+      </w:pPr>
+    </w:p>
+    <w:bookmarkEnd w:id="28"/>
+    <w:p>
+      <w:pPr>
+        <w:pStyle w:val="BodyText"/>
+      </w:pPr>
+      <w:r>
+        <w:t xml:space="preserve">Here is a first model. What do these results say about the relationship of the</w:t>
+      </w:r>
+      <w:r>
+        <w:t xml:space="preserve"> </w:t>
+      </w:r>
+      <w:r>
+        <w:rPr>
+          <w:i/>
+          <w:iCs/>
+        </w:rPr>
+        <w:t xml:space="preserve">intervention</w:t>
+      </w:r>
+      <w:r>
+        <w:t xml:space="preserve"> </w:t>
+      </w:r>
+      <w:r>
+        <w:t xml:space="preserve">and the</w:t>
+      </w:r>
+      <w:r>
+        <w:t xml:space="preserve"> </w:t>
+      </w:r>
+      <w:r>
+        <w:rPr>
+          <w:i/>
+          <w:iCs/>
+        </w:rPr>
+        <w:t xml:space="preserve">outcome</w:t>
+      </w:r>
+      <w:r>
+        <w:t xml:space="preserve">?</w:t>
+      </w:r>
+    </w:p>
+    <w:bookmarkStart w:id="34" w:name="cr-p0"/>
     <w:tbl>
       <w:tblPr>
         <w:tblStyle w:val="Table"/>
@@ -130,29 +506,30 @@
       <w:tr>
         <w:tc>
           <w:tcPr/>
-          <w:bookmarkStart w:id="24" w:name="fig-globe"/>
+          <w:bookmarkStart w:id="33" w:name="fig-p0"/>
           <w:p>
             <w:pPr>
               <w:pStyle w:val="Compact"/>
               <w:jc w:val="center"/>
             </w:pPr>
+            <w:bookmarkStart w:id="32" w:name="fig-p0"/>
             <w:r>
               <w:drawing>
                 <wp:inline>
                   <wp:extent cx="5334000" cy="3200400"/>
                   <wp:effectExtent b="0" l="0" r="0" t="0"/>
-                  <wp:docPr descr="" title="" id="22" name="Picture"/>
+                  <wp:docPr descr="" title="" id="30" name="Picture"/>
                   <a:graphic>
                     <a:graphicData uri="http://schemas.openxmlformats.org/drawingml/2006/picture">
                       <pic:pic>
                         <pic:nvPicPr>
-                          <pic:cNvPr descr="be-less-wrong_files/figure-docx/fig-globe-1.png" id="23" name="Picture"/>
+                          <pic:cNvPr descr="be-less-wrong_files/figure-docx/fig-p0-1.png" id="31" name="Picture"/>
                           <pic:cNvPicPr>
                             <a:picLocks noChangeArrowheads="1" noChangeAspect="1"/>
                           </pic:cNvPicPr>
                         </pic:nvPicPr>
                         <pic:blipFill>
-                          <a:blip r:embed="rId21"/>
+                          <a:blip r:embed="rId29"/>
                           <a:stretch>
                             <a:fillRect/>
                           </a:stretch>
@@ -178,6 +555,7 @@
                 </wp:inline>
               </w:drawing>
             </w:r>
+            <w:bookmarkEnd w:id="32"/>
           </w:p>
           <w:p>
             <w:pPr>
@@ -189,258 +567,109 @@
               <w:pStyle w:val="ImageCaption"/>
             </w:pPr>
             <w:r>
-              <w:t xml:space="preserve">Figure 1: Countries of the World</w:t>
+              <w:t xml:space="preserve">Figure 1</w:t>
             </w:r>
           </w:p>
-          <w:bookmarkEnd w:id="24"/>
+          <w:bookmarkEnd w:id="33"/>
         </w:tc>
       </w:tr>
     </w:tbl>
-    <w:bookmarkEnd w:id="25"/>
+    <w:bookmarkEnd w:id="34"/>
     <w:p>
       <w:pPr>
         <w:pStyle w:val="BodyText"/>
       </w:pPr>
       <w:r>
-        <w:t xml:space="preserve">We hope that our research will inform efforts to change these</w:t>
-      </w:r>
-      <w:r>
-        <w:t xml:space="preserve"> </w:t>
-      </w:r>
-      <w:r>
-        <w:rPr>
-          <w:i/>
-          <w:iCs/>
-        </w:rPr>
-        <w:t xml:space="preserve">realities</w:t>
-      </w:r>
-      <w:r>
-        <w:t xml:space="preserve">. Yet, at the same time we must recognize that our understandings are at best</w:t>
-      </w:r>
-      <w:r>
-        <w:t xml:space="preserve"> </w:t>
-      </w:r>
-      <w:r>
-        <w:rPr>
-          <w:i/>
-          <w:iCs/>
-        </w:rPr>
-        <w:t xml:space="preserve">iterative</w:t>
-      </w:r>
-      <w:r>
-        <w:t xml:space="preserve"> </w:t>
-      </w:r>
-      <w:r>
-        <w:t xml:space="preserve">and</w:t>
-      </w:r>
-      <w:r>
-        <w:t xml:space="preserve"> </w:t>
-      </w:r>
-      <w:r>
-        <w:rPr>
-          <w:i/>
-          <w:iCs/>
-        </w:rPr>
-        <w:t xml:space="preserve">contingent.</w:t>
-      </w:r>
-      <w:r>
-        <w:t xml:space="preserve"> </w:t>
-      </w:r>
-      <w:r>
-        <w:t xml:space="preserve">While we will never have a perfect understanding of social reality, we can always improve our understandings, and move in the direction of being</w:t>
-      </w:r>
-      <w:r>
-        <w:t xml:space="preserve"> </w:t>
-      </w:r>
-      <w:r>
-        <w:rPr>
-          <w:i/>
-          <w:iCs/>
-        </w:rPr>
-        <w:t xml:space="preserve">less wrong</w:t>
+        <w:t xml:space="preserve">These simple straightforward results suggest that the</w:t>
+      </w:r>
+      <w:r>
+        <w:t xml:space="preserve"> </w:t>
+      </w:r>
+      <w:r>
+        <w:rPr>
+          <w:i/>
+          <w:iCs/>
+        </w:rPr>
+        <w:t xml:space="preserve">intervention</w:t>
+      </w:r>
+      <w:r>
+        <w:t xml:space="preserve"> </w:t>
+      </w:r>
+      <w:r>
+        <w:t xml:space="preserve">is associated with a worsening of the</w:t>
+      </w:r>
+      <w:r>
+        <w:t xml:space="preserve"> </w:t>
+      </w:r>
+      <w:r>
+        <w:rPr>
+          <w:i/>
+          <w:iCs/>
+        </w:rPr>
+        <w:t xml:space="preserve">outcome</w:t>
       </w:r>
       <w:r>
         <w:t xml:space="preserve">.</w:t>
       </w:r>
     </w:p>
+    <w:bookmarkStart w:id="36" w:name="cr-notrecommended"/>
+    <w:bookmarkStart w:id="35" w:name="the-intervention-is-not-recommended"/>
+    <w:p>
+      <w:pPr>
+        <w:pStyle w:val="Heading2"/>
+      </w:pPr>
+      <w:r>
+        <w:t xml:space="preserve">The Intervention is</w:t>
+      </w:r>
+      <w:r>
+        <w:t xml:space="preserve"> </w:t>
+      </w:r>
+      <w:r>
+        <w:rPr>
+          <w:i/>
+          <w:iCs/>
+        </w:rPr>
+        <w:t xml:space="preserve">Not</w:t>
+      </w:r>
+      <w:r>
+        <w:t xml:space="preserve"> </w:t>
+      </w:r>
+      <w:r>
+        <w:t xml:space="preserve">Recommended</w:t>
+      </w:r>
+    </w:p>
+    <w:p>
+      <w:pPr>
+        <w:pStyle w:val="FirstParagraph"/>
+      </w:pPr>
+      <w:r>
+        <w:t xml:space="preserve">Based upon these results we would</w:t>
+      </w:r>
+      <w:r>
+        <w:t xml:space="preserve"> </w:t>
+      </w:r>
+      <w:r>
+        <w:rPr>
+          <w:i/>
+          <w:iCs/>
+        </w:rPr>
+        <w:t xml:space="preserve">not</w:t>
+      </w:r>
+      <w:r>
+        <w:t xml:space="preserve"> </w:t>
+      </w:r>
+      <w:r>
+        <w:t xml:space="preserve">recommend using this intervention.</w:t>
+      </w:r>
+    </w:p>
+    <w:bookmarkEnd w:id="35"/>
+    <w:bookmarkEnd w:id="36"/>
     <w:p>
       <w:pPr>
         <w:pStyle w:val="BodyText"/>
       </w:pPr>
       <w:r>
-        <w:t xml:space="preserve">As</w:t>
-      </w:r>
-      <w:r>
-        <w:t xml:space="preserve"> </w:t>
-      </w:r>
-      <w:r>
-        <w:t xml:space="preserve">Silverman (1998)</w:t>
-      </w:r>
-      <w:r>
-        <w:t xml:space="preserve"> </w:t>
-      </w:r>
-      <w:r>
-        <w:t xml:space="preserve">wrote:</w:t>
-      </w:r>
-    </w:p>
-    <w:bookmarkStart w:id="26" w:name="cr-silverman"/>
-    <w:p>
-      <w:pPr>
-        <w:pStyle w:val="BlockText"/>
-      </w:pPr>
-      <w:r>
-        <w:t xml:space="preserve">“</w:t>
-      </w:r>
-      <w:r>
-        <w:t xml:space="preserve">… there is no way to know when our observations about complex events in nature are complete. Our knowledge is finite, Karl Popper emphasised, but our ignorance is infinite. … [W]e can never be certain about the consequences of our interventions, we can only narrow the area of uncertainty. This admission is not as pessimistic as it sounds: claims that resist repeated energetic challenges often turn out to be quite reliable. Such</w:t>
-      </w:r>
-      <w:r>
-        <w:t xml:space="preserve"> </w:t>
-      </w:r>
-      <w:r>
-        <w:t xml:space="preserve">‘</w:t>
-      </w:r>
-      <w:r>
-        <w:t xml:space="preserve">working truths</w:t>
-      </w:r>
-      <w:r>
-        <w:t xml:space="preserve">’</w:t>
-      </w:r>
-      <w:r>
-        <w:t xml:space="preserve"> </w:t>
-      </w:r>
-      <w:r>
-        <w:t xml:space="preserve">are the building blocks for the reasonably solid structures that support our everyday actions…</w:t>
-      </w:r>
-      <w:r>
-        <w:t xml:space="preserve">”</w:t>
-      </w:r>
-      <w:r>
-        <w:t xml:space="preserve"> </w:t>
-      </w:r>
-      <w:r>
-        <w:t xml:space="preserve">(Silverman 1998)</w:t>
-      </w:r>
-    </w:p>
-    <w:bookmarkEnd w:id="26"/>
-    <w:p>
-      <w:pPr>
-        <w:pStyle w:val="FirstParagraph"/>
-      </w:pPr>
-      <w:r>
-        <w:t xml:space="preserve">This recalls the famous saying by the statistician George Box about statistical models, reported in many places, and well captured in the passage by</w:t>
-      </w:r>
-      <w:r>
-        <w:t xml:space="preserve"> </w:t>
-      </w:r>
-      <w:r>
-        <w:t xml:space="preserve">Hand (2014)</w:t>
-      </w:r>
-      <w:r>
-        <w:t xml:space="preserve">:</w:t>
-      </w:r>
-    </w:p>
-    <w:bookmarkStart w:id="27" w:name="cr-box"/>
-    <w:p>
-      <w:pPr>
-        <w:pStyle w:val="BlockText"/>
-      </w:pPr>
-      <w:r>
-        <w:t xml:space="preserve">“</w:t>
-      </w:r>
-      <w:r>
-        <w:t xml:space="preserve">In general, when building statistical models, we must not forget that the aim is to understand something about the real world. Or predict, choose an action, make a decision, summarize evidence, and so on, but always about the real world, not an abstract mathematical world: our models are not the reality—a point well made by George Box in his oft-cited remark that</w:t>
-      </w:r>
-      <w:r>
-        <w:t xml:space="preserve"> </w:t>
-      </w:r>
-      <w:r>
-        <w:t xml:space="preserve">‘</w:t>
-      </w:r>
-      <w:r>
-        <w:t xml:space="preserve">all models are wrong, but some are useful</w:t>
-      </w:r>
-      <w:r>
-        <w:t xml:space="preserve">’</w:t>
-      </w:r>
-      <w:r>
-        <w:t xml:space="preserve"> </w:t>
-      </w:r>
-      <w:r>
-        <w:t xml:space="preserve">(Box, 1979 in</w:t>
-      </w:r>
-      <w:r>
-        <w:t xml:space="preserve"> </w:t>
-      </w:r>
-      <w:r>
-        <w:t xml:space="preserve">Launer and Wilkinson (1979)</w:t>
-      </w:r>
-      <w:r>
-        <w:t xml:space="preserve">).</w:t>
-      </w:r>
-      <w:r>
-        <w:t xml:space="preserve">”</w:t>
-      </w:r>
-      <w:r>
-        <w:t xml:space="preserve"> </w:t>
-      </w:r>
-      <w:r>
-        <w:t xml:space="preserve">(Hand 2014)</w:t>
-      </w:r>
-    </w:p>
-    <w:bookmarkEnd w:id="27"/>
-    <w:p>
-      <w:pPr>
-        <w:pStyle w:val="FirstParagraph"/>
-      </w:pPr>
-      <w:r>
-        <w:t xml:space="preserve">A key task then, of using quantitative methods is to use them to try to be progressively</w:t>
-      </w:r>
-      <w:r>
-        <w:t xml:space="preserve"> </w:t>
-      </w:r>
-      <w:r>
-        <w:rPr>
-          <w:i/>
-          <w:iCs/>
-        </w:rPr>
-        <w:t xml:space="preserve">less wrong</w:t>
-      </w:r>
-      <w:r>
-        <w:t xml:space="preserve"> </w:t>
-      </w:r>
-      <w:r>
-        <w:t xml:space="preserve">about the answers we are finding to important questions about improving human wellbeing.</w:t>
-      </w:r>
-    </w:p>
-    <w:bookmarkStart w:id="28" w:name="cr-box2"/>
-    <w:p>
-      <w:pPr>
-        <w:pStyle w:val="BlockText"/>
-      </w:pPr>
-      <w:r>
-        <w:t xml:space="preserve">“</w:t>
-      </w:r>
-      <w:r>
-        <w:t xml:space="preserve">All models are wrong, but some are useful.</w:t>
-      </w:r>
-      <w:r>
-        <w:t xml:space="preserve">”</w:t>
-      </w:r>
-      <w:r>
-        <w:t xml:space="preserve"> </w:t>
-      </w:r>
-      <w:r>
-        <w:t xml:space="preserve">(Box 1979)</w:t>
-      </w:r>
-    </w:p>
-    <w:bookmarkEnd w:id="28"/>
-    <w:p>
-      <w:pPr>
-        <w:pStyle w:val="FirstParagraph"/>
-      </w:pPr>
-      <w:r>
-        <w:t xml:space="preserve">Let’s consider a simple visual model based upon some simulated data. Two key variables in this model are the</w:t>
+        <w:t xml:space="preserve">Let’s now consider a slightly more complex model. In addition to examining the</w:t>
       </w:r>
       <w:r>
         <w:t xml:space="preserve"> </w:t>
@@ -456,7 +685,7 @@
         <w:t xml:space="preserve"> </w:t>
       </w:r>
       <w:r>
-        <w:t xml:space="preserve">(a treatment or program that we hope does some good), and the</w:t>
+        <w:t xml:space="preserve">and the</w:t>
       </w:r>
       <w:r>
         <w:t xml:space="preserve"> </w:t>
@@ -469,13 +698,23 @@
         <w:t xml:space="preserve">outcome</w:t>
       </w:r>
       <w:r>
-        <w:t xml:space="preserve"> </w:t>
-      </w:r>
-      <w:r>
-        <w:t xml:space="preserve">(an improved or beneficial mental health or psychological outcome).</w:t>
-      </w:r>
-    </w:p>
-    <w:bookmarkStart w:id="32" w:name="cr-flowchart"/>
+        <w:t xml:space="preserve">, we account for the fact that individuals come from different</w:t>
+      </w:r>
+      <w:r>
+        <w:t xml:space="preserve"> </w:t>
+      </w:r>
+      <w:r>
+        <w:rPr>
+          <w:i/>
+          <w:iCs/>
+        </w:rPr>
+        <w:t xml:space="preserve">groups</w:t>
+      </w:r>
+      <w:r>
+        <w:t xml:space="preserve">. This could be any kind of group, e.g. a racial, ethnic, religious, cultural, or economic group.</w:t>
+      </w:r>
+    </w:p>
+    <w:bookmarkStart w:id="40" w:name="cr-flowchart2"/>
     <w:p>
       <w:pPr>
         <w:pStyle w:val="BodyText"/>
@@ -488,20 +727,20 @@
       <w:r>
         <w:drawing>
           <wp:inline>
-            <wp:extent cx="2350008" cy="475488"/>
+            <wp:extent cx="2350008" cy="1271016"/>
             <wp:effectExtent b="0" l="0" r="0" t="0"/>
-            <wp:docPr descr="" title="" id="30" name="Picture"/>
+            <wp:docPr descr="" title="" id="38" name="Picture"/>
             <a:graphic>
               <a:graphicData uri="http://schemas.openxmlformats.org/drawingml/2006/picture">
                 <pic:pic>
                   <pic:nvPicPr>
-                    <pic:cNvPr descr="be-less-wrong_files/figure-docx/mermaid-figure-1.png" id="31" name="Picture"/>
+                    <pic:cNvPr descr="be-less-wrong_files/figure-docx/mermaid-figure-2.png" id="39" name="Picture"/>
                     <pic:cNvPicPr>
                       <a:picLocks noChangeArrowheads="1" noChangeAspect="1"/>
                     </pic:cNvPicPr>
                   </pic:nvPicPr>
                   <pic:blipFill>
-                    <a:blip r:embed="rId29"/>
+                    <a:blip r:embed="rId37"/>
                     <a:stretch>
                       <a:fillRect/>
                     </a:stretch>
@@ -509,7 +748,7 @@
                   <pic:spPr bwMode="auto">
                     <a:xfrm>
                       <a:off x="0" y="0"/>
-                      <a:ext cx="2350008" cy="475488"/>
+                      <a:ext cx="2350008" cy="1271016"/>
                     </a:xfrm>
                     <a:prstGeom prst="rect">
                       <a:avLst/>
@@ -533,45 +772,50 @@
         <w:pStyle w:val="BodyText"/>
       </w:pPr>
     </w:p>
-    <w:bookmarkEnd w:id="32"/>
+    <w:bookmarkEnd w:id="40"/>
     <w:p>
       <w:pPr>
         <w:pStyle w:val="BodyText"/>
       </w:pPr>
       <w:r>
-        <w:t xml:space="preserve">Here is a first model. What do these results say about the relationship of the</w:t>
-      </w:r>
-      <w:r>
-        <w:t xml:space="preserve"> </w:t>
-      </w:r>
-      <w:r>
-        <w:rPr>
-          <w:i/>
-          <w:iCs/>
-        </w:rPr>
-        <w:t xml:space="preserve">intervention</w:t>
-      </w:r>
-      <w:r>
-        <w:t xml:space="preserve"> </w:t>
-      </w:r>
-      <w:r>
-        <w:t xml:space="preserve">and the</w:t>
-      </w:r>
-      <w:r>
-        <w:t xml:space="preserve"> </w:t>
-      </w:r>
-      <w:r>
-        <w:rPr>
-          <w:i/>
-          <w:iCs/>
-        </w:rPr>
-        <w:t xml:space="preserve">outcome</w:t>
-      </w:r>
-      <w:r>
-        <w:t xml:space="preserve">?</w:t>
-      </w:r>
-    </w:p>
-    <w:bookmarkStart w:id="38" w:name="cr-p0"/>
+        <w:t xml:space="preserve">Our conclusion seems to have flipped!</w:t>
+      </w:r>
+    </w:p>
+    <w:bookmarkStart w:id="41" w:name="the-intervention-is-recommended"/>
+    <w:p>
+      <w:pPr>
+        <w:pStyle w:val="Heading2"/>
+      </w:pPr>
+      <w:r>
+        <w:t xml:space="preserve">The Intervention is Recommended</w:t>
+      </w:r>
+    </w:p>
+    <w:p>
+      <w:pPr>
+        <w:pStyle w:val="FirstParagraph"/>
+      </w:pPr>
+      <w:r>
+        <w:t xml:space="preserve">Based upon these results we</w:t>
+      </w:r>
+      <w:r>
+        <w:t xml:space="preserve"> </w:t>
+      </w:r>
+      <w:r>
+        <w:rPr>
+          <w:i/>
+          <w:iCs/>
+        </w:rPr>
+        <w:t xml:space="preserve">would</w:t>
+      </w:r>
+      <w:r>
+        <w:t xml:space="preserve"> </w:t>
+      </w:r>
+      <w:r>
+        <w:t xml:space="preserve">recommend using this intervention.</w:t>
+      </w:r>
+    </w:p>
+    <w:bookmarkEnd w:id="41"/>
+    <w:bookmarkStart w:id="47" w:name="cr-p0-group"/>
     <w:tbl>
       <w:tblPr>
         <w:tblStyle w:val="Table"/>
@@ -585,30 +829,30 @@
       <w:tr>
         <w:tc>
           <w:tcPr/>
-          <w:bookmarkStart w:id="37" w:name="fig-p0"/>
+          <w:bookmarkStart w:id="46" w:name="fig-p0-group"/>
           <w:p>
             <w:pPr>
               <w:pStyle w:val="Compact"/>
               <w:jc w:val="center"/>
             </w:pPr>
-            <w:bookmarkStart w:id="36" w:name="fig-p0"/>
+            <w:bookmarkStart w:id="45" w:name="fig-p0-group"/>
             <w:r>
               <w:drawing>
                 <wp:inline>
                   <wp:extent cx="5334000" cy="3200400"/>
                   <wp:effectExtent b="0" l="0" r="0" t="0"/>
-                  <wp:docPr descr="" title="" id="34" name="Picture"/>
+                  <wp:docPr descr="" title="" id="43" name="Picture"/>
                   <a:graphic>
                     <a:graphicData uri="http://schemas.openxmlformats.org/drawingml/2006/picture">
                       <pic:pic>
                         <pic:nvPicPr>
-                          <pic:cNvPr descr="be-less-wrong_files/figure-docx/fig-p0-1.png" id="35" name="Picture"/>
+                          <pic:cNvPr descr="be-less-wrong_files/figure-docx/fig-p0-group-1.png" id="44" name="Picture"/>
                           <pic:cNvPicPr>
                             <a:picLocks noChangeArrowheads="1" noChangeAspect="1"/>
                           </pic:cNvPicPr>
                         </pic:nvPicPr>
                         <pic:blipFill>
-                          <a:blip r:embed="rId33"/>
+                          <a:blip r:embed="rId42"/>
                           <a:stretch>
                             <a:fillRect/>
                           </a:stretch>
@@ -634,7 +878,7 @@
                 </wp:inline>
               </w:drawing>
             </w:r>
-            <w:bookmarkEnd w:id="36"/>
+            <w:bookmarkEnd w:id="45"/>
           </w:p>
           <w:p>
             <w:pPr>
@@ -649,33 +893,128 @@
               <w:t xml:space="preserve">Figure 2</w:t>
             </w:r>
           </w:p>
-          <w:bookmarkEnd w:id="37"/>
+          <w:bookmarkEnd w:id="46"/>
         </w:tc>
       </w:tr>
     </w:tbl>
-    <w:bookmarkEnd w:id="38"/>
+    <w:bookmarkEnd w:id="47"/>
     <w:p>
       <w:pPr>
         <w:pStyle w:val="BodyText"/>
       </w:pPr>
       <w:r>
-        <w:t xml:space="preserve">These simple straightforward results suggest that the</w:t>
-      </w:r>
-      <w:r>
-        <w:t xml:space="preserve"> </w:t>
-      </w:r>
-      <w:r>
-        <w:rPr>
-          <w:i/>
-          <w:iCs/>
-        </w:rPr>
-        <w:t xml:space="preserve">intervention</w:t>
-      </w:r>
-      <w:r>
-        <w:t xml:space="preserve"> </w:t>
-      </w:r>
-      <w:r>
-        <w:t xml:space="preserve">is associated with a worsening of the</w:t>
+        <w:t xml:space="preserve">The fact that statistical results–and analogously visual results–can flip when more variables are accounted for is known as Simpson’s Paradox</w:t>
+      </w:r>
+      <w:r>
+        <w:t xml:space="preserve"> </w:t>
+      </w:r>
+      <w:r>
+        <w:t xml:space="preserve">(Simpson 1951)</w:t>
+      </w:r>
+      <w:r>
+        <w:t xml:space="preserve">.</w:t>
+      </w:r>
+      <w:r>
+        <w:rPr>
+          <w:rStyle w:val="FootnoteReference"/>
+        </w:rPr>
+        <w:footnoteReference w:id="48"/>
+      </w:r>
+    </w:p>
+    <w:bookmarkStart w:id="50" w:name="cr-Simpson"/>
+    <w:bookmarkStart w:id="49" w:name="simpsons-paradox"/>
+    <w:p>
+      <w:pPr>
+        <w:pStyle w:val="Heading2"/>
+      </w:pPr>
+      <w:r>
+        <w:t xml:space="preserve">Simpson’s Paradox</w:t>
+      </w:r>
+    </w:p>
+    <w:p>
+      <w:pPr>
+        <w:pStyle w:val="FirstParagraph"/>
+      </w:pPr>
+      <w:r>
+        <w:t xml:space="preserve">Put briefly, and intuitively, our evidence based</w:t>
+      </w:r>
+      <w:r>
+        <w:t xml:space="preserve"> </w:t>
+      </w:r>
+      <w:r>
+        <w:t xml:space="preserve">“</w:t>
+      </w:r>
+      <w:r>
+        <w:t xml:space="preserve">story</w:t>
+      </w:r>
+      <w:r>
+        <w:t xml:space="preserve">”</w:t>
+      </w:r>
+      <w:r>
+        <w:t xml:space="preserve"> </w:t>
+      </w:r>
+      <w:r>
+        <w:t xml:space="preserve">can change–sometimes quite dramatically–as we add more and more factors to our model.</w:t>
+      </w:r>
+    </w:p>
+    <w:bookmarkEnd w:id="49"/>
+    <w:bookmarkEnd w:id="50"/>
+    <w:p>
+      <w:pPr>
+        <w:pStyle w:val="BodyText"/>
+      </w:pPr>
+      <w:r>
+        <w:t xml:space="preserve">Adding more variables will not always</w:t>
+      </w:r>
+      <w:r>
+        <w:t xml:space="preserve"> </w:t>
+      </w:r>
+      <w:r>
+        <w:rPr>
+          <w:i/>
+          <w:iCs/>
+        </w:rPr>
+        <w:t xml:space="preserve">flip</w:t>
+      </w:r>
+      <w:r>
+        <w:t xml:space="preserve"> </w:t>
+      </w:r>
+      <w:r>
+        <w:t xml:space="preserve">our conclusions.</w:t>
+      </w:r>
+    </w:p>
+    <w:bookmarkStart w:id="52" w:name="cr-multivariate"/>
+    <w:bookmarkStart w:id="51" w:name="multivariate-processes"/>
+    <w:p>
+      <w:pPr>
+        <w:pStyle w:val="Heading2"/>
+      </w:pPr>
+      <w:r>
+        <w:t xml:space="preserve">Multivariate Processes</w:t>
+      </w:r>
+    </w:p>
+    <w:p>
+      <w:pPr>
+        <w:pStyle w:val="FirstParagraph"/>
+      </w:pPr>
+      <w:r>
+        <w:t xml:space="preserve">Frequently, adding additional variables means that an original conclusion that we thought was substantively or statistically significant is no longer significant. This is an aspect of</w:t>
+      </w:r>
+      <w:r>
+        <w:t xml:space="preserve"> </w:t>
+      </w:r>
+      <w:r>
+        <w:rPr>
+          <w:i/>
+          <w:iCs/>
+        </w:rPr>
+        <w:t xml:space="preserve">multivariate processes</w:t>
+      </w:r>
+      <w:r>
+        <w:t xml:space="preserve"> </w:t>
+      </w:r>
+      <w:r>
+        <w:t xml:space="preserve">where an</w:t>
       </w:r>
       <w:r>
         <w:t xml:space="preserve"> </w:t>
@@ -688,33 +1027,51 @@
         <w:t xml:space="preserve">outcome</w:t>
       </w:r>
       <w:r>
+        <w:t xml:space="preserve"> </w:t>
+      </w:r>
+      <w:r>
+        <w:t xml:space="preserve">is influenced by</w:t>
+      </w:r>
+      <w:r>
+        <w:t xml:space="preserve"> </w:t>
+      </w:r>
+      <w:r>
+        <w:rPr>
+          <w:i/>
+          <w:iCs/>
+        </w:rPr>
+        <w:t xml:space="preserve">multiple factors</w:t>
+      </w:r>
+      <w:r>
         <w:t xml:space="preserve">.</w:t>
       </w:r>
     </w:p>
-    <w:bookmarkStart w:id="40" w:name="cr-notrecommended"/>
-    <w:bookmarkStart w:id="39" w:name="the-intervention-is-not-recommended"/>
+    <w:bookmarkEnd w:id="51"/>
+    <w:bookmarkEnd w:id="52"/>
+    <w:p>
+      <w:pPr>
+        <w:pStyle w:val="BodyText"/>
+      </w:pPr>
+      <w:r>
+        <w:t xml:space="preserve">We need to include as many variables as we can in our visual and statistical models.</w:t>
+      </w:r>
+    </w:p>
+    <w:p>
+      <w:pPr>
+        <w:pStyle w:val="BodyText"/>
+      </w:pPr>
+      <w:r>
+        <w:t xml:space="preserve">Failure to include all of the relevant variables in our model–whether that model is visual or statistical–may lead to very wrong conclusions.</w:t>
+      </w:r>
+    </w:p>
+    <w:bookmarkStart w:id="54" w:name="cr-variables"/>
+    <w:bookmarkStart w:id="53" w:name="a-strategy-for-modeling"/>
     <w:p>
       <w:pPr>
         <w:pStyle w:val="Heading2"/>
       </w:pPr>
       <w:r>
-        <w:t xml:space="preserve">The Intervention is</w:t>
-      </w:r>
-      <w:r>
-        <w:t xml:space="preserve"> </w:t>
-      </w:r>
-      <w:r>
-        <w:rPr>
-          <w:i/>
-          <w:iCs/>
-        </w:rPr>
-        <w:t xml:space="preserve">Not</w:t>
-      </w:r>
-      <w:r>
-        <w:t xml:space="preserve"> </w:t>
-      </w:r>
-      <w:r>
-        <w:t xml:space="preserve">Recommended</w:t>
+        <w:t xml:space="preserve">A Strategy for Modeling</w:t>
       </w:r>
     </w:p>
     <w:p>
@@ -722,151 +1079,27 @@
         <w:pStyle w:val="FirstParagraph"/>
       </w:pPr>
       <w:r>
-        <w:t xml:space="preserve">Based upon these results we would</w:t>
-      </w:r>
-      <w:r>
-        <w:t xml:space="preserve"> </w:t>
-      </w:r>
-      <w:r>
-        <w:rPr>
-          <w:i/>
-          <w:iCs/>
-        </w:rPr>
-        <w:t xml:space="preserve">not</w:t>
-      </w:r>
-      <w:r>
-        <w:t xml:space="preserve"> </w:t>
-      </w:r>
-      <w:r>
-        <w:t xml:space="preserve">recommend using this intervention.</w:t>
-      </w:r>
-    </w:p>
-    <w:bookmarkEnd w:id="39"/>
-    <w:bookmarkEnd w:id="40"/>
+        <w:t xml:space="preserve">If those variables are observed, and included in our data set, it may be straightforward to build them into our model. If those variables are not observed, and not present in our data set, more complicated modeling strategies may be necessary.</w:t>
+      </w:r>
+    </w:p>
+    <w:bookmarkEnd w:id="53"/>
+    <w:bookmarkEnd w:id="54"/>
     <w:p>
       <w:pPr>
         <w:pStyle w:val="BodyText"/>
       </w:pPr>
       <w:r>
-        <w:t xml:space="preserve">Let’s now consider a slightly more complex model. In addition to examining the</w:t>
-      </w:r>
-      <w:r>
-        <w:t xml:space="preserve"> </w:t>
-      </w:r>
-      <w:r>
-        <w:rPr>
-          <w:i/>
-          <w:iCs/>
-        </w:rPr>
-        <w:t xml:space="preserve">intervention</w:t>
-      </w:r>
-      <w:r>
-        <w:t xml:space="preserve"> </w:t>
-      </w:r>
-      <w:r>
-        <w:t xml:space="preserve">and the</w:t>
-      </w:r>
-      <w:r>
-        <w:t xml:space="preserve"> </w:t>
-      </w:r>
-      <w:r>
-        <w:rPr>
-          <w:i/>
-          <w:iCs/>
-        </w:rPr>
-        <w:t xml:space="preserve">outcome</w:t>
-      </w:r>
-      <w:r>
-        <w:t xml:space="preserve">, we account for the fact that individuals come from different</w:t>
-      </w:r>
-      <w:r>
-        <w:t xml:space="preserve"> </w:t>
-      </w:r>
-      <w:r>
-        <w:rPr>
-          <w:i/>
-          <w:iCs/>
-        </w:rPr>
-        <w:t xml:space="preserve">groups</w:t>
-      </w:r>
-      <w:r>
-        <w:t xml:space="preserve">. This could be any kind of group, e.g. a racial, ethnic, religious, cultural, or economic group.</w:t>
-      </w:r>
-    </w:p>
-    <w:bookmarkStart w:id="44" w:name="cr-flowchart2"/>
-    <w:p>
-      <w:pPr>
-        <w:pStyle w:val="BodyText"/>
-      </w:pPr>
-    </w:p>
-    <w:p>
-      <w:pPr>
-        <w:pStyle w:val="BodyText"/>
-      </w:pPr>
-      <w:r>
-        <w:drawing>
-          <wp:inline>
-            <wp:extent cx="2350008" cy="1271016"/>
-            <wp:effectExtent b="0" l="0" r="0" t="0"/>
-            <wp:docPr descr="" title="" id="42" name="Picture"/>
-            <a:graphic>
-              <a:graphicData uri="http://schemas.openxmlformats.org/drawingml/2006/picture">
-                <pic:pic>
-                  <pic:nvPicPr>
-                    <pic:cNvPr descr="be-less-wrong_files/figure-docx/mermaid-figure-2.png" id="43" name="Picture"/>
-                    <pic:cNvPicPr>
-                      <a:picLocks noChangeArrowheads="1" noChangeAspect="1"/>
-                    </pic:cNvPicPr>
-                  </pic:nvPicPr>
-                  <pic:blipFill>
-                    <a:blip r:embed="rId41"/>
-                    <a:stretch>
-                      <a:fillRect/>
-                    </a:stretch>
-                  </pic:blipFill>
-                  <pic:spPr bwMode="auto">
-                    <a:xfrm>
-                      <a:off x="0" y="0"/>
-                      <a:ext cx="2350008" cy="1271016"/>
-                    </a:xfrm>
-                    <a:prstGeom prst="rect">
-                      <a:avLst/>
-                    </a:prstGeom>
-                    <a:noFill/>
-                    <a:ln w="9525">
-                      <a:noFill/>
-                      <a:headEnd/>
-                      <a:tailEnd/>
-                    </a:ln>
-                  </pic:spPr>
-                </pic:pic>
-              </a:graphicData>
-            </a:graphic>
-          </wp:inline>
-        </w:drawing>
-      </w:r>
-    </w:p>
-    <w:p>
-      <w:pPr>
-        <w:pStyle w:val="BodyText"/>
-      </w:pPr>
-    </w:p>
-    <w:bookmarkEnd w:id="44"/>
-    <w:p>
-      <w:pPr>
-        <w:pStyle w:val="BodyText"/>
-      </w:pPr>
-      <w:r>
-        <w:t xml:space="preserve">Our conclusion seems to have flipped!</w:t>
-      </w:r>
-    </w:p>
-    <w:bookmarkStart w:id="45" w:name="the-intervention-is-recommended"/>
+        <w:t xml:space="preserve">At first the scenario I’ve just presented seems almost like a trick, or a puzzle, designed to confound us, or to illustrate a convoluted statistical scenario. Yet, upon reflection, the scenario I’ve just presented is surprisingly plausible.</w:t>
+      </w:r>
+    </w:p>
+    <w:bookmarkStart w:id="61" w:name="cr-thoughtexperiment"/>
+    <w:bookmarkStart w:id="60" w:name="a-thought-experiment"/>
     <w:p>
       <w:pPr>
         <w:pStyle w:val="Heading2"/>
       </w:pPr>
       <w:r>
-        <w:t xml:space="preserve">The Intervention is Recommended</w:t>
+        <w:t xml:space="preserve">A Thought Experiment</w:t>
       </w:r>
     </w:p>
     <w:p>
@@ -874,27 +1107,40 @@
         <w:pStyle w:val="FirstParagraph"/>
       </w:pPr>
       <w:r>
-        <w:t xml:space="preserve">Based upon these results we</w:t>
-      </w:r>
-      <w:r>
-        <w:t xml:space="preserve"> </w:t>
-      </w:r>
-      <w:r>
-        <w:rPr>
-          <w:i/>
-          <w:iCs/>
-        </w:rPr>
-        <w:t xml:space="preserve">would</w:t>
-      </w:r>
-      <w:r>
-        <w:t xml:space="preserve"> </w:t>
-      </w:r>
-      <w:r>
-        <w:t xml:space="preserve">recommend using this intervention.</w:t>
-      </w:r>
-    </w:p>
-    <w:bookmarkEnd w:id="45"/>
-    <w:bookmarkStart w:id="51" w:name="cr-p0-group"/>
+        <w:t xml:space="preserve">Imagine a situation in which an intervention is administered based upon the situation in a local community. Quite possibly, the intervention might be provided at higher levels in communities where outcomes are less good. At the same time the intervention might be beneficial to individuals. Such a scenario would present us with exactly the data that we see reflected in</w:t>
+      </w:r>
+      <w:r>
+        <w:t xml:space="preserve"> </w:t>
+      </w:r>
+      <w:hyperlink w:anchor="fig-p0">
+        <w:r>
+          <w:rPr>
+            <w:rStyle w:val="Hyperlink"/>
+          </w:rPr>
+          <w:t xml:space="preserve">Figure 1</w:t>
+        </w:r>
+      </w:hyperlink>
+      <w:r>
+        <w:t xml:space="preserve"> </w:t>
+      </w:r>
+      <w:r>
+        <w:t xml:space="preserve">and</w:t>
+      </w:r>
+      <w:r>
+        <w:t xml:space="preserve"> </w:t>
+      </w:r>
+      <w:hyperlink w:anchor="fig-p0-group">
+        <w:r>
+          <w:rPr>
+            <w:rStyle w:val="Hyperlink"/>
+          </w:rPr>
+          <w:t xml:space="preserve">Figure 2</w:t>
+        </w:r>
+      </w:hyperlink>
+      <w:r>
+        <w:t xml:space="preserve">.</w:t>
+      </w:r>
+    </w:p>
     <w:tbl>
       <w:tblPr>
         <w:tblStyle w:val="Table"/>
@@ -908,30 +1154,30 @@
       <w:tr>
         <w:tc>
           <w:tcPr/>
-          <w:bookmarkStart w:id="50" w:name="fig-p0-group"/>
+          <w:bookmarkStart w:id="59" w:name="fig-combined"/>
           <w:p>
             <w:pPr>
               <w:pStyle w:val="Compact"/>
               <w:jc w:val="center"/>
             </w:pPr>
-            <w:bookmarkStart w:id="49" w:name="fig-p0-group"/>
+            <w:bookmarkStart w:id="58" w:name="fig-combined"/>
             <w:r>
               <w:drawing>
                 <wp:inline>
                   <wp:extent cx="5334000" cy="3200400"/>
                   <wp:effectExtent b="0" l="0" r="0" t="0"/>
-                  <wp:docPr descr="" title="" id="47" name="Picture"/>
+                  <wp:docPr descr="" title="" id="56" name="Picture"/>
                   <a:graphic>
                     <a:graphicData uri="http://schemas.openxmlformats.org/drawingml/2006/picture">
                       <pic:pic>
                         <pic:nvPicPr>
-                          <pic:cNvPr descr="be-less-wrong_files/figure-docx/fig-p0-group-1.png" id="48" name="Picture"/>
+                          <pic:cNvPr descr="be-less-wrong_files/figure-docx/fig-combined-1.png" id="57" name="Picture"/>
                           <pic:cNvPicPr>
                             <a:picLocks noChangeArrowheads="1" noChangeAspect="1"/>
                           </pic:cNvPicPr>
                         </pic:nvPicPr>
                         <pic:blipFill>
-                          <a:blip r:embed="rId46"/>
+                          <a:blip r:embed="rId55"/>
                           <a:stretch>
                             <a:fillRect/>
                           </a:stretch>
@@ -957,7 +1203,7 @@
                 </wp:inline>
               </w:drawing>
             </w:r>
-            <w:bookmarkEnd w:id="49"/>
+            <w:bookmarkEnd w:id="58"/>
           </w:p>
           <w:p>
             <w:pPr>
@@ -972,42 +1218,73 @@
               <w:t xml:space="preserve">Figure 3</w:t>
             </w:r>
           </w:p>
-          <w:bookmarkEnd w:id="50"/>
+          <w:bookmarkEnd w:id="59"/>
         </w:tc>
       </w:tr>
     </w:tbl>
-    <w:bookmarkEnd w:id="51"/>
+    <w:bookmarkEnd w:id="60"/>
+    <w:bookmarkEnd w:id="61"/>
     <w:p>
       <w:pPr>
         <w:pStyle w:val="BodyText"/>
       </w:pPr>
       <w:r>
-        <w:t xml:space="preserve">The fact that statistical results–and analogously visual results–can flip when more variables are accounted for is known as Simpson’s Paradox</w:t>
-      </w:r>
-      <w:r>
-        <w:t xml:space="preserve"> </w:t>
-      </w:r>
-      <w:r>
-        <w:t xml:space="preserve">(Simpson 1951)</w:t>
+        <w:t xml:space="preserve">My point? Simple models feel intuitive and have a commonsense appeal. Yet, with even slightly complicated social issues, simple models may be wrong.</w:t>
+      </w:r>
+    </w:p>
+    <w:p>
+      <w:pPr>
+        <w:pStyle w:val="BodyText"/>
+      </w:pPr>
+      <w:r>
+        <w:t xml:space="preserve">What I have illustrated here is only one set of ideas about how we need to complicate our quantitative thinking to try to be a</w:t>
+      </w:r>
+      <w:r>
+        <w:t xml:space="preserve"> </w:t>
+      </w:r>
+      <w:r>
+        <w:rPr>
+          <w:i/>
+          <w:iCs/>
+        </w:rPr>
+        <w:t xml:space="preserve">little less wrong</w:t>
+      </w:r>
+      <w:r>
+        <w:t xml:space="preserve"> </w:t>
+      </w:r>
+      <w:r>
+        <w:t xml:space="preserve">in thinking about social problems.</w:t>
+      </w:r>
+    </w:p>
+    <w:p>
+      <w:pPr>
+        <w:pStyle w:val="BodyText"/>
+      </w:pPr>
+      <w:r>
+        <w:t xml:space="preserve">Other more advanced statistical techniques may be seen as attempts to deal with other complications of the data, in an effort to be</w:t>
+      </w:r>
+      <w:r>
+        <w:t xml:space="preserve"> </w:t>
+      </w:r>
+      <w:r>
+        <w:rPr>
+          <w:i/>
+          <w:iCs/>
+        </w:rPr>
+        <w:t xml:space="preserve">less wrong</w:t>
       </w:r>
       <w:r>
         <w:t xml:space="preserve">.</w:t>
       </w:r>
-      <w:r>
-        <w:rPr>
-          <w:rStyle w:val="FootnoteReference"/>
-        </w:rPr>
-        <w:footnoteReference w:id="52"/>
-      </w:r>
-    </w:p>
-    <w:bookmarkStart w:id="54" w:name="cr-Simpson"/>
-    <w:bookmarkStart w:id="53" w:name="simpsons-paradox"/>
+    </w:p>
+    <w:bookmarkStart w:id="63" w:name="cr-belesswrong"/>
+    <w:bookmarkStart w:id="62" w:name="be-less-wrong"/>
     <w:p>
       <w:pPr>
         <w:pStyle w:val="Heading2"/>
       </w:pPr>
       <w:r>
-        <w:t xml:space="preserve">Simpson’s Paradox</w:t>
+        <w:t xml:space="preserve">Be Less Wrong</w:t>
       </w:r>
     </w:p>
     <w:p>
@@ -1015,409 +1292,53 @@
         <w:pStyle w:val="FirstParagraph"/>
       </w:pPr>
       <w:r>
-        <w:t xml:space="preserve">Put briefly, and intuitively, our evidence based</w:t>
-      </w:r>
-      <w:r>
-        <w:t xml:space="preserve"> </w:t>
-      </w:r>
-      <w:r>
-        <w:t xml:space="preserve">“</w:t>
-      </w:r>
-      <w:r>
-        <w:t xml:space="preserve">story</w:t>
-      </w:r>
-      <w:r>
-        <w:t xml:space="preserve">”</w:t>
-      </w:r>
-      <w:r>
-        <w:t xml:space="preserve"> </w:t>
-      </w:r>
-      <w:r>
-        <w:t xml:space="preserve">can change–sometimes quite dramatically–as we add more and more factors to our model.</w:t>
-      </w:r>
-    </w:p>
-    <w:bookmarkEnd w:id="53"/>
-    <w:bookmarkEnd w:id="54"/>
-    <w:p>
-      <w:pPr>
-        <w:pStyle w:val="BodyText"/>
-      </w:pPr>
-      <w:r>
-        <w:t xml:space="preserve">Adding more variables will not always</w:t>
-      </w:r>
-      <w:r>
-        <w:t xml:space="preserve"> </w:t>
-      </w:r>
-      <w:r>
-        <w:rPr>
-          <w:i/>
-          <w:iCs/>
-        </w:rPr>
-        <w:t xml:space="preserve">flip</w:t>
-      </w:r>
-      <w:r>
-        <w:t xml:space="preserve"> </w:t>
-      </w:r>
-      <w:r>
-        <w:t xml:space="preserve">our conclusions.</w:t>
-      </w:r>
-    </w:p>
-    <w:bookmarkStart w:id="56" w:name="cr-multivariate"/>
-    <w:bookmarkStart w:id="55" w:name="multivariate-processes"/>
-    <w:p>
-      <w:pPr>
-        <w:pStyle w:val="Heading2"/>
-      </w:pPr>
-      <w:r>
-        <w:t xml:space="preserve">Multivariate Processes</w:t>
-      </w:r>
-    </w:p>
-    <w:p>
-      <w:pPr>
-        <w:pStyle w:val="FirstParagraph"/>
-      </w:pPr>
-      <w:r>
-        <w:t xml:space="preserve">Frequently, adding additional variables means that an original conclusion that we thought was substantively or statistically significant is no longer significant. This is an aspect of</w:t>
-      </w:r>
-      <w:r>
-        <w:t xml:space="preserve"> </w:t>
-      </w:r>
-      <w:r>
-        <w:rPr>
-          <w:i/>
-          <w:iCs/>
-        </w:rPr>
-        <w:t xml:space="preserve">multivariate processes</w:t>
-      </w:r>
-      <w:r>
-        <w:t xml:space="preserve"> </w:t>
-      </w:r>
-      <w:r>
-        <w:t xml:space="preserve">where an</w:t>
-      </w:r>
-      <w:r>
-        <w:t xml:space="preserve"> </w:t>
-      </w:r>
-      <w:r>
-        <w:rPr>
-          <w:i/>
-          <w:iCs/>
-        </w:rPr>
-        <w:t xml:space="preserve">outcome</w:t>
-      </w:r>
-      <w:r>
-        <w:t xml:space="preserve"> </w:t>
-      </w:r>
-      <w:r>
-        <w:t xml:space="preserve">is influenced by</w:t>
-      </w:r>
-      <w:r>
-        <w:t xml:space="preserve"> </w:t>
-      </w:r>
-      <w:r>
-        <w:rPr>
-          <w:i/>
-          <w:iCs/>
-        </w:rPr>
-        <w:t xml:space="preserve">multiple factors</w:t>
-      </w:r>
-      <w:r>
-        <w:t xml:space="preserve">.</w:t>
-      </w:r>
-    </w:p>
-    <w:bookmarkEnd w:id="55"/>
-    <w:bookmarkEnd w:id="56"/>
-    <w:p>
-      <w:pPr>
-        <w:pStyle w:val="BodyText"/>
-      </w:pPr>
-      <w:r>
-        <w:t xml:space="preserve">We need to include as many variables as we can in our visual and statistical models.</w:t>
-      </w:r>
-    </w:p>
-    <w:p>
-      <w:pPr>
-        <w:pStyle w:val="BodyText"/>
-      </w:pPr>
-      <w:r>
-        <w:t xml:space="preserve">Failure to include all of the relevant variables in our model–whether that model is visual or statistical–may lead to very wrong conclusions.</w:t>
-      </w:r>
-    </w:p>
-    <w:bookmarkStart w:id="58" w:name="cr-variables"/>
-    <w:bookmarkStart w:id="57" w:name="a-strategy-for-modeling"/>
-    <w:p>
-      <w:pPr>
-        <w:pStyle w:val="Heading2"/>
-      </w:pPr>
-      <w:r>
-        <w:t xml:space="preserve">A Strategy for Modeling</w:t>
-      </w:r>
-    </w:p>
-    <w:p>
-      <w:pPr>
-        <w:pStyle w:val="FirstParagraph"/>
-      </w:pPr>
-      <w:r>
-        <w:t xml:space="preserve">If those variables are observed, and included in our data set, it may be straightforward to build them into our model. If those variables are not observed, and not present in our data set, more complicated modeling strategies may be necessary.</w:t>
-      </w:r>
-    </w:p>
-    <w:bookmarkEnd w:id="57"/>
-    <w:bookmarkEnd w:id="58"/>
-    <w:p>
-      <w:pPr>
-        <w:pStyle w:val="BodyText"/>
-      </w:pPr>
-      <w:r>
-        <w:t xml:space="preserve">At first the scenario I’ve just presented seems almost like a trick, or a puzzle, designed to confound us, or to illustrate a convoluted statistical scenario. Yet, upon reflection, the scenario I’ve just presented is surprisingly plausible.</w:t>
-      </w:r>
-    </w:p>
-    <w:bookmarkStart w:id="65" w:name="cr-thoughtexperiment"/>
-    <w:bookmarkStart w:id="64" w:name="a-thought-experiment"/>
-    <w:p>
-      <w:pPr>
-        <w:pStyle w:val="Heading2"/>
-      </w:pPr>
-      <w:r>
-        <w:t xml:space="preserve">A Thought Experiment</w:t>
-      </w:r>
-    </w:p>
-    <w:p>
-      <w:pPr>
-        <w:pStyle w:val="FirstParagraph"/>
-      </w:pPr>
-      <w:r>
-        <w:t xml:space="preserve">Imagine a situation in which an intervention is administered based upon the situation in a local community. Quite possibly, the intervention might be provided at higher levels in communities where outcomes are less good. At the same time the intervention might be beneficial to individuals. Such a scenario would present us with exactly the data that we see reflected in</w:t>
-      </w:r>
-      <w:r>
-        <w:t xml:space="preserve"> </w:t>
-      </w:r>
-      <w:hyperlink w:anchor="fig-p0">
-        <w:r>
-          <w:rPr>
-            <w:rStyle w:val="Hyperlink"/>
-          </w:rPr>
-          <w:t xml:space="preserve">Figure 2</w:t>
-        </w:r>
-      </w:hyperlink>
-      <w:r>
-        <w:t xml:space="preserve"> </w:t>
-      </w:r>
-      <w:r>
-        <w:t xml:space="preserve">and</w:t>
-      </w:r>
-      <w:r>
-        <w:t xml:space="preserve"> </w:t>
-      </w:r>
-      <w:hyperlink w:anchor="fig-p0-group">
-        <w:r>
-          <w:rPr>
-            <w:rStyle w:val="Hyperlink"/>
-          </w:rPr>
-          <w:t xml:space="preserve">Figure 3</w:t>
-        </w:r>
-      </w:hyperlink>
-      <w:r>
-        <w:t xml:space="preserve">.</w:t>
-      </w:r>
-    </w:p>
-    <w:tbl>
-      <w:tblPr>
-        <w:tblStyle w:val="Table"/>
-        <w:tblW w:type="pct" w:w="5000"/>
-        <w:tblLayout w:type="fixed"/>
-        <w:tblLook w:firstRow="0" w:lastRow="0" w:firstColumn="0" w:lastColumn="0" w:noHBand="0" w:noVBand="0" w:val="0000"/>
-      </w:tblPr>
-      <w:tblGrid>
-        <w:gridCol w:w="7920"/>
-      </w:tblGrid>
-      <w:tr>
-        <w:tc>
-          <w:tcPr/>
-          <w:bookmarkStart w:id="63" w:name="fig-combined"/>
-          <w:p>
-            <w:pPr>
-              <w:pStyle w:val="Compact"/>
-              <w:jc w:val="center"/>
-            </w:pPr>
-            <w:bookmarkStart w:id="62" w:name="fig-combined"/>
-            <w:r>
-              <w:drawing>
-                <wp:inline>
-                  <wp:extent cx="5334000" cy="3200400"/>
-                  <wp:effectExtent b="0" l="0" r="0" t="0"/>
-                  <wp:docPr descr="" title="" id="60" name="Picture"/>
-                  <a:graphic>
-                    <a:graphicData uri="http://schemas.openxmlformats.org/drawingml/2006/picture">
-                      <pic:pic>
-                        <pic:nvPicPr>
-                          <pic:cNvPr descr="be-less-wrong_files/figure-docx/fig-combined-1.png" id="61" name="Picture"/>
-                          <pic:cNvPicPr>
-                            <a:picLocks noChangeArrowheads="1" noChangeAspect="1"/>
-                          </pic:cNvPicPr>
-                        </pic:nvPicPr>
-                        <pic:blipFill>
-                          <a:blip r:embed="rId59"/>
-                          <a:stretch>
-                            <a:fillRect/>
-                          </a:stretch>
-                        </pic:blipFill>
-                        <pic:spPr bwMode="auto">
-                          <a:xfrm>
-                            <a:off x="0" y="0"/>
-                            <a:ext cx="5334000" cy="3200400"/>
-                          </a:xfrm>
-                          <a:prstGeom prst="rect">
-                            <a:avLst/>
-                          </a:prstGeom>
-                          <a:noFill/>
-                          <a:ln w="9525">
-                            <a:noFill/>
-                            <a:headEnd/>
-                            <a:tailEnd/>
-                          </a:ln>
-                        </pic:spPr>
-                      </pic:pic>
-                    </a:graphicData>
-                  </a:graphic>
-                </wp:inline>
-              </w:drawing>
-            </w:r>
-            <w:bookmarkEnd w:id="62"/>
-          </w:p>
-          <w:p>
-            <w:pPr>
-              <w:jc w:val="center"/>
-            </w:pPr>
-            <w:pPr>
-              <w:jc w:val="start"/>
-              <w:spacing w:before="200"/>
-              <w:pStyle w:val="ImageCaption"/>
-            </w:pPr>
-            <w:r>
-              <w:t xml:space="preserve">Figure 4</w:t>
-            </w:r>
-          </w:p>
-          <w:bookmarkEnd w:id="63"/>
-        </w:tc>
-      </w:tr>
-    </w:tbl>
+        <w:t xml:space="preserve">We need to keep the model as simple as possible so that it remains a useful abstraction, but to make the model complicated enough to reflect the complications of reality.</w:t>
+      </w:r>
+    </w:p>
+    <w:bookmarkEnd w:id="62"/>
+    <w:bookmarkEnd w:id="63"/>
+    <w:bookmarkStart w:id="76" w:name="refs"/>
+    <w:bookmarkStart w:id="64" w:name="ref-Box1979"/>
+    <w:p>
+      <w:pPr>
+        <w:pStyle w:val="Bibliography"/>
+      </w:pPr>
+      <w:r>
+        <w:t xml:space="preserve">Box, George. 1979.</w:t>
+      </w:r>
+      <w:r>
+        <w:t xml:space="preserve"> </w:t>
+      </w:r>
+      <w:r>
+        <w:t xml:space="preserve">“Robustness in the Strategy of Scientific Model Building.”</w:t>
+      </w:r>
+      <w:r>
+        <w:t xml:space="preserve"> </w:t>
+      </w:r>
+      <w:r>
+        <w:t xml:space="preserve">In</w:t>
+      </w:r>
+      <w:r>
+        <w:t xml:space="preserve"> </w:t>
+      </w:r>
+      <w:r>
+        <w:rPr>
+          <w:i/>
+          <w:iCs/>
+        </w:rPr>
+        <w:t xml:space="preserve">Robustness in Statistics</w:t>
+      </w:r>
+      <w:r>
+        <w:t xml:space="preserve">, edited by Robert L. Launer and Graham N. Wilkinson. Academic Press, Inc. [Harcourt Brace Jovanovich, Publishers], New York-London.</w:t>
+      </w:r>
+    </w:p>
     <w:bookmarkEnd w:id="64"/>
-    <w:bookmarkEnd w:id="65"/>
-    <w:p>
-      <w:pPr>
-        <w:pStyle w:val="BodyText"/>
-      </w:pPr>
-      <w:r>
-        <w:t xml:space="preserve">My point? Simple models feel intuitive and have a commonsense appeal. Yet, with even slightly complicated social issues, simple models may be wrong.</w:t>
-      </w:r>
-    </w:p>
-    <w:p>
-      <w:pPr>
-        <w:pStyle w:val="BodyText"/>
-      </w:pPr>
-      <w:r>
-        <w:t xml:space="preserve">What I have illustrated here is only one set of ideas about how we need to complicate our quantitative thinking to try to be a</w:t>
-      </w:r>
-      <w:r>
-        <w:t xml:space="preserve"> </w:t>
-      </w:r>
-      <w:r>
-        <w:rPr>
-          <w:i/>
-          <w:iCs/>
-        </w:rPr>
-        <w:t xml:space="preserve">little less wrong</w:t>
-      </w:r>
-      <w:r>
-        <w:t xml:space="preserve"> </w:t>
-      </w:r>
-      <w:r>
-        <w:t xml:space="preserve">in thinking about social problems.</w:t>
-      </w:r>
-    </w:p>
-    <w:p>
-      <w:pPr>
-        <w:pStyle w:val="BodyText"/>
-      </w:pPr>
-      <w:r>
-        <w:t xml:space="preserve">Other more advanced statistical techniques may be seen as attempts to deal with other complications of the data, in an effort to be</w:t>
-      </w:r>
-      <w:r>
-        <w:t xml:space="preserve"> </w:t>
-      </w:r>
-      <w:r>
-        <w:rPr>
-          <w:i/>
-          <w:iCs/>
-        </w:rPr>
-        <w:t xml:space="preserve">less wrong</w:t>
-      </w:r>
-      <w:r>
-        <w:t xml:space="preserve">.</w:t>
-      </w:r>
-    </w:p>
-    <w:bookmarkStart w:id="67" w:name="cr-belesswrong"/>
-    <w:bookmarkStart w:id="66" w:name="be-less-wrong"/>
-    <w:p>
-      <w:pPr>
-        <w:pStyle w:val="Heading2"/>
-      </w:pPr>
-      <w:r>
-        <w:t xml:space="preserve">Be Less Wrong</w:t>
-      </w:r>
-    </w:p>
-    <w:p>
-      <w:pPr>
-        <w:pStyle w:val="FirstParagraph"/>
-      </w:pPr>
-      <w:r>
-        <w:t xml:space="preserve">We need to keep the model as simple as possible so that it remains a useful abstraction, but to make the model complicated enough to reflect the complications of reality.</w:t>
-      </w:r>
-    </w:p>
-    <w:bookmarkEnd w:id="66"/>
-    <w:bookmarkEnd w:id="67"/>
-    <w:bookmarkStart w:id="80" w:name="refs"/>
-    <w:bookmarkStart w:id="68" w:name="ref-Box1979"/>
+    <w:bookmarkStart w:id="66" w:name="ref-Gelman2007"/>
     <w:p>
       <w:pPr>
         <w:pStyle w:val="Bibliography"/>
       </w:pPr>
       <w:r>
-        <w:t xml:space="preserve">Box, George. 1979.</w:t>
-      </w:r>
-      <w:r>
-        <w:t xml:space="preserve"> </w:t>
-      </w:r>
-      <w:r>
-        <w:t xml:space="preserve">“Robustness in the Strategy of Scientific Model Building.”</w:t>
-      </w:r>
-      <w:r>
-        <w:t xml:space="preserve"> </w:t>
-      </w:r>
-      <w:r>
-        <w:t xml:space="preserve">In</w:t>
-      </w:r>
-      <w:r>
-        <w:t xml:space="preserve"> </w:t>
-      </w:r>
-      <w:r>
-        <w:rPr>
-          <w:i/>
-          <w:iCs/>
-        </w:rPr>
-        <w:t xml:space="preserve">Robustness in Statistics</w:t>
-      </w:r>
-      <w:r>
-        <w:t xml:space="preserve">, edited by Robert L. Launer and Graham N. Wilkinson. Academic Press, Inc. [Harcourt Brace Jovanovich, Publishers], New York-London.</w:t>
-      </w:r>
-    </w:p>
-    <w:bookmarkEnd w:id="68"/>
-    <w:bookmarkStart w:id="70" w:name="ref-Gelman2007"/>
-    <w:p>
-      <w:pPr>
-        <w:pStyle w:val="Bibliography"/>
-      </w:pPr>
-      <w:r>
         <w:t xml:space="preserve">Gelman, Andrew, Boris Shor, Joseph Bafumi, and David Park. 2007.</w:t>
       </w:r>
       <w:r>
@@ -1454,7 +1375,7 @@
       <w:r>
         <w:t xml:space="preserve"> </w:t>
       </w:r>
-      <w:hyperlink r:id="rId69">
+      <w:hyperlink r:id="rId65">
         <w:r>
           <w:rPr>
             <w:rStyle w:val="Hyperlink"/>
@@ -1466,8 +1387,8 @@
         <w:t xml:space="preserve">.</w:t>
       </w:r>
     </w:p>
-    <w:bookmarkEnd w:id="70"/>
-    <w:bookmarkStart w:id="72" w:name="ref-Hand2014"/>
+    <w:bookmarkEnd w:id="66"/>
+    <w:bookmarkStart w:id="68" w:name="ref-Hand2014"/>
     <w:p>
       <w:pPr>
         <w:pStyle w:val="Bibliography"/>
@@ -1506,7 +1427,7 @@
       <w:r>
         <w:t xml:space="preserve"> </w:t>
       </w:r>
-      <w:hyperlink r:id="rId71">
+      <w:hyperlink r:id="rId67">
         <w:r>
           <w:rPr>
             <w:rStyle w:val="Hyperlink"/>
@@ -1518,8 +1439,8 @@
         <w:t xml:space="preserve">.</w:t>
       </w:r>
     </w:p>
-    <w:bookmarkEnd w:id="72"/>
-    <w:bookmarkStart w:id="73" w:name="ref-MR0554183"/>
+    <w:bookmarkEnd w:id="68"/>
+    <w:bookmarkStart w:id="69" w:name="ref-MR0554183"/>
     <w:p>
       <w:pPr>
         <w:pStyle w:val="Bibliography"/>
@@ -1756,8 +1677,8 @@
         <w:t xml:space="preserve">, edited by Robert L. Launer and Graham N. Wilkinson, xvi+296. Academic Press, Inc. [Harcourt Brace Jovanovich, Publishers], New York-London.</w:t>
       </w:r>
     </w:p>
-    <w:bookmarkEnd w:id="73"/>
-    <w:bookmarkStart w:id="74" w:name="ref-Martin-Baro1994B"/>
+    <w:bookmarkEnd w:id="69"/>
+    <w:bookmarkStart w:id="70" w:name="ref-Martin-Baro1994B"/>
     <w:p>
       <w:pPr>
         <w:pStyle w:val="Bibliography"/>
@@ -1791,8 +1712,8 @@
         <w:t xml:space="preserve">, edited by Adrianne Aron and Shawn Corne. Harvard University Press.</w:t>
       </w:r>
     </w:p>
-    <w:bookmarkEnd w:id="74"/>
-    <w:bookmarkStart w:id="76" w:name="ref-Nieuwenhuis2015"/>
+    <w:bookmarkEnd w:id="70"/>
+    <w:bookmarkStart w:id="72" w:name="ref-Nieuwenhuis2015"/>
     <w:p>
       <w:pPr>
         <w:pStyle w:val="Bibliography"/>
@@ -1825,7 +1746,7 @@
       <w:r>
         <w:t xml:space="preserve"> </w:t>
       </w:r>
-      <w:hyperlink r:id="rId75">
+      <w:hyperlink r:id="rId71">
         <w:r>
           <w:rPr>
             <w:rStyle w:val="Hyperlink"/>
@@ -1837,8 +1758,8 @@
         <w:t xml:space="preserve">.</w:t>
       </w:r>
     </w:p>
-    <w:bookmarkEnd w:id="76"/>
-    <w:bookmarkStart w:id="77" w:name="ref-Silverman1998"/>
+    <w:bookmarkEnd w:id="72"/>
+    <w:bookmarkStart w:id="73" w:name="ref-Silverman1998"/>
     <w:p>
       <w:pPr>
         <w:pStyle w:val="Bibliography"/>
@@ -1872,8 +1793,8 @@
         <w:t xml:space="preserve">. Oxford University Press.</w:t>
       </w:r>
     </w:p>
-    <w:bookmarkEnd w:id="77"/>
-    <w:bookmarkStart w:id="79" w:name="ref-Simpson1951"/>
+    <w:bookmarkEnd w:id="73"/>
+    <w:bookmarkStart w:id="75" w:name="ref-Simpson1951"/>
     <w:p>
       <w:pPr>
         <w:pStyle w:val="Bibliography"/>
@@ -1906,7 +1827,7 @@
       <w:r>
         <w:t xml:space="preserve"> </w:t>
       </w:r>
-      <w:hyperlink r:id="rId78">
+      <w:hyperlink r:id="rId74">
         <w:r>
           <w:rPr>
             <w:rStyle w:val="Hyperlink"/>
@@ -1918,8 +1839,8 @@
         <w:t xml:space="preserve">.</w:t>
       </w:r>
     </w:p>
-    <w:bookmarkEnd w:id="79"/>
-    <w:bookmarkEnd w:id="80"/>
+    <w:bookmarkEnd w:id="75"/>
+    <w:bookmarkEnd w:id="76"/>
     <w:sectPr/>
   </w:body>
 </w:document>
@@ -1945,7 +1866,7 @@
       </w:r>
     </w:p>
   </w:footnote>
-  <w:footnote w:id="52">
+  <w:footnote w:id="48">
     <w:p>
       <w:pPr>
         <w:pStyle w:val="FootnoteText"/>

</xml_diff>

<commit_message>
better CSS for footnotes; tweaking wording
</commit_message>
<xml_diff>
--- a/be-less-wrong/be-less-wrong.docx
+++ b/be-less-wrong/be-less-wrong.docx
@@ -315,7 +315,7 @@
         <w:pStyle w:val="FirstParagraph"/>
       </w:pPr>
       <w:r>
-        <w:t xml:space="preserve">Thus, an important reason for using quantitative methods is to use them to try to be iteratively</w:t>
+        <w:t xml:space="preserve">Thus, an important reason for using quantitative methods is to try to be iteratively</w:t>
       </w:r>
       <w:r>
         <w:t xml:space="preserve"> </w:t>
@@ -331,7 +331,7 @@
         <w:t xml:space="preserve"> </w:t>
       </w:r>
       <w:r>
-        <w:t xml:space="preserve">about the answers we are finding to important questions about addressing social issues.</w:t>
+        <w:t xml:space="preserve">in the discoveries we are making about social issues.</w:t>
       </w:r>
     </w:p>
     <w:bookmarkStart w:id="24" w:name="cr-box2"/>

</xml_diff>

<commit_message>
added stuff on Table 2 fallacy and collider bias and statistical power
</commit_message>
<xml_diff>
--- a/be-less-wrong/be-less-wrong.docx
+++ b/be-less-wrong/be-less-wrong.docx
@@ -7,19 +7,7 @@
         <w:pStyle w:val="Title"/>
       </w:pPr>
       <w:r>
-        <w:t xml:space="preserve">Be</w:t>
-      </w:r>
-      <w:r>
-        <w:t xml:space="preserve"> </w:t>
-      </w:r>
-      <w:r>
-        <w:t xml:space="preserve">Less</w:t>
-      </w:r>
-      <w:r>
-        <w:t xml:space="preserve"> </w:t>
-      </w:r>
-      <w:r>
-        <w:t xml:space="preserve">Wrong</w:t>
+        <w:t xml:space="preserve">Be Less Wrong</w:t>
       </w:r>
     </w:p>
     <w:p>
@@ -27,25 +15,7 @@
         <w:pStyle w:val="Subtitle"/>
       </w:pPr>
       <w:r>
-        <w:t xml:space="preserve">Why</w:t>
-      </w:r>
-      <w:r>
-        <w:t xml:space="preserve"> </w:t>
-      </w:r>
-      <w:r>
-        <w:t xml:space="preserve">Use</w:t>
-      </w:r>
-      <w:r>
-        <w:t xml:space="preserve"> </w:t>
-      </w:r>
-      <w:r>
-        <w:t xml:space="preserve">Quantitative</w:t>
-      </w:r>
-      <w:r>
-        <w:t xml:space="preserve"> </w:t>
-      </w:r>
-      <w:r>
-        <w:t xml:space="preserve">Methods?</w:t>
+        <w:t xml:space="preserve">Why Use Quantitative Methods?</w:t>
       </w:r>
     </w:p>
     <w:p>
@@ -53,13 +23,7 @@
         <w:pStyle w:val="Author"/>
       </w:pPr>
       <w:r>
-        <w:t xml:space="preserve">Andy</w:t>
-      </w:r>
-      <w:r>
-        <w:t xml:space="preserve"> </w:t>
-      </w:r>
-      <w:r>
-        <w:t xml:space="preserve">Grogan-Kaylor</w:t>
+        <w:t xml:space="preserve">Andy Grogan-Kaylor</w:t>
       </w:r>
     </w:p>
     <w:p>
@@ -67,7 +31,7 @@
         <w:pStyle w:val="Date"/>
       </w:pPr>
       <w:r>
-        <w:t xml:space="preserve">2025-01-05</w:t>
+        <w:t xml:space="preserve">2025-05-22</w:t>
       </w:r>
     </w:p>
     <w:bookmarkStart w:id="20" w:name="cr-martinbaro"/>
@@ -76,13 +40,7 @@
         <w:pStyle w:val="BlockText"/>
       </w:pPr>
       <w:r>
-        <w:t xml:space="preserve">“</w:t>
-      </w:r>
-      <w:r>
-        <w:t xml:space="preserve">What we see and how we see is of course determined by our perspective, by the place from which we begin our examination of history; but it is determined also by reality itself.</w:t>
-      </w:r>
-      <w:r>
-        <w:t xml:space="preserve">”</w:t>
+        <w:t xml:space="preserve">“What we see and how we see is of course determined by our perspective, by the place from which we begin our examination of history; but it is determined also by reality itself.”</w:t>
       </w:r>
       <w:r>
         <w:t xml:space="preserve"> </w:t>
@@ -210,31 +168,19 @@
         <w:pStyle w:val="BlockText"/>
       </w:pPr>
       <w:r>
-        <w:t xml:space="preserve">“</w:t>
-      </w:r>
-      <w:r>
-        <w:t xml:space="preserve">… there is no way to know when our observations about complex events in nature are complete. Our knowledge is finite, Karl Popper emphasised, but our ignorance is infinite. … [W]e can never be certain about the consequences of our interventions, we can only narrow the area of uncertainty. This admission is not as pessimistic as it sounds: claims that resist repeated energetic challenges often turn out to be quite reliable. Such</w:t>
-      </w:r>
-      <w:r>
-        <w:t xml:space="preserve"> </w:t>
-      </w:r>
-      <w:r>
-        <w:t xml:space="preserve">‘</w:t>
-      </w:r>
-      <w:r>
-        <w:t xml:space="preserve">working truths</w:t>
-      </w:r>
-      <w:r>
-        <w:t xml:space="preserve">’</w:t>
-      </w:r>
-      <w:r>
-        <w:t xml:space="preserve"> </w:t>
-      </w:r>
-      <w:r>
-        <w:t xml:space="preserve">are the building blocks for the reasonably solid structures that support our everyday actions…</w:t>
-      </w:r>
-      <w:r>
-        <w:t xml:space="preserve">”</w:t>
+        <w:t xml:space="preserve">“… there is no way to know when our observations about complex events in nature are complete. Our knowledge is finite, Karl Popper emphasised, but our ignorance is infinite. … [W]e can never be certain about the consequences of our interventions, we can only narrow the area of uncertainty. This admission is not as pessimistic as it sounds: claims that resist repeated energetic challenges often turn out to be quite reliable. Such</w:t>
+      </w:r>
+      <w:r>
+        <w:t xml:space="preserve"> </w:t>
+      </w:r>
+      <w:r>
+        <w:t xml:space="preserve">‘working truths’</w:t>
+      </w:r>
+      <w:r>
+        <w:t xml:space="preserve"> </w:t>
+      </w:r>
+      <w:r>
+        <w:t xml:space="preserve">are the building blocks for the reasonably solid structures that support our everyday actions…”</w:t>
       </w:r>
       <w:r>
         <w:t xml:space="preserve"> </w:t>
@@ -267,22 +213,13 @@
         <w:pStyle w:val="BlockText"/>
       </w:pPr>
       <w:r>
-        <w:t xml:space="preserve">“</w:t>
-      </w:r>
-      <w:r>
-        <w:t xml:space="preserve">In general, when building statistical models, we must not forget that the aim is to understand something about the real world. Or predict, choose an action, make a decision, summarize evidence, and so on, but always about the real world, not an abstract mathematical world: our models are not the reality—a point well made by George Box in his oft-cited remark that</w:t>
-      </w:r>
-      <w:r>
-        <w:t xml:space="preserve"> </w:t>
-      </w:r>
-      <w:r>
-        <w:t xml:space="preserve">‘</w:t>
-      </w:r>
-      <w:r>
-        <w:t xml:space="preserve">all models are wrong, but some are useful</w:t>
-      </w:r>
-      <w:r>
-        <w:t xml:space="preserve">’</w:t>
+        <w:t xml:space="preserve">“In general, when building statistical models, we must not forget that the aim is to understand something about the real world. Or predict, choose an action, make a decision, summarize evidence, and so on, but always about the real world, not an abstract mathematical world: our models are not the reality—a point well made by George Box in his oft-cited remark that</w:t>
+      </w:r>
+      <w:r>
+        <w:t xml:space="preserve"> </w:t>
+      </w:r>
+      <w:r>
+        <w:t xml:space="preserve">‘all models are wrong, but some are useful’</w:t>
       </w:r>
       <w:r>
         <w:t xml:space="preserve"> </w:t>
@@ -297,10 +234,7 @@
         <w:t xml:space="preserve">Launer and Wilkinson (1979)</w:t>
       </w:r>
       <w:r>
-        <w:t xml:space="preserve">).</w:t>
-      </w:r>
-      <w:r>
-        <w:t xml:space="preserve">”</w:t>
+        <w:t xml:space="preserve">).”</w:t>
       </w:r>
       <w:r>
         <w:t xml:space="preserve"> </w:t>
@@ -340,13 +274,7 @@
         <w:pStyle w:val="BlockText"/>
       </w:pPr>
       <w:r>
-        <w:t xml:space="preserve">“</w:t>
-      </w:r>
-      <w:r>
-        <w:t xml:space="preserve">All models are wrong, but some are useful.</w:t>
-      </w:r>
-      <w:r>
-        <w:t xml:space="preserve">”</w:t>
+        <w:t xml:space="preserve">“All models are wrong, but some are useful.”</w:t>
       </w:r>
       <w:r>
         <w:t xml:space="preserve"> </w:t>
@@ -409,7 +337,7 @@
       <w:r>
         <w:drawing>
           <wp:inline>
-            <wp:extent cx="2350008" cy="475488"/>
+            <wp:extent cx="2633472" cy="667512"/>
             <wp:effectExtent b="0" l="0" r="0" t="0"/>
             <wp:docPr descr="" title="" id="26" name="Picture"/>
             <a:graphic>
@@ -430,7 +358,7 @@
                   <pic:spPr bwMode="auto">
                     <a:xfrm>
                       <a:off x="0" y="0"/>
-                      <a:ext cx="2350008" cy="475488"/>
+                      <a:ext cx="2633472" cy="667512"/>
                     </a:xfrm>
                     <a:prstGeom prst="rect">
                       <a:avLst/>
@@ -727,7 +655,7 @@
       <w:r>
         <w:drawing>
           <wp:inline>
-            <wp:extent cx="2350008" cy="1271016"/>
+            <wp:extent cx="2633472" cy="1655064"/>
             <wp:effectExtent b="0" l="0" r="0" t="0"/>
             <wp:docPr descr="" title="" id="38" name="Picture"/>
             <a:graphic>
@@ -748,7 +676,7 @@
                   <pic:spPr bwMode="auto">
                     <a:xfrm>
                       <a:off x="0" y="0"/>
-                      <a:ext cx="2350008" cy="1271016"/>
+                      <a:ext cx="2633472" cy="1655064"/>
                     </a:xfrm>
                     <a:prstGeom prst="rect">
                       <a:avLst/>
@@ -942,13 +870,7 @@
         <w:t xml:space="preserve"> </w:t>
       </w:r>
       <w:r>
-        <w:t xml:space="preserve">“</w:t>
-      </w:r>
-      <w:r>
-        <w:t xml:space="preserve">story</w:t>
-      </w:r>
-      <w:r>
-        <w:t xml:space="preserve">”</w:t>
+        <w:t xml:space="preserve">“story”</w:t>
       </w:r>
       <w:r>
         <w:t xml:space="preserve"> </w:t>
@@ -1231,6 +1153,41 @@
       <w:r>
         <w:t xml:space="preserve">My point? Simple models feel intuitive and have a commonsense appeal. Yet, with even slightly complicated social issues, simple models may be wrong.</w:t>
       </w:r>
+      <w:r>
+        <w:t xml:space="preserve"> </w:t>
+      </w:r>
+      <w:r>
+        <w:rPr>
+          <w:rStyle w:val="FootnoteReference"/>
+        </w:rPr>
+        <w:footnoteReference w:id="62"/>
+      </w:r>
+      <m:oMath>
+        <m:sSup>
+          <m:e>
+            <m:r>
+              <m:t>​</m:t>
+            </m:r>
+          </m:e>
+          <m:sup>
+            <m:r>
+              <m:rPr>
+                <m:sty m:val="p"/>
+              </m:rPr>
+              <m:t>,</m:t>
+            </m:r>
+          </m:sup>
+        </m:sSup>
+      </m:oMath>
+      <w:r>
+        <w:t xml:space="preserve"> </w:t>
+      </w:r>
+      <w:r>
+        <w:rPr>
+          <w:rStyle w:val="FootnoteReference"/>
+        </w:rPr>
+        <w:footnoteReference w:id="63"/>
+      </w:r>
     </w:p>
     <w:p>
       <w:pPr>
@@ -1277,8 +1234,8 @@
         <w:t xml:space="preserve">.</w:t>
       </w:r>
     </w:p>
-    <w:bookmarkStart w:id="63" w:name="cr-belesswrong"/>
-    <w:bookmarkStart w:id="62" w:name="be-less-wrong"/>
+    <w:bookmarkStart w:id="65" w:name="cr-belesswrong"/>
+    <w:bookmarkStart w:id="64" w:name="be-less-wrong"/>
     <w:p>
       <w:pPr>
         <w:pStyle w:val="Heading2"/>
@@ -1295,10 +1252,10 @@
         <w:t xml:space="preserve">We need to keep the model as simple as possible so that it remains a useful abstraction, but to make the model complicated enough to reflect the complications of reality.</w:t>
       </w:r>
     </w:p>
-    <w:bookmarkEnd w:id="62"/>
-    <w:bookmarkEnd w:id="63"/>
-    <w:bookmarkStart w:id="76" w:name="refs"/>
-    <w:bookmarkStart w:id="64" w:name="ref-Box1979"/>
+    <w:bookmarkEnd w:id="64"/>
+    <w:bookmarkEnd w:id="65"/>
+    <w:bookmarkStart w:id="83" w:name="refs"/>
+    <w:bookmarkStart w:id="66" w:name="ref-Box1979"/>
     <w:p>
       <w:pPr>
         <w:pStyle w:val="Bibliography"/>
@@ -1332,13 +1289,59 @@
         <w:t xml:space="preserve">, edited by Robert L. Launer and Graham N. Wilkinson. Academic Press, Inc. [Harcourt Brace Jovanovich, Publishers], New York-London.</w:t>
       </w:r>
     </w:p>
-    <w:bookmarkEnd w:id="64"/>
-    <w:bookmarkStart w:id="66" w:name="ref-Gelman2007"/>
+    <w:bookmarkEnd w:id="66"/>
+    <w:bookmarkStart w:id="68" w:name="ref-Elwert2014"/>
     <w:p>
       <w:pPr>
         <w:pStyle w:val="Bibliography"/>
       </w:pPr>
       <w:r>
+        <w:t xml:space="preserve">Elwert, Felix, and Christopher Winship. 2014.</w:t>
+      </w:r>
+      <w:r>
+        <w:t xml:space="preserve"> </w:t>
+      </w:r>
+      <w:r>
+        <w:t xml:space="preserve">“Endogenous Selection Bias: The Problem of Conditioning on a Collider Variable.”</w:t>
+      </w:r>
+      <w:r>
+        <w:t xml:space="preserve"> </w:t>
+      </w:r>
+      <w:r>
+        <w:rPr>
+          <w:i/>
+          <w:iCs/>
+        </w:rPr>
+        <w:t xml:space="preserve">Annual Review of Sociology</w:t>
+      </w:r>
+      <w:r>
+        <w:t xml:space="preserve"> </w:t>
+      </w:r>
+      <w:r>
+        <w:t xml:space="preserve">40 (July): 31–53.</w:t>
+      </w:r>
+      <w:r>
+        <w:t xml:space="preserve"> </w:t>
+      </w:r>
+      <w:hyperlink r:id="rId67">
+        <w:r>
+          <w:rPr>
+            <w:rStyle w:val="Hyperlink"/>
+          </w:rPr>
+          <w:t xml:space="preserve">https://doi.org/10.1146/annurev-soc-071913-043455</w:t>
+        </w:r>
+      </w:hyperlink>
+      <w:r>
+        <w:t xml:space="preserve">.</w:t>
+      </w:r>
+    </w:p>
+    <w:bookmarkEnd w:id="68"/>
+    <w:bookmarkStart w:id="70" w:name="ref-Gelman2007"/>
+    <w:p>
+      <w:pPr>
+        <w:pStyle w:val="Bibliography"/>
+      </w:pPr>
+      <w:r>
         <w:t xml:space="preserve">Gelman, Andrew, Boris Shor, Joseph Bafumi, and David Park. 2007.</w:t>
       </w:r>
       <w:r>
@@ -1375,7 +1378,7 @@
       <w:r>
         <w:t xml:space="preserve"> </w:t>
       </w:r>
-      <w:hyperlink r:id="rId65">
+      <w:hyperlink r:id="rId69">
         <w:r>
           <w:rPr>
             <w:rStyle w:val="Hyperlink"/>
@@ -1387,8 +1390,8 @@
         <w:t xml:space="preserve">.</w:t>
       </w:r>
     </w:p>
-    <w:bookmarkEnd w:id="66"/>
-    <w:bookmarkStart w:id="68" w:name="ref-Hand2014"/>
+    <w:bookmarkEnd w:id="70"/>
+    <w:bookmarkStart w:id="72" w:name="ref-Hand2014"/>
     <w:p>
       <w:pPr>
         <w:pStyle w:val="Bibliography"/>
@@ -1427,7 +1430,7 @@
       <w:r>
         <w:t xml:space="preserve"> </w:t>
       </w:r>
-      <w:hyperlink r:id="rId67">
+      <w:hyperlink r:id="rId71">
         <w:r>
           <w:rPr>
             <w:rStyle w:val="Hyperlink"/>
@@ -1439,13 +1442,48 @@
         <w:t xml:space="preserve">.</w:t>
       </w:r>
     </w:p>
-    <w:bookmarkEnd w:id="68"/>
-    <w:bookmarkStart w:id="69" w:name="ref-MR0554183"/>
+    <w:bookmarkEnd w:id="72"/>
+    <w:bookmarkStart w:id="73" w:name="ref-langbliese"/>
     <w:p>
       <w:pPr>
         <w:pStyle w:val="Bibliography"/>
       </w:pPr>
       <w:r>
+        <w:t xml:space="preserve">Lang, Jonas W. B., and Paul D. Bliese. in press.</w:t>
+      </w:r>
+      <w:r>
+        <w:t xml:space="preserve"> </w:t>
+      </w:r>
+      <w:r>
+        <w:t xml:space="preserve">“Multilevel Research Designs.”</w:t>
+      </w:r>
+      <w:r>
+        <w:t xml:space="preserve"> </w:t>
+      </w:r>
+      <w:r>
+        <w:t xml:space="preserve">In</w:t>
+      </w:r>
+      <w:r>
+        <w:t xml:space="preserve"> </w:t>
+      </w:r>
+      <w:r>
+        <w:rPr>
+          <w:i/>
+          <w:iCs/>
+        </w:rPr>
+        <w:t xml:space="preserve">How to Get Published in the Best Industrial-Organizational Psychology Journals</w:t>
+      </w:r>
+      <w:r>
+        <w:t xml:space="preserve">, edited by N. Bowling, M. K. Shoss, and Z. Zhou. Edward Elgar Publishing.</w:t>
+      </w:r>
+    </w:p>
+    <w:bookmarkEnd w:id="73"/>
+    <w:bookmarkStart w:id="74" w:name="ref-MR0554183"/>
+    <w:p>
+      <w:pPr>
+        <w:pStyle w:val="Bibliography"/>
+      </w:pPr>
+      <w:r>
         <w:t xml:space="preserve">Launer, Robert L., and Graham N. Wilkinson. 1979.</w:t>
       </w:r>
       <w:r>
@@ -1677,8 +1715,8 @@
         <w:t xml:space="preserve">, edited by Robert L. Launer and Graham N. Wilkinson, xvi+296. Academic Press, Inc. [Harcourt Brace Jovanovich, Publishers], New York-London.</w:t>
       </w:r>
     </w:p>
-    <w:bookmarkEnd w:id="69"/>
-    <w:bookmarkStart w:id="70" w:name="ref-Martin-Baro1994B"/>
+    <w:bookmarkEnd w:id="74"/>
+    <w:bookmarkStart w:id="75" w:name="ref-Martin-Baro1994B"/>
     <w:p>
       <w:pPr>
         <w:pStyle w:val="Bibliography"/>
@@ -1712,8 +1750,8 @@
         <w:t xml:space="preserve">, edited by Adrianne Aron and Shawn Corne. Harvard University Press.</w:t>
       </w:r>
     </w:p>
-    <w:bookmarkEnd w:id="70"/>
-    <w:bookmarkStart w:id="72" w:name="ref-Nieuwenhuis2015"/>
+    <w:bookmarkEnd w:id="75"/>
+    <w:bookmarkStart w:id="77" w:name="ref-Nieuwenhuis2015"/>
     <w:p>
       <w:pPr>
         <w:pStyle w:val="Bibliography"/>
@@ -1746,7 +1784,7 @@
       <w:r>
         <w:t xml:space="preserve"> </w:t>
       </w:r>
-      <w:hyperlink r:id="rId71">
+      <w:hyperlink r:id="rId76">
         <w:r>
           <w:rPr>
             <w:rStyle w:val="Hyperlink"/>
@@ -1758,8 +1796,8 @@
         <w:t xml:space="preserve">.</w:t>
       </w:r>
     </w:p>
-    <w:bookmarkEnd w:id="72"/>
-    <w:bookmarkStart w:id="73" w:name="ref-Silverman1998"/>
+    <w:bookmarkEnd w:id="77"/>
+    <w:bookmarkStart w:id="78" w:name="ref-Silverman1998"/>
     <w:p>
       <w:pPr>
         <w:pStyle w:val="Bibliography"/>
@@ -1793,8 +1831,8 @@
         <w:t xml:space="preserve">. Oxford University Press.</w:t>
       </w:r>
     </w:p>
-    <w:bookmarkEnd w:id="73"/>
-    <w:bookmarkStart w:id="75" w:name="ref-Simpson1951"/>
+    <w:bookmarkEnd w:id="78"/>
+    <w:bookmarkStart w:id="80" w:name="ref-Simpson1951"/>
     <w:p>
       <w:pPr>
         <w:pStyle w:val="Bibliography"/>
@@ -1827,7 +1865,7 @@
       <w:r>
         <w:t xml:space="preserve"> </w:t>
       </w:r>
-      <w:hyperlink r:id="rId74">
+      <w:hyperlink r:id="rId79">
         <w:r>
           <w:rPr>
             <w:rStyle w:val="Hyperlink"/>
@@ -1839,8 +1877,54 @@
         <w:t xml:space="preserve">.</w:t>
       </w:r>
     </w:p>
-    <w:bookmarkEnd w:id="75"/>
-    <w:bookmarkEnd w:id="76"/>
+    <w:bookmarkEnd w:id="80"/>
+    <w:bookmarkStart w:id="82" w:name="ref-Westreich2013"/>
+    <w:p>
+      <w:pPr>
+        <w:pStyle w:val="Bibliography"/>
+      </w:pPr>
+      <w:r>
+        <w:t xml:space="preserve">Westreich, Daniel, and Sander Greenland. 2013.</w:t>
+      </w:r>
+      <w:r>
+        <w:t xml:space="preserve"> </w:t>
+      </w:r>
+      <w:r>
+        <w:t xml:space="preserve">“The Table 2 Fallacy: Presenting and Interpreting Confounder and Modifier Coefficients.”</w:t>
+      </w:r>
+      <w:r>
+        <w:t xml:space="preserve"> </w:t>
+      </w:r>
+      <w:r>
+        <w:rPr>
+          <w:i/>
+          <w:iCs/>
+        </w:rPr>
+        <w:t xml:space="preserve">American Journal of Epidemiology</w:t>
+      </w:r>
+      <w:r>
+        <w:t xml:space="preserve"> </w:t>
+      </w:r>
+      <w:r>
+        <w:t xml:space="preserve">177 (February): 292–98.</w:t>
+      </w:r>
+      <w:r>
+        <w:t xml:space="preserve"> </w:t>
+      </w:r>
+      <w:hyperlink r:id="rId81">
+        <w:r>
+          <w:rPr>
+            <w:rStyle w:val="Hyperlink"/>
+          </w:rPr>
+          <w:t xml:space="preserve">https://doi.org/10.1093/aje/kws412</w:t>
+        </w:r>
+      </w:hyperlink>
+      <w:r>
+        <w:t xml:space="preserve">.</w:t>
+      </w:r>
+    </w:p>
+    <w:bookmarkEnd w:id="82"/>
+    <w:bookmarkEnd w:id="83"/>
     <w:sectPr/>
   </w:body>
 </w:document>
@@ -1903,7 +1987,488 @@
         <w:t xml:space="preserve"> </w:t>
       </w:r>
       <w:r>
-        <w:t xml:space="preserve">(Gelman et al. 2007; Nieuwenhuis 2015)</w:t>
+        <w:t xml:space="preserve">(Gelman et al. 2007; Nieuwenhuis 2015; Lang and Bliese in press)</w:t>
+      </w:r>
+      <w:r>
+        <w:t xml:space="preserve">.</w:t>
+      </w:r>
+    </w:p>
+  </w:footnote>
+  <w:footnote w:id="62">
+    <w:p>
+      <w:pPr>
+        <w:pStyle w:val="FootnoteText"/>
+      </w:pPr>
+      <w:r>
+        <w:rPr>
+          <w:rStyle w:val="FootnoteReference"/>
+        </w:rPr>
+        <w:footnoteRef/>
+      </w:r>
+      <w:r>
+        <w:t xml:space="preserve"> </w:t>
+      </w:r>
+      <w:r>
+        <w:t xml:space="preserve">Since developing this tutorial, I’ve been reminded in some conversations about additional issues. For example, in this tutorial, I’m arguing for including as many control variables as possible. However, for some social issues, only</w:t>
+      </w:r>
+      <w:r>
+        <w:t xml:space="preserve"> </w:t>
+      </w:r>
+      <w:r>
+        <w:rPr>
+          <w:i/>
+          <w:iCs/>
+        </w:rPr>
+        <w:t xml:space="preserve">small samples</w:t>
+      </w:r>
+      <w:r>
+        <w:t xml:space="preserve"> </w:t>
+      </w:r>
+      <w:r>
+        <w:t xml:space="preserve">are available. Such small samples may be</w:t>
+      </w:r>
+      <w:r>
+        <w:t xml:space="preserve"> </w:t>
+      </w:r>
+      <w:r>
+        <w:rPr>
+          <w:i/>
+          <w:iCs/>
+        </w:rPr>
+        <w:t xml:space="preserve">statistically underpowered</w:t>
+      </w:r>
+      <w:r>
+        <w:t xml:space="preserve">, and may not have sufficient sample size to include many different control variables.</w:t>
+      </w:r>
+    </w:p>
+  </w:footnote>
+  <w:footnote w:id="63">
+    <w:p>
+      <w:pPr>
+        <w:pStyle w:val="FootnoteText"/>
+      </w:pPr>
+      <w:r>
+        <w:rPr>
+          <w:rStyle w:val="FootnoteReference"/>
+        </w:rPr>
+        <w:footnoteRef/>
+      </w:r>
+      <w:r>
+        <w:t xml:space="preserve"> </w:t>
+      </w:r>
+      <w:r>
+        <w:t xml:space="preserve">Additionally, since developing this tutorial, I’ve also been reminded that one must be</w:t>
+      </w:r>
+      <w:r>
+        <w:t xml:space="preserve"> </w:t>
+      </w:r>
+      <w:r>
+        <w:rPr>
+          <w:i/>
+          <w:iCs/>
+        </w:rPr>
+        <w:t xml:space="preserve">careful</w:t>
+      </w:r>
+      <w:r>
+        <w:t xml:space="preserve"> </w:t>
+      </w:r>
+      <w:r>
+        <w:t xml:space="preserve">and</w:t>
+      </w:r>
+      <w:r>
+        <w:t xml:space="preserve"> </w:t>
+      </w:r>
+      <w:r>
+        <w:rPr>
+          <w:i/>
+          <w:iCs/>
+        </w:rPr>
+        <w:t xml:space="preserve">thoughtful</w:t>
+      </w:r>
+      <w:r>
+        <w:t xml:space="preserve"> </w:t>
+      </w:r>
+      <w:r>
+        <w:t xml:space="preserve">about choosing</w:t>
+      </w:r>
+      <w:r>
+        <w:t xml:space="preserve"> </w:t>
+      </w:r>
+      <w:r>
+        <w:rPr>
+          <w:i/>
+          <w:iCs/>
+        </w:rPr>
+        <w:t xml:space="preserve">control variables</w:t>
+      </w:r>
+      <w:r>
+        <w:t xml:space="preserve">. As a simple example, consider a hypothetical situation in which</w:t>
+      </w:r>
+      <w:r>
+        <w:t xml:space="preserve"> </w:t>
+      </w:r>
+      <m:oMath>
+        <m:r>
+          <m:t>x</m:t>
+        </m:r>
+      </m:oMath>
+      <w:r>
+        <w:t xml:space="preserve"> </w:t>
+      </w:r>
+      <w:r>
+        <w:t xml:space="preserve">is a cause of</w:t>
+      </w:r>
+      <w:r>
+        <w:t xml:space="preserve"> </w:t>
+      </w:r>
+      <m:oMath>
+        <m:r>
+          <m:t>y</m:t>
+        </m:r>
+      </m:oMath>
+      <w:r>
+        <w:t xml:space="preserve">:</w:t>
+      </w:r>
+      <w:r>
+        <w:t xml:space="preserve"> </w:t>
+      </w:r>
+      <m:oMath>
+        <m:r>
+          <m:t>x</m:t>
+        </m:r>
+        <m:r>
+          <m:rPr>
+            <m:sty m:val="p"/>
+          </m:rPr>
+          <m:t>→</m:t>
+        </m:r>
+        <m:r>
+          <m:t>y</m:t>
+        </m:r>
+      </m:oMath>
+      <w:r>
+        <w:t xml:space="preserve">. If</w:t>
+      </w:r>
+      <w:r>
+        <w:t xml:space="preserve"> </w:t>
+      </w:r>
+      <m:oMath>
+        <m:r>
+          <m:t>m</m:t>
+        </m:r>
+      </m:oMath>
+      <w:r>
+        <w:t xml:space="preserve"> </w:t>
+      </w:r>
+      <w:r>
+        <w:t xml:space="preserve">is a mediator of the relationship between</w:t>
+      </w:r>
+      <w:r>
+        <w:t xml:space="preserve"> </w:t>
+      </w:r>
+      <m:oMath>
+        <m:r>
+          <m:t>x</m:t>
+        </m:r>
+      </m:oMath>
+      <w:r>
+        <w:t xml:space="preserve"> </w:t>
+      </w:r>
+      <w:r>
+        <w:t xml:space="preserve">and</w:t>
+      </w:r>
+      <w:r>
+        <w:t xml:space="preserve"> </w:t>
+      </w:r>
+      <m:oMath>
+        <m:r>
+          <m:t>y</m:t>
+        </m:r>
+      </m:oMath>
+      <w:r>
+        <w:t xml:space="preserve">, then including</w:t>
+      </w:r>
+      <w:r>
+        <w:t xml:space="preserve"> </w:t>
+      </w:r>
+      <m:oMath>
+        <m:r>
+          <m:t>m</m:t>
+        </m:r>
+      </m:oMath>
+      <w:r>
+        <w:t xml:space="preserve"> </w:t>
+      </w:r>
+      <w:r>
+        <w:t xml:space="preserve">in one’s statistical model changes the meaning of the estimate of</w:t>
+      </w:r>
+      <w:r>
+        <w:t xml:space="preserve"> </w:t>
+      </w:r>
+      <m:oMath>
+        <m:r>
+          <m:t>x</m:t>
+        </m:r>
+      </m:oMath>
+      <w:r>
+        <w:t xml:space="preserve">.</w:t>
+      </w:r>
+      <w:r>
+        <w:t xml:space="preserve"> </w:t>
+      </w:r>
+      <m:oMath>
+        <m:sSub>
+          <m:e>
+            <m:r>
+              <m:t>β</m:t>
+            </m:r>
+          </m:e>
+          <m:sub>
+            <m:r>
+              <m:t>x</m:t>
+            </m:r>
+          </m:sub>
+        </m:sSub>
+      </m:oMath>
+      <w:r>
+        <w:t xml:space="preserve"> </w:t>
+      </w:r>
+      <w:r>
+        <w:t xml:space="preserve">is now an estimate of the</w:t>
+      </w:r>
+      <w:r>
+        <w:t xml:space="preserve"> </w:t>
+      </w:r>
+      <w:r>
+        <w:rPr>
+          <w:i/>
+          <w:iCs/>
+        </w:rPr>
+        <w:t xml:space="preserve">direct</w:t>
+      </w:r>
+      <w:r>
+        <w:t xml:space="preserve"> </w:t>
+      </w:r>
+      <w:r>
+        <w:t xml:space="preserve">effect of</w:t>
+      </w:r>
+      <w:r>
+        <w:t xml:space="preserve"> </w:t>
+      </w:r>
+      <m:oMath>
+        <m:r>
+          <m:t>x</m:t>
+        </m:r>
+      </m:oMath>
+      <w:r>
+        <w:t xml:space="preserve"> </w:t>
+      </w:r>
+      <w:r>
+        <w:t xml:space="preserve">on</w:t>
+      </w:r>
+      <w:r>
+        <w:t xml:space="preserve"> </w:t>
+      </w:r>
+      <m:oMath>
+        <m:r>
+          <m:t>y</m:t>
+        </m:r>
+      </m:oMath>
+      <w:r>
+        <w:t xml:space="preserve">, accounting for the presence of</w:t>
+      </w:r>
+      <w:r>
+        <w:t xml:space="preserve"> </w:t>
+      </w:r>
+      <m:oMath>
+        <m:r>
+          <m:t>m</m:t>
+        </m:r>
+      </m:oMath>
+      <w:r>
+        <w:t xml:space="preserve">. There may be an</w:t>
+      </w:r>
+      <w:r>
+        <w:t xml:space="preserve"> </w:t>
+      </w:r>
+      <w:r>
+        <w:rPr>
+          <w:i/>
+          <w:iCs/>
+        </w:rPr>
+        <w:t xml:space="preserve">indirect</w:t>
+      </w:r>
+      <w:r>
+        <w:t xml:space="preserve"> </w:t>
+      </w:r>
+      <w:r>
+        <w:t xml:space="preserve">effect of</w:t>
+      </w:r>
+      <w:r>
+        <w:t xml:space="preserve"> </w:t>
+      </w:r>
+      <m:oMath>
+        <m:r>
+          <m:t>x</m:t>
+        </m:r>
+      </m:oMath>
+      <w:r>
+        <w:t xml:space="preserve"> </w:t>
+      </w:r>
+      <w:r>
+        <w:t xml:space="preserve">on</w:t>
+      </w:r>
+      <w:r>
+        <w:t xml:space="preserve"> </w:t>
+      </w:r>
+      <m:oMath>
+        <m:r>
+          <m:t>y</m:t>
+        </m:r>
+      </m:oMath>
+      <w:r>
+        <w:t xml:space="preserve"> </w:t>
+      </w:r>
+      <w:r>
+        <w:t xml:space="preserve">through</w:t>
+      </w:r>
+      <w:r>
+        <w:t xml:space="preserve"> </w:t>
+      </w:r>
+      <m:oMath>
+        <m:r>
+          <m:t>m</m:t>
+        </m:r>
+      </m:oMath>
+      <w:r>
+        <w:t xml:space="preserve"> </w:t>
+      </w:r>
+      <w:r>
+        <w:t xml:space="preserve">(</w:t>
+      </w:r>
+      <m:oMath>
+        <m:r>
+          <m:t>x</m:t>
+        </m:r>
+        <m:r>
+          <m:rPr>
+            <m:sty m:val="p"/>
+          </m:rPr>
+          <m:t>→</m:t>
+        </m:r>
+        <m:r>
+          <m:t>m</m:t>
+        </m:r>
+        <m:r>
+          <m:rPr>
+            <m:sty m:val="p"/>
+          </m:rPr>
+          <m:t>→</m:t>
+        </m:r>
+      </m:oMath>
+      <w:r>
+        <w:t xml:space="preserve"> </w:t>
+      </w:r>
+      <w:r>
+        <w:t xml:space="preserve">y) that needs to be accounted for using special procedures</w:t>
+      </w:r>
+      <w:r>
+        <w:t xml:space="preserve"> </w:t>
+      </w:r>
+      <w:r>
+        <w:t xml:space="preserve">(CF Westreich and Greenland 2013)</w:t>
+      </w:r>
+      <w:r>
+        <w:t xml:space="preserve">. Including a control variable</w:t>
+      </w:r>
+      <w:r>
+        <w:t xml:space="preserve"> </w:t>
+      </w:r>
+      <m:oMath>
+        <m:r>
+          <m:t>c</m:t>
+        </m:r>
+      </m:oMath>
+      <w:r>
+        <w:t xml:space="preserve"> </w:t>
+      </w:r>
+      <w:r>
+        <w:t xml:space="preserve">that is a function of both</w:t>
+      </w:r>
+      <w:r>
+        <w:t xml:space="preserve"> </w:t>
+      </w:r>
+      <m:oMath>
+        <m:r>
+          <m:t>x</m:t>
+        </m:r>
+      </m:oMath>
+      <w:r>
+        <w:t xml:space="preserve"> </w:t>
+      </w:r>
+      <w:r>
+        <w:t xml:space="preserve">and</w:t>
+      </w:r>
+      <w:r>
+        <w:t xml:space="preserve"> </w:t>
+      </w:r>
+      <m:oMath>
+        <m:r>
+          <m:t>y</m:t>
+        </m:r>
+      </m:oMath>
+      <w:r>
+        <w:t xml:space="preserve"> </w:t>
+      </w:r>
+      <w:r>
+        <w:t xml:space="preserve">(</w:t>
+      </w:r>
+      <m:oMath>
+        <m:r>
+          <m:t>x</m:t>
+        </m:r>
+        <m:r>
+          <m:rPr>
+            <m:sty m:val="p"/>
+          </m:rPr>
+          <m:t>→</m:t>
+        </m:r>
+        <m:r>
+          <m:t>c</m:t>
+        </m:r>
+        <m:r>
+          <m:t> </m:t>
+        </m:r>
+        <m:r>
+          <m:rPr>
+            <m:sty m:val="p"/>
+          </m:rPr>
+          <m:t>&amp;</m:t>
+        </m:r>
+        <m:r>
+          <m:t> </m:t>
+        </m:r>
+        <m:r>
+          <m:t>y</m:t>
+        </m:r>
+        <m:r>
+          <m:rPr>
+            <m:sty m:val="p"/>
+          </m:rPr>
+          <m:t>→</m:t>
+        </m:r>
+      </m:oMath>
+      <w:r>
+        <w:t xml:space="preserve"> </w:t>
+      </w:r>
+      <w:r>
+        <w:t xml:space="preserve">c) may introduce additional complications</w:t>
+      </w:r>
+      <w:r>
+        <w:t xml:space="preserve"> </w:t>
+      </w:r>
+      <w:r>
+        <w:t xml:space="preserve">(Elwert and Winship 2014)</w:t>
       </w:r>
       <w:r>
         <w:t xml:space="preserve">.</w:t>
@@ -2079,7 +2644,7 @@
   </w:style>
   <w:style w:styleId="Subtitle" w:type="paragraph">
     <w:name w:val="Subtitle"/>
-    <w:basedOn w:val="Normal"/>
+    <w:basedOn w:val="Title"/>
     <w:next w:val="BodyText"/>
     <w:link w:val="SubtitleChar"/>
     <w:uiPriority w:val="11"/>
@@ -2092,7 +2657,6 @@
     </w:pPr>
     <w:rPr>
       <w:rFonts w:cstheme="majorBidi" w:eastAsiaTheme="majorEastAsia"/>
-      <w:color w:themeColor="text1" w:themeTint="A6" w:val="595959"/>
       <w:spacing w:val="15"/>
       <w:sz w:val="28"/>
       <w:szCs w:val="28"/>
@@ -2145,7 +2709,6 @@
     </w:pPr>
     <w:rPr>
       <w:b/>
-      <w:color w:val="345A8A"/>
       <w:sz w:val="20"/>
       <w:szCs w:val="20"/>
     </w:rPr>

</xml_diff>

<commit_message>
add footnote on RCT's; add color to globe
</commit_message>
<xml_diff>
--- a/be-less-wrong/be-less-wrong.docx
+++ b/be-less-wrong/be-less-wrong.docx
@@ -31,7 +31,7 @@
         <w:pStyle w:val="Date"/>
       </w:pPr>
       <w:r>
-        <w:t xml:space="preserve">2025-05-26</w:t>
+        <w:t xml:space="preserve">2025-06-07</w:t>
       </w:r>
     </w:p>
     <w:bookmarkStart w:id="20" w:name="cr-martinbaro"/>
@@ -1188,6 +1188,32 @@
         </w:rPr>
         <w:footnoteReference w:id="63"/>
       </w:r>
+      <m:oMath>
+        <m:sSup>
+          <m:e>
+            <m:r>
+              <m:t>​</m:t>
+            </m:r>
+          </m:e>
+          <m:sup>
+            <m:r>
+              <m:rPr>
+                <m:sty m:val="p"/>
+              </m:rPr>
+              <m:t>,</m:t>
+            </m:r>
+          </m:sup>
+        </m:sSup>
+      </m:oMath>
+      <w:r>
+        <w:t xml:space="preserve"> </w:t>
+      </w:r>
+      <w:r>
+        <w:rPr>
+          <w:rStyle w:val="FootnoteReference"/>
+        </w:rPr>
+        <w:footnoteReference w:id="64"/>
+      </w:r>
     </w:p>
     <w:p>
       <w:pPr>
@@ -1234,8 +1260,8 @@
         <w:t xml:space="preserve">.</w:t>
       </w:r>
     </w:p>
-    <w:bookmarkStart w:id="65" w:name="cr-belesswrong"/>
-    <w:bookmarkStart w:id="64" w:name="be-less-wrong"/>
+    <w:bookmarkStart w:id="66" w:name="cr-belesswrong"/>
+    <w:bookmarkStart w:id="65" w:name="be-less-wrong"/>
     <w:p>
       <w:pPr>
         <w:pStyle w:val="Heading2"/>
@@ -1252,10 +1278,10 @@
         <w:t xml:space="preserve">We need to keep the model as simple as possible so that it remains a useful abstraction, but to make the model complicated enough to reflect the complications of reality.</w:t>
       </w:r>
     </w:p>
-    <w:bookmarkEnd w:id="64"/>
     <w:bookmarkEnd w:id="65"/>
-    <w:bookmarkStart w:id="83" w:name="refs"/>
-    <w:bookmarkStart w:id="66" w:name="ref-Box1979"/>
+    <w:bookmarkEnd w:id="66"/>
+    <w:bookmarkStart w:id="84" w:name="refs"/>
+    <w:bookmarkStart w:id="67" w:name="ref-Box1979"/>
     <w:p>
       <w:pPr>
         <w:pStyle w:val="Bibliography"/>
@@ -1289,8 +1315,8 @@
         <w:t xml:space="preserve">, edited by Robert L. Launer and Graham N. Wilkinson. Academic Press, Inc. [Harcourt Brace Jovanovich, Publishers], New York-London.</w:t>
       </w:r>
     </w:p>
-    <w:bookmarkEnd w:id="66"/>
-    <w:bookmarkStart w:id="68" w:name="ref-Elwert2014"/>
+    <w:bookmarkEnd w:id="67"/>
+    <w:bookmarkStart w:id="69" w:name="ref-Elwert2014"/>
     <w:p>
       <w:pPr>
         <w:pStyle w:val="Bibliography"/>
@@ -1323,7 +1349,7 @@
       <w:r>
         <w:t xml:space="preserve"> </w:t>
       </w:r>
-      <w:hyperlink r:id="rId67">
+      <w:hyperlink r:id="rId68">
         <w:r>
           <w:rPr>
             <w:rStyle w:val="Hyperlink"/>
@@ -1335,8 +1361,8 @@
         <w:t xml:space="preserve">.</w:t>
       </w:r>
     </w:p>
-    <w:bookmarkEnd w:id="68"/>
-    <w:bookmarkStart w:id="70" w:name="ref-Gelman2007"/>
+    <w:bookmarkEnd w:id="69"/>
+    <w:bookmarkStart w:id="71" w:name="ref-Gelman2007"/>
     <w:p>
       <w:pPr>
         <w:pStyle w:val="Bibliography"/>
@@ -1378,7 +1404,7 @@
       <w:r>
         <w:t xml:space="preserve"> </w:t>
       </w:r>
-      <w:hyperlink r:id="rId69">
+      <w:hyperlink r:id="rId70">
         <w:r>
           <w:rPr>
             <w:rStyle w:val="Hyperlink"/>
@@ -1390,8 +1416,8 @@
         <w:t xml:space="preserve">.</w:t>
       </w:r>
     </w:p>
-    <w:bookmarkEnd w:id="70"/>
-    <w:bookmarkStart w:id="72" w:name="ref-Hand2014"/>
+    <w:bookmarkEnd w:id="71"/>
+    <w:bookmarkStart w:id="73" w:name="ref-Hand2014"/>
     <w:p>
       <w:pPr>
         <w:pStyle w:val="Bibliography"/>
@@ -1430,7 +1456,7 @@
       <w:r>
         <w:t xml:space="preserve"> </w:t>
       </w:r>
-      <w:hyperlink r:id="rId71">
+      <w:hyperlink r:id="rId72">
         <w:r>
           <w:rPr>
             <w:rStyle w:val="Hyperlink"/>
@@ -1442,8 +1468,8 @@
         <w:t xml:space="preserve">.</w:t>
       </w:r>
     </w:p>
-    <w:bookmarkEnd w:id="72"/>
-    <w:bookmarkStart w:id="73" w:name="ref-langbliese"/>
+    <w:bookmarkEnd w:id="73"/>
+    <w:bookmarkStart w:id="74" w:name="ref-langbliese"/>
     <w:p>
       <w:pPr>
         <w:pStyle w:val="Bibliography"/>
@@ -1477,8 +1503,8 @@
         <w:t xml:space="preserve">, edited by N. Bowling, M. K. Shoss, and Z. Zhou. Edward Elgar Publishing.</w:t>
       </w:r>
     </w:p>
-    <w:bookmarkEnd w:id="73"/>
-    <w:bookmarkStart w:id="74" w:name="ref-MR0554183"/>
+    <w:bookmarkEnd w:id="74"/>
+    <w:bookmarkStart w:id="75" w:name="ref-MR0554183"/>
     <w:p>
       <w:pPr>
         <w:pStyle w:val="Bibliography"/>
@@ -1715,8 +1741,8 @@
         <w:t xml:space="preserve">, edited by Robert L. Launer and Graham N. Wilkinson, xvi+296. Academic Press, Inc. [Harcourt Brace Jovanovich, Publishers], New York-London.</w:t>
       </w:r>
     </w:p>
-    <w:bookmarkEnd w:id="74"/>
-    <w:bookmarkStart w:id="75" w:name="ref-Martin-Baro1994B"/>
+    <w:bookmarkEnd w:id="75"/>
+    <w:bookmarkStart w:id="76" w:name="ref-Martin-Baro1994B"/>
     <w:p>
       <w:pPr>
         <w:pStyle w:val="Bibliography"/>
@@ -1750,8 +1776,8 @@
         <w:t xml:space="preserve">, edited by Adrianne Aron and Shawn Corne. Harvard University Press.</w:t>
       </w:r>
     </w:p>
-    <w:bookmarkEnd w:id="75"/>
-    <w:bookmarkStart w:id="77" w:name="ref-Nieuwenhuis2015"/>
+    <w:bookmarkEnd w:id="76"/>
+    <w:bookmarkStart w:id="78" w:name="ref-Nieuwenhuis2015"/>
     <w:p>
       <w:pPr>
         <w:pStyle w:val="Bibliography"/>
@@ -1784,7 +1810,7 @@
       <w:r>
         <w:t xml:space="preserve"> </w:t>
       </w:r>
-      <w:hyperlink r:id="rId76">
+      <w:hyperlink r:id="rId77">
         <w:r>
           <w:rPr>
             <w:rStyle w:val="Hyperlink"/>
@@ -1796,8 +1822,8 @@
         <w:t xml:space="preserve">.</w:t>
       </w:r>
     </w:p>
-    <w:bookmarkEnd w:id="77"/>
-    <w:bookmarkStart w:id="78" w:name="ref-Silverman1998"/>
+    <w:bookmarkEnd w:id="78"/>
+    <w:bookmarkStart w:id="79" w:name="ref-Silverman1998"/>
     <w:p>
       <w:pPr>
         <w:pStyle w:val="Bibliography"/>
@@ -1831,8 +1857,8 @@
         <w:t xml:space="preserve">. Oxford University Press.</w:t>
       </w:r>
     </w:p>
-    <w:bookmarkEnd w:id="78"/>
-    <w:bookmarkStart w:id="80" w:name="ref-Simpson1951"/>
+    <w:bookmarkEnd w:id="79"/>
+    <w:bookmarkStart w:id="81" w:name="ref-Simpson1951"/>
     <w:p>
       <w:pPr>
         <w:pStyle w:val="Bibliography"/>
@@ -1865,7 +1891,7 @@
       <w:r>
         <w:t xml:space="preserve"> </w:t>
       </w:r>
-      <w:hyperlink r:id="rId79">
+      <w:hyperlink r:id="rId80">
         <w:r>
           <w:rPr>
             <w:rStyle w:val="Hyperlink"/>
@@ -1877,8 +1903,8 @@
         <w:t xml:space="preserve">.</w:t>
       </w:r>
     </w:p>
-    <w:bookmarkEnd w:id="80"/>
-    <w:bookmarkStart w:id="82" w:name="ref-Westreich2013"/>
+    <w:bookmarkEnd w:id="81"/>
+    <w:bookmarkStart w:id="83" w:name="ref-Westreich2013"/>
     <w:p>
       <w:pPr>
         <w:pStyle w:val="Bibliography"/>
@@ -1911,7 +1937,7 @@
       <w:r>
         <w:t xml:space="preserve"> </w:t>
       </w:r>
-      <w:hyperlink r:id="rId81">
+      <w:hyperlink r:id="rId82">
         <w:r>
           <w:rPr>
             <w:rStyle w:val="Hyperlink"/>
@@ -1923,8 +1949,8 @@
         <w:t xml:space="preserve">.</w:t>
       </w:r>
     </w:p>
-    <w:bookmarkEnd w:id="82"/>
     <w:bookmarkEnd w:id="83"/>
+    <w:bookmarkEnd w:id="84"/>
     <w:sectPr/>
   </w:body>
 </w:document>
@@ -2472,6 +2498,131 @@
       </w:r>
       <w:r>
         <w:t xml:space="preserve">.</w:t>
+      </w:r>
+    </w:p>
+  </w:footnote>
+  <w:footnote w:id="64">
+    <w:p>
+      <w:pPr>
+        <w:pStyle w:val="FootnoteText"/>
+      </w:pPr>
+      <w:r>
+        <w:rPr>
+          <w:rStyle w:val="FootnoteReference"/>
+        </w:rPr>
+        <w:footnoteRef/>
+      </w:r>
+      <w:r>
+        <w:t xml:space="preserve"> </w:t>
+      </w:r>
+      <w:r>
+        <w:t xml:space="preserve">Further, one could argue, somewhat convincingly, that an RCT (</w:t>
+      </w:r>
+      <w:r>
+        <w:rPr>
+          <w:i/>
+          <w:iCs/>
+        </w:rPr>
+        <w:t xml:space="preserve">randomized controlled trial</w:t>
+      </w:r>
+      <w:r>
+        <w:t xml:space="preserve">) would solve the major issue inspiring this presentation. By</w:t>
+      </w:r>
+      <w:r>
+        <w:t xml:space="preserve"> </w:t>
+      </w:r>
+      <w:r>
+        <w:rPr>
+          <w:i/>
+          <w:iCs/>
+        </w:rPr>
+        <w:t xml:space="preserve">randomly</w:t>
+      </w:r>
+      <w:r>
+        <w:t xml:space="preserve"> </w:t>
+      </w:r>
+      <w:r>
+        <w:t xml:space="preserve">assigning study participants to a</w:t>
+      </w:r>
+      <w:r>
+        <w:t xml:space="preserve"> </w:t>
+      </w:r>
+      <w:r>
+        <w:rPr>
+          <w:i/>
+          <w:iCs/>
+        </w:rPr>
+        <w:t xml:space="preserve">treatment</w:t>
+      </w:r>
+      <w:r>
+        <w:t xml:space="preserve"> </w:t>
+      </w:r>
+      <w:r>
+        <w:t xml:space="preserve">and</w:t>
+      </w:r>
+      <w:r>
+        <w:t xml:space="preserve"> </w:t>
+      </w:r>
+      <w:r>
+        <w:rPr>
+          <w:i/>
+          <w:iCs/>
+        </w:rPr>
+        <w:t xml:space="preserve">control</w:t>
+      </w:r>
+      <w:r>
+        <w:t xml:space="preserve"> </w:t>
+      </w:r>
+      <w:r>
+        <w:t xml:space="preserve">group, we would avoid the possibility that our results could be statistically confounded by other factors, and thus avoid the possibility that our results would flip or substantially change as we add more variables to the model. However, what is not often enough acknowledged is that RCT’s are often based upon small</w:t>
+      </w:r>
+      <w:r>
+        <w:t xml:space="preserve"> </w:t>
+      </w:r>
+      <w:r>
+        <w:rPr>
+          <w:i/>
+          <w:iCs/>
+        </w:rPr>
+        <w:t xml:space="preserve">clinically available</w:t>
+      </w:r>
+      <w:r>
+        <w:t xml:space="preserve"> </w:t>
+      </w:r>
+      <w:r>
+        <w:t xml:space="preserve">or</w:t>
+      </w:r>
+      <w:r>
+        <w:t xml:space="preserve"> </w:t>
+      </w:r>
+      <w:r>
+        <w:rPr>
+          <w:i/>
+          <w:iCs/>
+        </w:rPr>
+        <w:t xml:space="preserve">conveniently available</w:t>
+      </w:r>
+      <w:r>
+        <w:t xml:space="preserve"> </w:t>
+      </w:r>
+      <w:r>
+        <w:t xml:space="preserve">samples that may not</w:t>
+      </w:r>
+      <w:r>
+        <w:t xml:space="preserve"> </w:t>
+      </w:r>
+      <w:r>
+        <w:rPr>
+          <w:i/>
+          <w:iCs/>
+        </w:rPr>
+        <w:t xml:space="preserve">generalize</w:t>
+      </w:r>
+      <w:r>
+        <w:t xml:space="preserve"> </w:t>
+      </w:r>
+      <w:r>
+        <w:t xml:space="preserve">well to other populations or people. Large observational studies with diverse populations–and models with many appropriate control variables–certainly have their role.</w:t>
       </w:r>
     </w:p>
   </w:footnote>

</xml_diff>

<commit_message>
added Diez Roux citation
</commit_message>
<xml_diff>
--- a/be-less-wrong/be-less-wrong.docx
+++ b/be-less-wrong/be-less-wrong.docx
@@ -31,7 +31,7 @@
         <w:pStyle w:val="Date"/>
       </w:pPr>
       <w:r>
-        <w:t xml:space="preserve">2025-06-08</w:t>
+        <w:t xml:space="preserve">2025-07-08</w:t>
       </w:r>
     </w:p>
     <w:bookmarkStart w:id="20" w:name="cr-martinbaro"/>
@@ -1316,12 +1316,47 @@
       </w:r>
     </w:p>
     <w:bookmarkEnd w:id="67"/>
-    <w:bookmarkStart w:id="69" w:name="ref-Elwert2014"/>
+    <w:bookmarkStart w:id="68" w:name="ref-DiezRoux2003"/>
     <w:p>
       <w:pPr>
         <w:pStyle w:val="Bibliography"/>
       </w:pPr>
       <w:r>
+        <w:t xml:space="preserve">Diez Roux, Ana. 2003.</w:t>
+      </w:r>
+      <w:r>
+        <w:t xml:space="preserve"> </w:t>
+      </w:r>
+      <w:r>
+        <w:t xml:space="preserve">“Potentialities and Limitations of Multilevel Analysis in Public Health and Epidemiology.”</w:t>
+      </w:r>
+      <w:r>
+        <w:t xml:space="preserve"> </w:t>
+      </w:r>
+      <w:r>
+        <w:t xml:space="preserve">In</w:t>
+      </w:r>
+      <w:r>
+        <w:t xml:space="preserve"> </w:t>
+      </w:r>
+      <w:r>
+        <w:rPr>
+          <w:i/>
+          <w:iCs/>
+        </w:rPr>
+        <w:t xml:space="preserve">Methodology and Epistemology of Multilevel Analysis: Approaches from Different Social Sciences</w:t>
+      </w:r>
+      <w:r>
+        <w:t xml:space="preserve">, edited by Daniel Courgeau, 93–119. Kluwer Academic Publishers.</w:t>
+      </w:r>
+    </w:p>
+    <w:bookmarkEnd w:id="68"/>
+    <w:bookmarkStart w:id="70" w:name="ref-Elwert2014"/>
+    <w:p>
+      <w:pPr>
+        <w:pStyle w:val="Bibliography"/>
+      </w:pPr>
+      <w:r>
         <w:t xml:space="preserve">Elwert, Felix, and Christopher Winship. 2014.</w:t>
       </w:r>
       <w:r>
@@ -1349,7 +1384,7 @@
       <w:r>
         <w:t xml:space="preserve"> </w:t>
       </w:r>
-      <w:hyperlink r:id="rId68">
+      <w:hyperlink r:id="rId69">
         <w:r>
           <w:rPr>
             <w:rStyle w:val="Hyperlink"/>
@@ -1361,8 +1396,8 @@
         <w:t xml:space="preserve">.</w:t>
       </w:r>
     </w:p>
-    <w:bookmarkEnd w:id="69"/>
-    <w:bookmarkStart w:id="71" w:name="ref-Gelman2007"/>
+    <w:bookmarkEnd w:id="70"/>
+    <w:bookmarkStart w:id="72" w:name="ref-Gelman2007"/>
     <w:p>
       <w:pPr>
         <w:pStyle w:val="Bibliography"/>
@@ -1404,7 +1439,7 @@
       <w:r>
         <w:t xml:space="preserve"> </w:t>
       </w:r>
-      <w:hyperlink r:id="rId70">
+      <w:hyperlink r:id="rId71">
         <w:r>
           <w:rPr>
             <w:rStyle w:val="Hyperlink"/>
@@ -1416,8 +1451,8 @@
         <w:t xml:space="preserve">.</w:t>
       </w:r>
     </w:p>
-    <w:bookmarkEnd w:id="71"/>
-    <w:bookmarkStart w:id="73" w:name="ref-Hand2014"/>
+    <w:bookmarkEnd w:id="72"/>
+    <w:bookmarkStart w:id="74" w:name="ref-Hand2014"/>
     <w:p>
       <w:pPr>
         <w:pStyle w:val="Bibliography"/>
@@ -1456,7 +1491,7 @@
       <w:r>
         <w:t xml:space="preserve"> </w:t>
       </w:r>
-      <w:hyperlink r:id="rId72">
+      <w:hyperlink r:id="rId73">
         <w:r>
           <w:rPr>
             <w:rStyle w:val="Hyperlink"/>
@@ -1466,41 +1501,6 @@
       </w:hyperlink>
       <w:r>
         <w:t xml:space="preserve">.</w:t>
-      </w:r>
-    </w:p>
-    <w:bookmarkEnd w:id="73"/>
-    <w:bookmarkStart w:id="74" w:name="ref-langbliese"/>
-    <w:p>
-      <w:pPr>
-        <w:pStyle w:val="Bibliography"/>
-      </w:pPr>
-      <w:r>
-        <w:t xml:space="preserve">Lang, Jonas W. B., and Paul D. Bliese. in press.</w:t>
-      </w:r>
-      <w:r>
-        <w:t xml:space="preserve"> </w:t>
-      </w:r>
-      <w:r>
-        <w:t xml:space="preserve">“Multilevel Research Designs.”</w:t>
-      </w:r>
-      <w:r>
-        <w:t xml:space="preserve"> </w:t>
-      </w:r>
-      <w:r>
-        <w:t xml:space="preserve">In</w:t>
-      </w:r>
-      <w:r>
-        <w:t xml:space="preserve"> </w:t>
-      </w:r>
-      <w:r>
-        <w:rPr>
-          <w:i/>
-          <w:iCs/>
-        </w:rPr>
-        <w:t xml:space="preserve">How to Get Published in the Best Industrial-Organizational Psychology Journals</w:t>
-      </w:r>
-      <w:r>
-        <w:t xml:space="preserve">, edited by N. Bowling, M. K. Shoss, and Z. Zhou. Edward Elgar Publishing.</w:t>
       </w:r>
     </w:p>
     <w:bookmarkEnd w:id="74"/>
@@ -2013,7 +2013,7 @@
         <w:t xml:space="preserve"> </w:t>
       </w:r>
       <w:r>
-        <w:t xml:space="preserve">(Gelman et al. 2007; Nieuwenhuis 2015; Lang and Bliese in press)</w:t>
+        <w:t xml:space="preserve">(Gelman et al. 2007; Nieuwenhuis 2015; Diez Roux 2003)</w:t>
       </w:r>
       <w:r>
         <w:t xml:space="preserve">.</w:t>

</xml_diff>

<commit_message>
added another caveat on RCT's; APA cites
</commit_message>
<xml_diff>
--- a/be-less-wrong/be-less-wrong.docx
+++ b/be-less-wrong/be-less-wrong.docx
@@ -31,7 +31,7 @@
         <w:pStyle w:val="Date"/>
       </w:pPr>
       <w:r>
-        <w:t xml:space="preserve">2025-07-24</w:t>
+        <w:t xml:space="preserve">2025-07-31</w:t>
       </w:r>
     </w:p>
     <w:bookmarkStart w:id="20" w:name="cr-martinbaro"/>
@@ -46,7 +46,7 @@
         <w:t xml:space="preserve"> </w:t>
       </w:r>
       <w:r>
-        <w:t xml:space="preserve">(Martín-Baró 1994)</w:t>
+        <w:t xml:space="preserve">(Martín-Baró, 1994)</w:t>
       </w:r>
     </w:p>
     <w:bookmarkEnd w:id="20"/>
@@ -186,7 +186,7 @@
         <w:t xml:space="preserve"> </w:t>
       </w:r>
       <w:r>
-        <w:t xml:space="preserve">(Silverman 1998)</w:t>
+        <w:t xml:space="preserve">(Silverman, 1998)</w:t>
       </w:r>
     </w:p>
     <w:bookmarkEnd w:id="22"/>
@@ -201,7 +201,7 @@
         <w:t xml:space="preserve"> </w:t>
       </w:r>
       <w:r>
-        <w:t xml:space="preserve">(Hand 2014)</w:t>
+        <w:t xml:space="preserve">(Hand, 2014)</w:t>
       </w:r>
       <w:r>
         <w:t xml:space="preserve">:</w:t>
@@ -231,7 +231,7 @@
         <w:t xml:space="preserve"> </w:t>
       </w:r>
       <w:r>
-        <w:t xml:space="preserve">Launer and Wilkinson (1979)</w:t>
+        <w:t xml:space="preserve">Launer &amp; Wilkinson (1979)</w:t>
       </w:r>
       <w:r>
         <w:t xml:space="preserve">).”</w:t>
@@ -240,7 +240,7 @@
         <w:t xml:space="preserve"> </w:t>
       </w:r>
       <w:r>
-        <w:t xml:space="preserve">(Hand 2014)</w:t>
+        <w:t xml:space="preserve">(Hand, 2014)</w:t>
       </w:r>
     </w:p>
     <w:bookmarkEnd w:id="23"/>
@@ -280,7 +280,7 @@
         <w:t xml:space="preserve"> </w:t>
       </w:r>
       <w:r>
-        <w:t xml:space="preserve">(Box 1979)</w:t>
+        <w:t xml:space="preserve">(Box, 1979)</w:t>
       </w:r>
     </w:p>
     <w:bookmarkEnd w:id="24"/>
@@ -837,7 +837,7 @@
         <w:t xml:space="preserve"> </w:t>
       </w:r>
       <w:r>
-        <w:t xml:space="preserve">(Simpson 1951)</w:t>
+        <w:t xml:space="preserve">(Simpson, 1951)</w:t>
       </w:r>
       <w:r>
         <w:t xml:space="preserve">.</w:t>
@@ -1280,90 +1280,110 @@
     </w:p>
     <w:bookmarkEnd w:id="65"/>
     <w:bookmarkEnd w:id="66"/>
-    <w:bookmarkStart w:id="84" w:name="refs"/>
+    <w:bookmarkStart w:id="86" w:name="refs"/>
     <w:bookmarkStart w:id="67" w:name="ref-Box1979"/>
     <w:p>
       <w:pPr>
         <w:pStyle w:val="Bibliography"/>
       </w:pPr>
       <w:r>
-        <w:t xml:space="preserve">Box, George. 1979.</w:t>
-      </w:r>
-      <w:r>
-        <w:t xml:space="preserve"> </w:t>
-      </w:r>
-      <w:r>
-        <w:t xml:space="preserve">“Robustness in the Strategy of Scientific Model Building.”</w:t>
-      </w:r>
-      <w:r>
-        <w:t xml:space="preserve"> </w:t>
-      </w:r>
-      <w:r>
-        <w:t xml:space="preserve">In</w:t>
-      </w:r>
-      <w:r>
-        <w:t xml:space="preserve"> </w:t>
-      </w:r>
-      <w:r>
-        <w:rPr>
-          <w:i/>
-          <w:iCs/>
-        </w:rPr>
-        <w:t xml:space="preserve">Robustness in Statistics</w:t>
-      </w:r>
-      <w:r>
-        <w:t xml:space="preserve">, edited by Robert L. Launer and Graham N. Wilkinson. Academic Press, Inc. [Harcourt Brace Jovanovich, Publishers], New York-London.</w:t>
+        <w:t xml:space="preserve">Box, G. (1979). Robustness in the strategy of scientific model building. In R. L. Launer &amp; G. N. Wilkinson (Eds.),</w:t>
+      </w:r>
+      <w:r>
+        <w:t xml:space="preserve"> </w:t>
+      </w:r>
+      <w:r>
+        <w:rPr>
+          <w:i/>
+          <w:iCs/>
+        </w:rPr>
+        <w:t xml:space="preserve">Robustness in statistics</w:t>
+      </w:r>
+      <w:r>
+        <w:t xml:space="preserve">. Academic Press, Inc. [Harcourt Brace Jovanovich, Publishers], New York-London.</w:t>
       </w:r>
     </w:p>
     <w:bookmarkEnd w:id="67"/>
-    <w:bookmarkStart w:id="68" w:name="ref-DiezRoux2003"/>
+    <w:bookmarkStart w:id="69" w:name="ref-Button2013"/>
     <w:p>
       <w:pPr>
         <w:pStyle w:val="Bibliography"/>
       </w:pPr>
       <w:r>
-        <w:t xml:space="preserve">Diez Roux, Ana. 2003.</w:t>
-      </w:r>
-      <w:r>
-        <w:t xml:space="preserve"> </w:t>
-      </w:r>
-      <w:r>
-        <w:t xml:space="preserve">“Potentialities and Limitations of Multilevel Analysis in Public Health and Epidemiology.”</w:t>
-      </w:r>
-      <w:r>
-        <w:t xml:space="preserve"> </w:t>
-      </w:r>
-      <w:r>
-        <w:t xml:space="preserve">In</w:t>
-      </w:r>
-      <w:r>
-        <w:t xml:space="preserve"> </w:t>
-      </w:r>
-      <w:r>
-        <w:rPr>
-          <w:i/>
-          <w:iCs/>
-        </w:rPr>
-        <w:t xml:space="preserve">Methodology and Epistemology of Multilevel Analysis: Approaches from Different Social Sciences</w:t>
-      </w:r>
-      <w:r>
-        <w:t xml:space="preserve">, edited by Daniel Courgeau, 93–119. Kluwer Academic Publishers.</w:t>
-      </w:r>
-    </w:p>
-    <w:bookmarkEnd w:id="68"/>
-    <w:bookmarkStart w:id="70" w:name="ref-Elwert2014"/>
+        <w:t xml:space="preserve">Button, K. S., Ioannidis, J. P. A., Mokrysz, C., Nosek, B. A., Flint, J., Robinson, E. S. J., &amp; Munafò, M. R. (2013). Power failure: Why small sample size undermines the reliability of neuroscience.</w:t>
+      </w:r>
+      <w:r>
+        <w:t xml:space="preserve"> </w:t>
+      </w:r>
+      <w:r>
+        <w:rPr>
+          <w:i/>
+          <w:iCs/>
+        </w:rPr>
+        <w:t xml:space="preserve">Nature Reviews Neuroscience</w:t>
+      </w:r>
+      <w:r>
+        <w:t xml:space="preserve">,</w:t>
+      </w:r>
+      <w:r>
+        <w:t xml:space="preserve"> </w:t>
+      </w:r>
+      <w:r>
+        <w:rPr>
+          <w:i/>
+          <w:iCs/>
+        </w:rPr>
+        <w:t xml:space="preserve">14</w:t>
+      </w:r>
+      <w:r>
+        <w:t xml:space="preserve">, 365–376.</w:t>
+      </w:r>
+      <w:r>
+        <w:t xml:space="preserve"> </w:t>
+      </w:r>
+      <w:hyperlink r:id="rId68">
+        <w:r>
+          <w:rPr>
+            <w:rStyle w:val="Hyperlink"/>
+          </w:rPr>
+          <w:t xml:space="preserve">https://doi.org/10.1038/nrn3475</w:t>
+        </w:r>
+      </w:hyperlink>
+    </w:p>
+    <w:bookmarkEnd w:id="69"/>
+    <w:bookmarkStart w:id="70" w:name="ref-DiezRoux2003"/>
     <w:p>
       <w:pPr>
         <w:pStyle w:val="Bibliography"/>
       </w:pPr>
       <w:r>
-        <w:t xml:space="preserve">Elwert, Felix, and Christopher Winship. 2014.</w:t>
-      </w:r>
-      <w:r>
-        <w:t xml:space="preserve"> </w:t>
-      </w:r>
-      <w:r>
-        <w:t xml:space="preserve">“Endogenous Selection Bias: The Problem of Conditioning on a Collider Variable.”</w:t>
+        <w:t xml:space="preserve">Diez Roux, A. (2003). Potentialities and limitations of multilevel analysis in public health and epidemiology. In D. Courgeau (Ed.),</w:t>
+      </w:r>
+      <w:r>
+        <w:t xml:space="preserve"> </w:t>
+      </w:r>
+      <w:r>
+        <w:rPr>
+          <w:i/>
+          <w:iCs/>
+        </w:rPr>
+        <w:t xml:space="preserve">Methodology and epistemology of multilevel analysis: Approaches from different social sciences</w:t>
+      </w:r>
+      <w:r>
+        <w:t xml:space="preserve"> </w:t>
+      </w:r>
+      <w:r>
+        <w:t xml:space="preserve">(pp. 93–119). Kluwer Academic Publishers.</w:t>
+      </w:r>
+    </w:p>
+    <w:bookmarkEnd w:id="70"/>
+    <w:bookmarkStart w:id="72" w:name="ref-Elwert2014"/>
+    <w:p>
+      <w:pPr>
+        <w:pStyle w:val="Bibliography"/>
+      </w:pPr>
+      <w:r>
+        <w:t xml:space="preserve">Elwert, F., &amp; Winship, C. (2014). Endogenous selection bias: The problem of conditioning on a collider variable.</w:t>
       </w:r>
       <w:r>
         <w:t xml:space="preserve"> </w:t>
@@ -1376,15 +1396,25 @@
         <w:t xml:space="preserve">Annual Review of Sociology</w:t>
       </w:r>
       <w:r>
-        <w:t xml:space="preserve"> </w:t>
-      </w:r>
-      <w:r>
-        <w:t xml:space="preserve">40 (July): 31–53.</w:t>
-      </w:r>
-      <w:r>
-        <w:t xml:space="preserve"> </w:t>
-      </w:r>
-      <w:hyperlink r:id="rId69">
+        <w:t xml:space="preserve">,</w:t>
+      </w:r>
+      <w:r>
+        <w:t xml:space="preserve"> </w:t>
+      </w:r>
+      <w:r>
+        <w:rPr>
+          <w:i/>
+          <w:iCs/>
+        </w:rPr>
+        <w:t xml:space="preserve">40</w:t>
+      </w:r>
+      <w:r>
+        <w:t xml:space="preserve">, 31–53.</w:t>
+      </w:r>
+      <w:r>
+        <w:t xml:space="preserve"> </w:t>
+      </w:r>
+      <w:hyperlink r:id="rId71">
         <w:r>
           <w:rPr>
             <w:rStyle w:val="Hyperlink"/>
@@ -1392,24 +1422,15 @@
           <w:t xml:space="preserve">https://doi.org/10.1146/annurev-soc-071913-043455</w:t>
         </w:r>
       </w:hyperlink>
-      <w:r>
-        <w:t xml:space="preserve">.</w:t>
-      </w:r>
-    </w:p>
-    <w:bookmarkEnd w:id="70"/>
-    <w:bookmarkStart w:id="72" w:name="ref-Gelman2007"/>
+    </w:p>
+    <w:bookmarkEnd w:id="72"/>
+    <w:bookmarkStart w:id="74" w:name="ref-Gelman2007"/>
     <w:p>
       <w:pPr>
         <w:pStyle w:val="Bibliography"/>
       </w:pPr>
       <w:r>
-        <w:t xml:space="preserve">Gelman, Andrew, Boris Shor, Joseph Bafumi, and David Park. 2007.</w:t>
-      </w:r>
-      <w:r>
-        <w:t xml:space="preserve"> </w:t>
-      </w:r>
-      <w:r>
-        <w:t xml:space="preserve">“Rich State, Poor State, Red State, Blue State: What’s the Matter with</w:t>
+        <w:t xml:space="preserve">Gelman, A., Shor, B., Bafumi, J., &amp; Park, D. (2007). Rich state, poor state, red state, blue state: What’s the matter with</w:t>
       </w:r>
       <w:r>
         <w:t xml:space="preserve"> </w:t>
@@ -1418,7 +1439,7 @@
         <w:t xml:space="preserve">C</w:t>
       </w:r>
       <w:r>
-        <w:t xml:space="preserve">onnecticut?”</w:t>
+        <w:t xml:space="preserve">onnecticut?</w:t>
       </w:r>
       <w:r>
         <w:t xml:space="preserve"> </w:t>
@@ -1431,15 +1452,25 @@
         <w:t xml:space="preserve">Quarterly Journal of Political Science</w:t>
       </w:r>
       <w:r>
-        <w:t xml:space="preserve"> </w:t>
-      </w:r>
-      <w:r>
-        <w:t xml:space="preserve">2 (November): 345–67.</w:t>
-      </w:r>
-      <w:r>
-        <w:t xml:space="preserve"> </w:t>
-      </w:r>
-      <w:hyperlink r:id="rId71">
+        <w:t xml:space="preserve">,</w:t>
+      </w:r>
+      <w:r>
+        <w:t xml:space="preserve"> </w:t>
+      </w:r>
+      <w:r>
+        <w:rPr>
+          <w:i/>
+          <w:iCs/>
+        </w:rPr>
+        <w:t xml:space="preserve">2</w:t>
+      </w:r>
+      <w:r>
+        <w:t xml:space="preserve">, 345–367.</w:t>
+      </w:r>
+      <w:r>
+        <w:t xml:space="preserve"> </w:t>
+      </w:r>
+      <w:hyperlink r:id="rId73">
         <w:r>
           <w:rPr>
             <w:rStyle w:val="Hyperlink"/>
@@ -1447,31 +1478,25 @@
           <w:t xml:space="preserve">https://doi.org/10.2139/ssrn.1010426</w:t>
         </w:r>
       </w:hyperlink>
+    </w:p>
+    <w:bookmarkEnd w:id="74"/>
+    <w:bookmarkStart w:id="76" w:name="ref-Hand2014"/>
+    <w:p>
+      <w:pPr>
+        <w:pStyle w:val="Bibliography"/>
+      </w:pPr>
+      <w:r>
+        <w:t xml:space="preserve">Hand, D. J. (2014).</w:t>
+      </w:r>
+      <w:r>
+        <w:t xml:space="preserve"> </w:t>
+      </w:r>
+      <w:r>
+        <w:t xml:space="preserve">Wonderful Examples, but Let’s not Close Our Eyes</w:t>
+      </w:r>
       <w:r>
         <w:t xml:space="preserve">.</w:t>
       </w:r>
-    </w:p>
-    <w:bookmarkEnd w:id="72"/>
-    <w:bookmarkStart w:id="74" w:name="ref-Hand2014"/>
-    <w:p>
-      <w:pPr>
-        <w:pStyle w:val="Bibliography"/>
-      </w:pPr>
-      <w:r>
-        <w:t xml:space="preserve">Hand, David J. 2014.</w:t>
-      </w:r>
-      <w:r>
-        <w:t xml:space="preserve"> </w:t>
-      </w:r>
-      <w:r>
-        <w:t xml:space="preserve">“</w:t>
-      </w:r>
-      <w:r>
-        <w:t xml:space="preserve">Wonderful Examples, but Let’s not Close Our Eyes</w:t>
-      </w:r>
-      <w:r>
-        <w:t xml:space="preserve">.”</w:t>
-      </w:r>
       <w:r>
         <w:t xml:space="preserve"> </w:t>
       </w:r>
@@ -1483,15 +1508,25 @@
         <w:t xml:space="preserve">Statistical Science</w:t>
       </w:r>
       <w:r>
-        <w:t xml:space="preserve"> </w:t>
-      </w:r>
-      <w:r>
-        <w:t xml:space="preserve">29 (1): 98–100.</w:t>
-      </w:r>
-      <w:r>
-        <w:t xml:space="preserve"> </w:t>
-      </w:r>
-      <w:hyperlink r:id="rId73">
+        <w:t xml:space="preserve">,</w:t>
+      </w:r>
+      <w:r>
+        <w:t xml:space="preserve"> </w:t>
+      </w:r>
+      <w:r>
+        <w:rPr>
+          <w:i/>
+          <w:iCs/>
+        </w:rPr>
+        <w:t xml:space="preserve">29</w:t>
+      </w:r>
+      <w:r>
+        <w:t xml:space="preserve">(1), 98–100.</w:t>
+      </w:r>
+      <w:r>
+        <w:t xml:space="preserve"> </w:t>
+      </w:r>
+      <w:hyperlink r:id="rId75">
         <w:r>
           <w:rPr>
             <w:rStyle w:val="Hyperlink"/>
@@ -1499,318 +1534,298 @@
           <w:t xml:space="preserve">https://doi.org/10.1214/13-STS446</w:t>
         </w:r>
       </w:hyperlink>
-      <w:r>
+    </w:p>
+    <w:bookmarkEnd w:id="76"/>
+    <w:bookmarkStart w:id="77" w:name="ref-MR0554183"/>
+    <w:p>
+      <w:pPr>
+        <w:pStyle w:val="Bibliography"/>
+      </w:pPr>
+      <w:r>
+        <w:t xml:space="preserve">Launer, R. L., &amp; Wilkinson, G. N. (1979). Robustness in statistics. In R. L. Launer &amp; G. N. Wilkinson (Eds.),</w:t>
+      </w:r>
+      <w:r>
+        <w:t xml:space="preserve"> </w:t>
+      </w:r>
+      <w:r>
+        <w:rPr>
+          <w:i/>
+          <w:iCs/>
+        </w:rPr>
+        <w:t xml:space="preserve">Proceedings of a</w:t>
+      </w:r>
+      <w:r>
+        <w:rPr>
+          <w:i/>
+          <w:iCs/>
+        </w:rPr>
+        <w:t xml:space="preserve"> </w:t>
+      </w:r>
+      <w:r>
+        <w:rPr>
+          <w:i/>
+          <w:iCs/>
+        </w:rPr>
+        <w:t xml:space="preserve">W</w:t>
+      </w:r>
+      <w:r>
+        <w:rPr>
+          <w:i/>
+          <w:iCs/>
+        </w:rPr>
+        <w:t xml:space="preserve">orkshop held at the</w:t>
+      </w:r>
+      <w:r>
+        <w:rPr>
+          <w:i/>
+          <w:iCs/>
+        </w:rPr>
+        <w:t xml:space="preserve"> </w:t>
+      </w:r>
+      <w:r>
+        <w:rPr>
+          <w:i/>
+          <w:iCs/>
+        </w:rPr>
+        <w:t xml:space="preserve">A</w:t>
+      </w:r>
+      <w:r>
+        <w:rPr>
+          <w:i/>
+          <w:iCs/>
+        </w:rPr>
+        <w:t xml:space="preserve">rmy</w:t>
+      </w:r>
+      <w:r>
+        <w:rPr>
+          <w:i/>
+          <w:iCs/>
+        </w:rPr>
+        <w:t xml:space="preserve"> </w:t>
+      </w:r>
+      <w:r>
+        <w:rPr>
+          <w:i/>
+          <w:iCs/>
+        </w:rPr>
+        <w:t xml:space="preserve">R</w:t>
+      </w:r>
+      <w:r>
+        <w:rPr>
+          <w:i/>
+          <w:iCs/>
+        </w:rPr>
+        <w:t xml:space="preserve">esearch</w:t>
+      </w:r>
+      <w:r>
+        <w:rPr>
+          <w:i/>
+          <w:iCs/>
+        </w:rPr>
+        <w:t xml:space="preserve"> </w:t>
+      </w:r>
+      <w:r>
+        <w:rPr>
+          <w:i/>
+          <w:iCs/>
+        </w:rPr>
+        <w:t xml:space="preserve">O</w:t>
+      </w:r>
+      <w:r>
+        <w:rPr>
+          <w:i/>
+          <w:iCs/>
+        </w:rPr>
+        <w:t xml:space="preserve">ffice,</w:t>
+      </w:r>
+      <w:r>
+        <w:rPr>
+          <w:i/>
+          <w:iCs/>
+        </w:rPr>
+        <w:t xml:space="preserve"> </w:t>
+      </w:r>
+      <w:r>
+        <w:rPr>
+          <w:i/>
+          <w:iCs/>
+        </w:rPr>
+        <w:t xml:space="preserve">R</w:t>
+      </w:r>
+      <w:r>
+        <w:rPr>
+          <w:i/>
+          <w:iCs/>
+        </w:rPr>
+        <w:t xml:space="preserve">esearch</w:t>
+      </w:r>
+      <w:r>
+        <w:rPr>
+          <w:i/>
+          <w:iCs/>
+        </w:rPr>
+        <w:t xml:space="preserve"> </w:t>
+      </w:r>
+      <w:r>
+        <w:rPr>
+          <w:i/>
+          <w:iCs/>
+        </w:rPr>
+        <w:t xml:space="preserve">T</w:t>
+      </w:r>
+      <w:r>
+        <w:rPr>
+          <w:i/>
+          <w:iCs/>
+        </w:rPr>
+        <w:t xml:space="preserve">riangle</w:t>
+      </w:r>
+      <w:r>
+        <w:rPr>
+          <w:i/>
+          <w:iCs/>
+        </w:rPr>
+        <w:t xml:space="preserve"> </w:t>
+      </w:r>
+      <w:r>
+        <w:rPr>
+          <w:i/>
+          <w:iCs/>
+        </w:rPr>
+        <w:t xml:space="preserve">P</w:t>
+      </w:r>
+      <w:r>
+        <w:rPr>
+          <w:i/>
+          <w:iCs/>
+        </w:rPr>
+        <w:t xml:space="preserve">ark,</w:t>
+      </w:r>
+      <w:r>
+        <w:rPr>
+          <w:i/>
+          <w:iCs/>
+        </w:rPr>
+        <w:t xml:space="preserve"> </w:t>
+      </w:r>
+      <w:r>
+        <w:rPr>
+          <w:i/>
+          <w:iCs/>
+        </w:rPr>
+        <w:t xml:space="preserve">N</w:t>
+      </w:r>
+      <w:r>
+        <w:rPr>
+          <w:i/>
+          <w:iCs/>
+        </w:rPr>
         <w:t xml:space="preserve">.</w:t>
       </w:r>
-    </w:p>
-    <w:bookmarkEnd w:id="74"/>
-    <w:bookmarkStart w:id="75" w:name="ref-MR0554183"/>
+      <w:r>
+        <w:rPr>
+          <w:i/>
+          <w:iCs/>
+        </w:rPr>
+        <w:t xml:space="preserve">C</w:t>
+      </w:r>
+      <w:r>
+        <w:rPr>
+          <w:i/>
+          <w:iCs/>
+        </w:rPr>
+        <w:t xml:space="preserve">.,</w:t>
+      </w:r>
+      <w:r>
+        <w:rPr>
+          <w:i/>
+          <w:iCs/>
+        </w:rPr>
+        <w:t xml:space="preserve"> </w:t>
+      </w:r>
+      <w:r>
+        <w:rPr>
+          <w:i/>
+          <w:iCs/>
+        </w:rPr>
+        <w:t xml:space="preserve">A</w:t>
+      </w:r>
+      <w:r>
+        <w:rPr>
+          <w:i/>
+          <w:iCs/>
+        </w:rPr>
+        <w:t xml:space="preserve">pril 11–12, 1978</w:t>
+      </w:r>
+      <w:r>
+        <w:t xml:space="preserve"> </w:t>
+      </w:r>
+      <w:r>
+        <w:t xml:space="preserve">(p. xvi+296). Academic Press, Inc. [Harcourt Brace Jovanovich, Publishers], New York-London.</w:t>
+      </w:r>
+    </w:p>
+    <w:bookmarkEnd w:id="77"/>
+    <w:bookmarkStart w:id="78" w:name="ref-Martin-Baro1994B"/>
     <w:p>
       <w:pPr>
         <w:pStyle w:val="Bibliography"/>
       </w:pPr>
       <w:r>
-        <w:t xml:space="preserve">Launer, Robert L., and Graham N. Wilkinson. 1979.</w:t>
-      </w:r>
-      <w:r>
-        <w:t xml:space="preserve"> </w:t>
-      </w:r>
-      <w:r>
-        <w:t xml:space="preserve">“Robustness in Statistics.”</w:t>
-      </w:r>
-      <w:r>
-        <w:t xml:space="preserve"> </w:t>
-      </w:r>
-      <w:r>
-        <w:t xml:space="preserve">In</w:t>
-      </w:r>
-      <w:r>
-        <w:t xml:space="preserve"> </w:t>
-      </w:r>
-      <w:r>
-        <w:rPr>
-          <w:i/>
-          <w:iCs/>
-        </w:rPr>
-        <w:t xml:space="preserve">Proceedings of a</w:t>
-      </w:r>
-      <w:r>
-        <w:rPr>
-          <w:i/>
-          <w:iCs/>
-        </w:rPr>
-        <w:t xml:space="preserve"> </w:t>
-      </w:r>
-      <w:r>
-        <w:rPr>
-          <w:i/>
-          <w:iCs/>
-        </w:rPr>
-        <w:t xml:space="preserve">W</w:t>
-      </w:r>
-      <w:r>
-        <w:rPr>
-          <w:i/>
-          <w:iCs/>
-        </w:rPr>
-        <w:t xml:space="preserve">orkshop Held at the</w:t>
-      </w:r>
-      <w:r>
-        <w:rPr>
-          <w:i/>
-          <w:iCs/>
-        </w:rPr>
-        <w:t xml:space="preserve"> </w:t>
-      </w:r>
-      <w:r>
-        <w:rPr>
-          <w:i/>
-          <w:iCs/>
-        </w:rPr>
-        <w:t xml:space="preserve">A</w:t>
-      </w:r>
-      <w:r>
-        <w:rPr>
-          <w:i/>
-          <w:iCs/>
-        </w:rPr>
-        <w:t xml:space="preserve">rmy</w:t>
-      </w:r>
-      <w:r>
-        <w:rPr>
-          <w:i/>
-          <w:iCs/>
-        </w:rPr>
-        <w:t xml:space="preserve"> </w:t>
-      </w:r>
-      <w:r>
-        <w:rPr>
-          <w:i/>
-          <w:iCs/>
-        </w:rPr>
-        <w:t xml:space="preserve">R</w:t>
-      </w:r>
-      <w:r>
-        <w:rPr>
-          <w:i/>
-          <w:iCs/>
-        </w:rPr>
-        <w:t xml:space="preserve">esearch</w:t>
-      </w:r>
-      <w:r>
-        <w:rPr>
-          <w:i/>
-          <w:iCs/>
-        </w:rPr>
-        <w:t xml:space="preserve"> </w:t>
-      </w:r>
-      <w:r>
-        <w:rPr>
-          <w:i/>
-          <w:iCs/>
-        </w:rPr>
-        <w:t xml:space="preserve">O</w:t>
-      </w:r>
-      <w:r>
-        <w:rPr>
-          <w:i/>
-          <w:iCs/>
-        </w:rPr>
-        <w:t xml:space="preserve">ffice,</w:t>
-      </w:r>
-      <w:r>
-        <w:rPr>
-          <w:i/>
-          <w:iCs/>
-        </w:rPr>
-        <w:t xml:space="preserve"> </w:t>
-      </w:r>
-      <w:r>
-        <w:rPr>
-          <w:i/>
-          <w:iCs/>
-        </w:rPr>
-        <w:t xml:space="preserve">R</w:t>
-      </w:r>
-      <w:r>
-        <w:rPr>
-          <w:i/>
-          <w:iCs/>
-        </w:rPr>
-        <w:t xml:space="preserve">esearch</w:t>
-      </w:r>
-      <w:r>
-        <w:rPr>
-          <w:i/>
-          <w:iCs/>
-        </w:rPr>
-        <w:t xml:space="preserve"> </w:t>
-      </w:r>
-      <w:r>
-        <w:rPr>
-          <w:i/>
-          <w:iCs/>
-        </w:rPr>
-        <w:t xml:space="preserve">T</w:t>
-      </w:r>
-      <w:r>
-        <w:rPr>
-          <w:i/>
-          <w:iCs/>
-        </w:rPr>
-        <w:t xml:space="preserve">riangle</w:t>
-      </w:r>
-      <w:r>
-        <w:rPr>
-          <w:i/>
-          <w:iCs/>
-        </w:rPr>
-        <w:t xml:space="preserve"> </w:t>
-      </w:r>
-      <w:r>
-        <w:rPr>
-          <w:i/>
-          <w:iCs/>
-        </w:rPr>
-        <w:t xml:space="preserve">P</w:t>
-      </w:r>
-      <w:r>
-        <w:rPr>
-          <w:i/>
-          <w:iCs/>
-        </w:rPr>
-        <w:t xml:space="preserve">ark,</w:t>
-      </w:r>
-      <w:r>
-        <w:rPr>
-          <w:i/>
-          <w:iCs/>
-        </w:rPr>
-        <w:t xml:space="preserve"> </w:t>
-      </w:r>
-      <w:r>
-        <w:rPr>
-          <w:i/>
-          <w:iCs/>
-        </w:rPr>
-        <w:t xml:space="preserve">N</w:t>
-      </w:r>
-      <w:r>
-        <w:rPr>
-          <w:i/>
-          <w:iCs/>
-        </w:rPr>
+        <w:t xml:space="preserve">Martín-Baró, I. (1994). Toward a liberation psychology. In A. Aron &amp; S. Corne (Eds.),</w:t>
+      </w:r>
+      <w:r>
+        <w:t xml:space="preserve"> </w:t>
+      </w:r>
+      <w:r>
+        <w:rPr>
+          <w:i/>
+          <w:iCs/>
+        </w:rPr>
+        <w:t xml:space="preserve">Writings for a liberation psychology</w:t>
+      </w:r>
+      <w:r>
+        <w:t xml:space="preserve">. Harvard University Press.</w:t>
+      </w:r>
+    </w:p>
+    <w:bookmarkEnd w:id="78"/>
+    <w:bookmarkStart w:id="80" w:name="ref-Nieuwenhuis2015"/>
+    <w:p>
+      <w:pPr>
+        <w:pStyle w:val="Bibliography"/>
+      </w:pPr>
+      <w:r>
+        <w:t xml:space="preserve">Nieuwenhuis, R. (2015). Association, aggregation, and paradoxes: On the positive correlation between fertility and women’s employment.</w:t>
+      </w:r>
+      <w:r>
+        <w:t xml:space="preserve"> </w:t>
+      </w:r>
+      <w:r>
+        <w:rPr>
+          <w:i/>
+          <w:iCs/>
+        </w:rPr>
+        <w:t xml:space="preserve">Demographic Research</w:t>
+      </w:r>
+      <w:r>
+        <w:t xml:space="preserve">,</w:t>
+      </w:r>
+      <w:r>
+        <w:t xml:space="preserve"> </w:t>
+      </w:r>
+      <w:r>
+        <w:rPr>
+          <w:i/>
+          <w:iCs/>
+        </w:rPr>
+        <w:t xml:space="preserve">32</w:t>
+      </w:r>
+      <w:r>
         <w:t xml:space="preserve">.</w:t>
       </w:r>
       <w:r>
-        <w:rPr>
-          <w:i/>
-          <w:iCs/>
-        </w:rPr>
-        <w:t xml:space="preserve">C</w:t>
-      </w:r>
-      <w:r>
-        <w:rPr>
-          <w:i/>
-          <w:iCs/>
-        </w:rPr>
-        <w:t xml:space="preserve">.,</w:t>
-      </w:r>
-      <w:r>
-        <w:rPr>
-          <w:i/>
-          <w:iCs/>
-        </w:rPr>
-        <w:t xml:space="preserve"> </w:t>
-      </w:r>
-      <w:r>
-        <w:rPr>
-          <w:i/>
-          <w:iCs/>
-        </w:rPr>
-        <w:t xml:space="preserve">A</w:t>
-      </w:r>
-      <w:r>
-        <w:rPr>
-          <w:i/>
-          <w:iCs/>
-        </w:rPr>
-        <w:t xml:space="preserve">pril 11–12, 1978</w:t>
-      </w:r>
-      <w:r>
-        <w:t xml:space="preserve">, edited by Robert L. Launer and Graham N. Wilkinson, xvi+296. Academic Press, Inc. [Harcourt Brace Jovanovich, Publishers], New York-London.</w:t>
-      </w:r>
-    </w:p>
-    <w:bookmarkEnd w:id="75"/>
-    <w:bookmarkStart w:id="76" w:name="ref-Martin-Baro1994B"/>
-    <w:p>
-      <w:pPr>
-        <w:pStyle w:val="Bibliography"/>
-      </w:pPr>
-      <w:r>
-        <w:t xml:space="preserve">Martín-Baró, Ignacio. 1994.</w:t>
-      </w:r>
-      <w:r>
-        <w:t xml:space="preserve"> </w:t>
-      </w:r>
-      <w:r>
-        <w:t xml:space="preserve">“Toward a Liberation Psychology.”</w:t>
-      </w:r>
-      <w:r>
-        <w:t xml:space="preserve"> </w:t>
-      </w:r>
-      <w:r>
-        <w:t xml:space="preserve">In</w:t>
-      </w:r>
-      <w:r>
-        <w:t xml:space="preserve"> </w:t>
-      </w:r>
-      <w:r>
-        <w:rPr>
-          <w:i/>
-          <w:iCs/>
-        </w:rPr>
-        <w:t xml:space="preserve">Writings for a Liberation Psychology</w:t>
-      </w:r>
-      <w:r>
-        <w:t xml:space="preserve">, edited by Adrianne Aron and Shawn Corne. Harvard University Press.</w:t>
-      </w:r>
-    </w:p>
-    <w:bookmarkEnd w:id="76"/>
-    <w:bookmarkStart w:id="78" w:name="ref-Nieuwenhuis2015"/>
-    <w:p>
-      <w:pPr>
-        <w:pStyle w:val="Bibliography"/>
-      </w:pPr>
-      <w:r>
-        <w:t xml:space="preserve">Nieuwenhuis, Rense. 2015.</w:t>
-      </w:r>
-      <w:r>
-        <w:t xml:space="preserve"> </w:t>
-      </w:r>
-      <w:r>
-        <w:t xml:space="preserve">“Association, Aggregation, and Paradoxes: On the Positive Correlation Between Fertility and Women’s Employment.”</w:t>
-      </w:r>
-      <w:r>
-        <w:t xml:space="preserve"> </w:t>
-      </w:r>
-      <w:r>
-        <w:rPr>
-          <w:i/>
-          <w:iCs/>
-        </w:rPr>
-        <w:t xml:space="preserve">Demographic Research</w:t>
-      </w:r>
-      <w:r>
-        <w:t xml:space="preserve"> </w:t>
-      </w:r>
-      <w:r>
-        <w:t xml:space="preserve">32 (March).</w:t>
-      </w:r>
-      <w:r>
-        <w:t xml:space="preserve"> </w:t>
-      </w:r>
-      <w:hyperlink r:id="rId77">
+        <w:t xml:space="preserve"> </w:t>
+      </w:r>
+      <w:hyperlink r:id="rId79">
         <w:r>
           <w:rPr>
             <w:rStyle w:val="Hyperlink"/>
@@ -1818,59 +1833,38 @@
           <w:t xml:space="preserve">https://www.demographic-research.org/volumes/vol32/23/</w:t>
         </w:r>
       </w:hyperlink>
-      <w:r>
-        <w:t xml:space="preserve">.</w:t>
-      </w:r>
-    </w:p>
-    <w:bookmarkEnd w:id="78"/>
-    <w:bookmarkStart w:id="79" w:name="ref-Silverman1998"/>
+    </w:p>
+    <w:bookmarkEnd w:id="80"/>
+    <w:bookmarkStart w:id="81" w:name="ref-Silverman1998"/>
     <w:p>
       <w:pPr>
         <w:pStyle w:val="Bibliography"/>
       </w:pPr>
       <w:r>
-        <w:t xml:space="preserve">Silverman, William A. 1998.</w:t>
-      </w:r>
-      <w:r>
-        <w:t xml:space="preserve"> </w:t>
-      </w:r>
-      <w:r>
-        <w:t xml:space="preserve">“Non-Replication of the Replicable (1996).”</w:t>
-      </w:r>
-      <w:r>
-        <w:t xml:space="preserve"> </w:t>
-      </w:r>
-      <w:r>
-        <w:t xml:space="preserve">In</w:t>
-      </w:r>
-      <w:r>
-        <w:t xml:space="preserve"> </w:t>
-      </w:r>
-      <w:r>
-        <w:rPr>
-          <w:i/>
-          <w:iCs/>
-        </w:rPr>
-        <w:t xml:space="preserve">Where’s the Evidence? Debates in Modern Medicine</w:t>
+        <w:t xml:space="preserve">Silverman, W. A. (1998). Non-replication of the replicable (1996). In</w:t>
+      </w:r>
+      <w:r>
+        <w:t xml:space="preserve"> </w:t>
+      </w:r>
+      <w:r>
+        <w:rPr>
+          <w:i/>
+          <w:iCs/>
+        </w:rPr>
+        <w:t xml:space="preserve">Where’s the evidence? Debates in modern medicine</w:t>
       </w:r>
       <w:r>
         <w:t xml:space="preserve">. Oxford University Press.</w:t>
       </w:r>
     </w:p>
-    <w:bookmarkEnd w:id="79"/>
-    <w:bookmarkStart w:id="81" w:name="ref-Simpson1951"/>
+    <w:bookmarkEnd w:id="81"/>
+    <w:bookmarkStart w:id="83" w:name="ref-Simpson1951"/>
     <w:p>
       <w:pPr>
         <w:pStyle w:val="Bibliography"/>
       </w:pPr>
       <w:r>
-        <w:t xml:space="preserve">Simpson, E H. 1951.</w:t>
-      </w:r>
-      <w:r>
-        <w:t xml:space="preserve"> </w:t>
-      </w:r>
-      <w:r>
-        <w:t xml:space="preserve">“The Interpretation of Interaction in Contingency Tables.”</w:t>
+        <w:t xml:space="preserve">Simpson, E. H. (1951). The interpretation of interaction in contingency tables.</w:t>
       </w:r>
       <w:r>
         <w:t xml:space="preserve"> </w:t>
@@ -1883,15 +1877,25 @@
         <w:t xml:space="preserve">Journal of the Royal Statistical Society. Series B (Methodological)</w:t>
       </w:r>
       <w:r>
-        <w:t xml:space="preserve"> </w:t>
-      </w:r>
-      <w:r>
-        <w:t xml:space="preserve">13: 238–41.</w:t>
-      </w:r>
-      <w:r>
-        <w:t xml:space="preserve"> </w:t>
-      </w:r>
-      <w:hyperlink r:id="rId80">
+        <w:t xml:space="preserve">,</w:t>
+      </w:r>
+      <w:r>
+        <w:t xml:space="preserve"> </w:t>
+      </w:r>
+      <w:r>
+        <w:rPr>
+          <w:i/>
+          <w:iCs/>
+        </w:rPr>
+        <w:t xml:space="preserve">13</w:t>
+      </w:r>
+      <w:r>
+        <w:t xml:space="preserve">, 238–241.</w:t>
+      </w:r>
+      <w:r>
+        <w:t xml:space="preserve"> </w:t>
+      </w:r>
+      <w:hyperlink r:id="rId82">
         <w:r>
           <w:rPr>
             <w:rStyle w:val="Hyperlink"/>
@@ -1899,24 +1903,15 @@
           <w:t xml:space="preserve">http://www.jstor.org/stable/2984065</w:t>
         </w:r>
       </w:hyperlink>
-      <w:r>
-        <w:t xml:space="preserve">.</w:t>
-      </w:r>
-    </w:p>
-    <w:bookmarkEnd w:id="81"/>
-    <w:bookmarkStart w:id="83" w:name="ref-Westreich2013"/>
+    </w:p>
+    <w:bookmarkEnd w:id="83"/>
+    <w:bookmarkStart w:id="85" w:name="ref-Westreich2013"/>
     <w:p>
       <w:pPr>
         <w:pStyle w:val="Bibliography"/>
       </w:pPr>
       <w:r>
-        <w:t xml:space="preserve">Westreich, Daniel, and Sander Greenland. 2013.</w:t>
-      </w:r>
-      <w:r>
-        <w:t xml:space="preserve"> </w:t>
-      </w:r>
-      <w:r>
-        <w:t xml:space="preserve">“The Table 2 Fallacy: Presenting and Interpreting Confounder and Modifier Coefficients.”</w:t>
+        <w:t xml:space="preserve">Westreich, D., &amp; Greenland, S. (2013). The table 2 fallacy: Presenting and interpreting confounder and modifier coefficients.</w:t>
       </w:r>
       <w:r>
         <w:t xml:space="preserve"> </w:t>
@@ -1929,15 +1924,25 @@
         <w:t xml:space="preserve">American Journal of Epidemiology</w:t>
       </w:r>
       <w:r>
-        <w:t xml:space="preserve"> </w:t>
-      </w:r>
-      <w:r>
-        <w:t xml:space="preserve">177 (February): 292–98.</w:t>
-      </w:r>
-      <w:r>
-        <w:t xml:space="preserve"> </w:t>
-      </w:r>
-      <w:hyperlink r:id="rId82">
+        <w:t xml:space="preserve">,</w:t>
+      </w:r>
+      <w:r>
+        <w:t xml:space="preserve"> </w:t>
+      </w:r>
+      <w:r>
+        <w:rPr>
+          <w:i/>
+          <w:iCs/>
+        </w:rPr>
+        <w:t xml:space="preserve">177</w:t>
+      </w:r>
+      <w:r>
+        <w:t xml:space="preserve">, 292–298.</w:t>
+      </w:r>
+      <w:r>
+        <w:t xml:space="preserve"> </w:t>
+      </w:r>
+      <w:hyperlink r:id="rId84">
         <w:r>
           <w:rPr>
             <w:rStyle w:val="Hyperlink"/>
@@ -1945,12 +1950,9 @@
           <w:t xml:space="preserve">https://doi.org/10.1093/aje/kws412</w:t>
         </w:r>
       </w:hyperlink>
-      <w:r>
-        <w:t xml:space="preserve">.</w:t>
-      </w:r>
-    </w:p>
-    <w:bookmarkEnd w:id="83"/>
-    <w:bookmarkEnd w:id="84"/>
+    </w:p>
+    <w:bookmarkEnd w:id="85"/>
+    <w:bookmarkEnd w:id="86"/>
     <w:sectPr/>
   </w:body>
 </w:document>
@@ -2013,7 +2015,7 @@
         <w:t xml:space="preserve"> </w:t>
       </w:r>
       <w:r>
-        <w:t xml:space="preserve">(Gelman et al. 2007; Nieuwenhuis 2015; Diez Roux 2003)</w:t>
+        <w:t xml:space="preserve">(Diez Roux, 2003; Gelman et al., 2007; Nieuwenhuis, 2015)</w:t>
       </w:r>
       <w:r>
         <w:t xml:space="preserve">.</w:t>
@@ -2402,7 +2404,7 @@
         <w:t xml:space="preserve"> </w:t>
       </w:r>
       <w:r>
-        <w:t xml:space="preserve">(CF Westreich and Greenland 2013)</w:t>
+        <w:t xml:space="preserve">(CF Westreich &amp; Greenland, 2013)</w:t>
       </w:r>
       <w:r>
         <w:t xml:space="preserve">. Including a control variable</w:t>
@@ -2494,7 +2496,7 @@
         <w:t xml:space="preserve"> </w:t>
       </w:r>
       <w:r>
-        <w:t xml:space="preserve">(Elwert and Winship 2014)</w:t>
+        <w:t xml:space="preserve">(Elwert &amp; Winship, 2014)</w:t>
       </w:r>
       <w:r>
         <w:t xml:space="preserve">.</w:t>
@@ -2574,7 +2576,23 @@
         <w:t xml:space="preserve"> </w:t>
       </w:r>
       <w:r>
-        <w:t xml:space="preserve">group, we would avoid the possibility that our results could be statistically confounded by other factors, and thus avoid the possibility that our results would</w:t>
+        <w:t xml:space="preserve">group, we would avoid the possibility that our results could be</w:t>
+      </w:r>
+      <w:r>
+        <w:t xml:space="preserve"> </w:t>
+      </w:r>
+      <w:r>
+        <w:rPr>
+          <w:i/>
+          <w:iCs/>
+        </w:rPr>
+        <w:t xml:space="preserve">statistically confounded</w:t>
+      </w:r>
+      <w:r>
+        <w:t xml:space="preserve"> </w:t>
+      </w:r>
+      <w:r>
+        <w:t xml:space="preserve">by other factors, and thus avoid the possibility that our results would</w:t>
       </w:r>
       <w:r>
         <w:t xml:space="preserve"> </w:t>
@@ -2622,7 +2640,7 @@
         <w:t xml:space="preserve"> </w:t>
       </w:r>
       <w:r>
-        <w:t xml:space="preserve">with random assignment. Also, what is not often enough acknowledged is that RCT’s are often based upon small</w:t>
+        <w:t xml:space="preserve">with random assignment. Second, what is not often enough acknowledged is that RCT’s are often based upon small</w:t>
       </w:r>
       <w:r>
         <w:t xml:space="preserve"> </w:t>
@@ -2670,7 +2688,32 @@
         <w:t xml:space="preserve"> </w:t>
       </w:r>
       <w:r>
-        <w:t xml:space="preserve">well to other populations or people. Large observational studies with diverse populations–and models with many appropriate control variables–certainly have their role.</w:t>
+        <w:t xml:space="preserve">well to other populations or people. Lastly, also not often enough acknowledged, is that the smaller samples often used in RCT’s are more likely to generate</w:t>
+      </w:r>
+      <w:r>
+        <w:t xml:space="preserve"> </w:t>
+      </w:r>
+      <w:r>
+        <w:rPr>
+          <w:i/>
+          <w:iCs/>
+        </w:rPr>
+        <w:t xml:space="preserve">false positives</w:t>
+      </w:r>
+      <w:r>
+        <w:t xml:space="preserve"> </w:t>
+      </w:r>
+      <w:r>
+        <w:t xml:space="preserve">than larger samples</w:t>
+      </w:r>
+      <w:r>
+        <w:t xml:space="preserve"> </w:t>
+      </w:r>
+      <w:r>
+        <w:t xml:space="preserve">(Button et al., 2013)</w:t>
+      </w:r>
+      <w:r>
+        <w:t xml:space="preserve">. Large observational studies with diverse populations–and models with many appropriate control variables–certainly have their role.</w:t>
       </w:r>
     </w:p>
   </w:footnote>

</xml_diff>

<commit_message>
experimented with themes; dropped themes; RE-RENDER
</commit_message>
<xml_diff>
--- a/be-less-wrong/be-less-wrong.docx
+++ b/be-less-wrong/be-less-wrong.docx
@@ -31,7 +31,7 @@
         <w:pStyle w:val="Date"/>
       </w:pPr>
       <w:r>
-        <w:t xml:space="preserve">2025-07-31</w:t>
+        <w:t xml:space="preserve">2025-09-20</w:t>
       </w:r>
     </w:p>
     <w:bookmarkStart w:id="20" w:name="cr-martinbaro"/>
@@ -1953,7 +1953,11 @@
     </w:p>
     <w:bookmarkEnd w:id="85"/>
     <w:bookmarkEnd w:id="86"/>
-    <w:sectPr/>
+    <w:sectPr>
+      <w:footnotePr>
+        <w:numRestart w:val="eachSect"/>
+      </w:footnotePr>
+    </w:sectPr>
   </w:body>
 </w:document>
 </file>
@@ -2864,8 +2868,6 @@
     </w:pPr>
     <w:rPr>
       <w:rFonts w:asciiTheme="majorHAnsi" w:cstheme="majorBidi" w:eastAsiaTheme="majorEastAsia" w:hAnsiTheme="majorHAnsi"/>
-      <w:spacing w:val="-10"/>
-      <w:kern w:val="28"/>
       <w:sz w:val="56"/>
       <w:szCs w:val="56"/>
     </w:rPr>
@@ -2878,8 +2880,6 @@
     <w:rsid w:val="00A10FD9"/>
     <w:rPr>
       <w:rFonts w:asciiTheme="majorHAnsi" w:cstheme="majorBidi" w:eastAsiaTheme="majorEastAsia" w:hAnsiTheme="majorHAnsi"/>
-      <w:spacing w:val="-10"/>
-      <w:kern w:val="28"/>
       <w:sz w:val="56"/>
       <w:szCs w:val="56"/>
     </w:rPr>
@@ -2920,23 +2920,31 @@
   </w:style>
   <w:style w:customStyle="1" w:styleId="Author" w:type="paragraph">
     <w:name w:val="Author"/>
+    <w:basedOn w:val="Title"/>
     <w:next w:val="BodyText"/>
     <w:qFormat/>
     <w:pPr>
       <w:keepNext/>
       <w:keepLines/>
-      <w:jc w:val="center"/>
     </w:pPr>
+    <w:rPr>
+      <w:sz w:val="24"/>
+      <w:szCs w:val="24"/>
+    </w:rPr>
   </w:style>
   <w:style w:styleId="Date" w:type="paragraph">
     <w:name w:val="Date"/>
+    <w:basedOn w:val="Title"/>
     <w:next w:val="BodyText"/>
     <w:qFormat/>
     <w:pPr>
       <w:keepNext/>
       <w:keepLines/>
-      <w:jc w:val="center"/>
     </w:pPr>
+    <w:rPr>
+      <w:sz w:val="24"/>
+      <w:szCs w:val="24"/>
+    </w:rPr>
   </w:style>
   <w:style w:customStyle="1" w:styleId="AbstractTitle" w:type="paragraph">
     <w:name w:val="Abstract Title"/>

</xml_diff>

<commit_message>
diagrams now have a "sketchy" look; clarified the role of colliders
</commit_message>
<xml_diff>
--- a/be-less-wrong/be-less-wrong.docx
+++ b/be-less-wrong/be-less-wrong.docx
@@ -31,7 +31,7 @@
         <w:pStyle w:val="Date"/>
       </w:pPr>
       <w:r>
-        <w:t xml:space="preserve">2025-09-21</w:t>
+        <w:t xml:space="preserve">2025-12-31</w:t>
       </w:r>
     </w:p>
     <w:bookmarkStart w:id="20" w:name="cr-martinbaro"/>
@@ -337,7 +337,7 @@
       <w:r>
         <w:drawing>
           <wp:inline>
-            <wp:extent cx="2633472" cy="667512"/>
+            <wp:extent cx="2679192" cy="694944"/>
             <wp:effectExtent b="0" l="0" r="0" t="0"/>
             <wp:docPr descr="" title="" id="26" name="Picture"/>
             <a:graphic>
@@ -358,7 +358,7 @@
                   <pic:spPr bwMode="auto">
                     <a:xfrm>
                       <a:off x="0" y="0"/>
-                      <a:ext cx="2633472" cy="667512"/>
+                      <a:ext cx="2679192" cy="694944"/>
                     </a:xfrm>
                     <a:prstGeom prst="rect">
                       <a:avLst/>
@@ -655,7 +655,7 @@
       <w:r>
         <w:drawing>
           <wp:inline>
-            <wp:extent cx="2633472" cy="1655064"/>
+            <wp:extent cx="2670048" cy="1719071"/>
             <wp:effectExtent b="0" l="0" r="0" t="0"/>
             <wp:docPr descr="" title="" id="38" name="Picture"/>
             <a:graphic>
@@ -676,7 +676,7 @@
                   <pic:spPr bwMode="auto">
                     <a:xfrm>
                       <a:off x="0" y="0"/>
-                      <a:ext cx="2633472" cy="1655064"/>
+                      <a:ext cx="2670048" cy="1719071"/>
                     </a:xfrm>
                     <a:prstGeom prst="rect">
                       <a:avLst/>
@@ -2411,7 +2411,7 @@
         <w:t xml:space="preserve">(CF Westreich &amp; Greenland, 2013)</w:t>
       </w:r>
       <w:r>
-        <w:t xml:space="preserve">. Including a control variable</w:t>
+        <w:t xml:space="preserve">. Including a variable</w:t>
       </w:r>
       <w:r>
         <w:t xml:space="preserve"> </w:t>
@@ -2494,7 +2494,23 @@
         <w:t xml:space="preserve"> </w:t>
       </w:r>
       <w:r>
-        <w:t xml:space="preserve">c) may introduce additional complications</w:t>
+        <w:t xml:space="preserve">c) (i.e. a</w:t>
+      </w:r>
+      <w:r>
+        <w:t xml:space="preserve"> </w:t>
+      </w:r>
+      <w:r>
+        <w:rPr>
+          <w:i/>
+          <w:iCs/>
+        </w:rPr>
+        <w:t xml:space="preserve">collider</w:t>
+      </w:r>
+      <w:r>
+        <w:t xml:space="preserve"> </w:t>
+      </w:r>
+      <w:r>
+        <w:t xml:space="preserve">variable) may introduce additional complications that may bias results</w:t>
       </w:r>
       <w:r>
         <w:t xml:space="preserve"> </w:t>
@@ -2522,7 +2538,7 @@
         <w:t xml:space="preserve"> </w:t>
       </w:r>
       <w:r>
-        <w:t xml:space="preserve">Further, one could argue, somewhat convincingly, that an RCT (</w:t>
+        <w:t xml:space="preserve">One could argue, somewhat convincingly, that an RCT (</w:t>
       </w:r>
       <w:r>
         <w:rPr>

</xml_diff>

<commit_message>
better colors for mobile
</commit_message>
<xml_diff>
--- a/be-less-wrong/be-less-wrong.docx
+++ b/be-less-wrong/be-less-wrong.docx
@@ -31,7 +31,7 @@
         <w:pStyle w:val="Date"/>
       </w:pPr>
       <w:r>
-        <w:t xml:space="preserve">2025-12-31</w:t>
+        <w:t xml:space="preserve">2026-01-01</w:t>
       </w:r>
     </w:p>
     <w:bookmarkStart w:id="20" w:name="cr-martinbaro"/>
@@ -655,7 +655,7 @@
       <w:r>
         <w:drawing>
           <wp:inline>
-            <wp:extent cx="2670048" cy="1719071"/>
+            <wp:extent cx="2679192" cy="1709928"/>
             <wp:effectExtent b="0" l="0" r="0" t="0"/>
             <wp:docPr descr="" title="" id="38" name="Picture"/>
             <a:graphic>
@@ -676,7 +676,7 @@
                   <pic:spPr bwMode="auto">
                     <a:xfrm>
                       <a:off x="0" y="0"/>
-                      <a:ext cx="2670048" cy="1719071"/>
+                      <a:ext cx="2679192" cy="1709928"/>
                     </a:xfrm>
                     <a:prstGeom prst="rect">
                       <a:avLst/>

</xml_diff>

<commit_message>
add phrasing about how having lots of data complicates this process
</commit_message>
<xml_diff>
--- a/be-less-wrong/be-less-wrong.docx
+++ b/be-less-wrong/be-less-wrong.docx
@@ -31,7 +31,7 @@
         <w:pStyle w:val="Date"/>
       </w:pPr>
       <w:r>
-        <w:t xml:space="preserve">2026-01-01</w:t>
+        <w:t xml:space="preserve">2026-01-02</w:t>
       </w:r>
     </w:p>
     <w:bookmarkStart w:id="20" w:name="cr-martinbaro"/>
@@ -655,7 +655,7 @@
       <w:r>
         <w:drawing>
           <wp:inline>
-            <wp:extent cx="2679192" cy="1709928"/>
+            <wp:extent cx="2670048" cy="1709928"/>
             <wp:effectExtent b="0" l="0" r="0" t="0"/>
             <wp:docPr descr="" title="" id="38" name="Picture"/>
             <a:graphic>
@@ -676,7 +676,7 @@
                   <pic:spPr bwMode="auto">
                     <a:xfrm>
                       <a:off x="0" y="0"/>
-                      <a:ext cx="2679192" cy="1709928"/>
+                      <a:ext cx="2670048" cy="1709928"/>
                     </a:xfrm>
                     <a:prstGeom prst="rect">
                       <a:avLst/>
@@ -1151,7 +1151,7 @@
         <w:pStyle w:val="BodyText"/>
       </w:pPr>
       <w:r>
-        <w:t xml:space="preserve">My point? Simple models feel intuitive and have a commonsense appeal. Yet, with even slightly complicated social issues, simple models may be wrong.</w:t>
+        <w:t xml:space="preserve">My point? Simple models feel intuitive and have a commonsense appeal. Yet, with even slightly complicated social issues–especially when we have data with hundreds, or thousands, or even hundreds of thousands of cases–simple models may be wrong.</w:t>
       </w:r>
       <w:r>
         <w:t xml:space="preserve"> </w:t>

</xml_diff>

<commit_message>
added URL to author block; added citation
</commit_message>
<xml_diff>
--- a/be-less-wrong/be-less-wrong.docx
+++ b/be-less-wrong/be-less-wrong.docx
@@ -31,7 +31,7 @@
         <w:pStyle w:val="Date"/>
       </w:pPr>
       <w:r>
-        <w:t xml:space="preserve">2026-01-03</w:t>
+        <w:t xml:space="preserve">2026-01-04</w:t>
       </w:r>
     </w:p>
     <w:bookmarkStart w:id="20" w:name="cr-martinbaro"/>
@@ -655,7 +655,7 @@
       <w:r>
         <w:drawing>
           <wp:inline>
-            <wp:extent cx="2670048" cy="1709928"/>
+            <wp:extent cx="2679192" cy="1700784"/>
             <wp:effectExtent b="0" l="0" r="0" t="0"/>
             <wp:docPr descr="" title="" id="38" name="Picture"/>
             <a:graphic>
@@ -676,7 +676,7 @@
                   <pic:spPr bwMode="auto">
                     <a:xfrm>
                       <a:off x="0" y="0"/>
-                      <a:ext cx="2670048" cy="1709928"/>
+                      <a:ext cx="2679192" cy="1700784"/>
                     </a:xfrm>
                     <a:prstGeom prst="rect">
                       <a:avLst/>

</xml_diff>

<commit_message>
added material on generalizability
</commit_message>
<xml_diff>
--- a/be-less-wrong/be-less-wrong.docx
+++ b/be-less-wrong/be-less-wrong.docx
@@ -31,7 +31,7 @@
         <w:pStyle w:val="Date"/>
       </w:pPr>
       <w:r>
-        <w:t xml:space="preserve">2026-01-04</w:t>
+        <w:t xml:space="preserve">2026-02-02</w:t>
       </w:r>
     </w:p>
     <w:bookmarkStart w:id="20" w:name="cr-martinbaro"/>
@@ -655,7 +655,7 @@
       <w:r>
         <w:drawing>
           <wp:inline>
-            <wp:extent cx="2679192" cy="1700784"/>
+            <wp:extent cx="2679192" cy="1709928"/>
             <wp:effectExtent b="0" l="0" r="0" t="0"/>
             <wp:docPr descr="" title="" id="38" name="Picture"/>
             <a:graphic>
@@ -676,7 +676,7 @@
                   <pic:spPr bwMode="auto">
                     <a:xfrm>
                       <a:off x="0" y="0"/>
-                      <a:ext cx="2679192" cy="1700784"/>
+                      <a:ext cx="2679192" cy="1709928"/>
                     </a:xfrm>
                     <a:prstGeom prst="rect">
                       <a:avLst/>
@@ -1280,13 +1280,36 @@
     </w:p>
     <w:bookmarkEnd w:id="65"/>
     <w:bookmarkEnd w:id="66"/>
-    <w:bookmarkStart w:id="86" w:name="refs"/>
-    <w:bookmarkStart w:id="67" w:name="ref-Box1979"/>
+    <w:bookmarkStart w:id="91" w:name="refs"/>
+    <w:bookmarkStart w:id="67" w:name="ref-Antweiler2016"/>
     <w:p>
       <w:pPr>
         <w:pStyle w:val="Bibliography"/>
       </w:pPr>
       <w:r>
+        <w:t xml:space="preserve">Antweiler, C. (2016).</w:t>
+      </w:r>
+      <w:r>
+        <w:t xml:space="preserve"> </w:t>
+      </w:r>
+      <w:r>
+        <w:rPr>
+          <w:i/>
+          <w:iCs/>
+        </w:rPr>
+        <w:t xml:space="preserve">Our common denominator: Human universals revisited</w:t>
+      </w:r>
+      <w:r>
+        <w:t xml:space="preserve">. Berghahn.</w:t>
+      </w:r>
+    </w:p>
+    <w:bookmarkEnd w:id="67"/>
+    <w:bookmarkStart w:id="68" w:name="ref-Box1979"/>
+    <w:p>
+      <w:pPr>
+        <w:pStyle w:val="Bibliography"/>
+      </w:pPr>
+      <w:r>
         <w:t xml:space="preserve">Box, G. (1979). Robustness in the strategy of scientific model building. In R. L. Launer &amp; G. N. Wilkinson (Eds.),</w:t>
       </w:r>
       <w:r>
@@ -1303,8 +1326,8 @@
         <w:t xml:space="preserve">. Academic Press, Inc. [Harcourt Brace Jovanovich, Publishers], New York-London.</w:t>
       </w:r>
     </w:p>
-    <w:bookmarkEnd w:id="67"/>
-    <w:bookmarkStart w:id="69" w:name="ref-Button2013"/>
+    <w:bookmarkEnd w:id="68"/>
+    <w:bookmarkStart w:id="70" w:name="ref-Button2013"/>
     <w:p>
       <w:pPr>
         <w:pStyle w:val="Bibliography"/>
@@ -1341,7 +1364,7 @@
       <w:r>
         <w:t xml:space="preserve"> </w:t>
       </w:r>
-      <w:hyperlink r:id="rId68">
+      <w:hyperlink r:id="rId69">
         <w:r>
           <w:rPr>
             <w:rStyle w:val="Hyperlink"/>
@@ -1350,8 +1373,8 @@
         </w:r>
       </w:hyperlink>
     </w:p>
-    <w:bookmarkEnd w:id="69"/>
-    <w:bookmarkStart w:id="70" w:name="ref-DiezRoux2003"/>
+    <w:bookmarkEnd w:id="70"/>
+    <w:bookmarkStart w:id="71" w:name="ref-DiezRoux2003"/>
     <w:p>
       <w:pPr>
         <w:pStyle w:val="Bibliography"/>
@@ -1376,13 +1399,60 @@
         <w:t xml:space="preserve">(pp. 93–119). Kluwer Academic Publishers.</w:t>
       </w:r>
     </w:p>
-    <w:bookmarkEnd w:id="70"/>
-    <w:bookmarkStart w:id="72" w:name="ref-Elwert2014"/>
+    <w:bookmarkEnd w:id="71"/>
+    <w:bookmarkStart w:id="73" w:name="ref-Draper2022"/>
     <w:p>
       <w:pPr>
         <w:pStyle w:val="Bibliography"/>
       </w:pPr>
       <w:r>
+        <w:t xml:space="preserve">Draper, C. E., Barnett, L. M., Cook, C. J., Cuartas, J. A., Howard, S. J., McCoy, D. C., Merkley, R., Molano, A., Maldonado-Carreño, C., Obradovic, J., Scerif, G., Valentini, N. C., Venetsanou, F., &amp; Yousafzai, A. K. (2022). Publishing child development research from around the world: An unfair playing field resulting in most of the world’s child population under-represented in research.</w:t>
+      </w:r>
+      <w:r>
+        <w:t xml:space="preserve"> </w:t>
+      </w:r>
+      <w:r>
+        <w:rPr>
+          <w:i/>
+          <w:iCs/>
+        </w:rPr>
+        <w:t xml:space="preserve">Infant and Child Development</w:t>
+      </w:r>
+      <w:r>
+        <w:t xml:space="preserve">,</w:t>
+      </w:r>
+      <w:r>
+        <w:t xml:space="preserve"> </w:t>
+      </w:r>
+      <w:r>
+        <w:rPr>
+          <w:i/>
+          <w:iCs/>
+        </w:rPr>
+        <w:t xml:space="preserve">n/a</w:t>
+      </w:r>
+      <w:r>
+        <w:t xml:space="preserve">, e2375.</w:t>
+      </w:r>
+      <w:r>
+        <w:t xml:space="preserve"> </w:t>
+      </w:r>
+      <w:hyperlink r:id="rId72">
+        <w:r>
+          <w:rPr>
+            <w:rStyle w:val="Hyperlink"/>
+          </w:rPr>
+          <w:t xml:space="preserve">https://doi.org/10.1002/icd.2375</w:t>
+        </w:r>
+      </w:hyperlink>
+    </w:p>
+    <w:bookmarkEnd w:id="73"/>
+    <w:bookmarkStart w:id="75" w:name="ref-Elwert2014"/>
+    <w:p>
+      <w:pPr>
+        <w:pStyle w:val="Bibliography"/>
+      </w:pPr>
+      <w:r>
         <w:t xml:space="preserve">Elwert, F., &amp; Winship, C. (2014). Endogenous selection bias: The problem of conditioning on a collider variable.</w:t>
       </w:r>
       <w:r>
@@ -1414,7 +1484,7 @@
       <w:r>
         <w:t xml:space="preserve"> </w:t>
       </w:r>
-      <w:hyperlink r:id="rId71">
+      <w:hyperlink r:id="rId74">
         <w:r>
           <w:rPr>
             <w:rStyle w:val="Hyperlink"/>
@@ -1423,8 +1493,8 @@
         </w:r>
       </w:hyperlink>
     </w:p>
-    <w:bookmarkEnd w:id="72"/>
-    <w:bookmarkStart w:id="74" w:name="ref-Gelman2007"/>
+    <w:bookmarkEnd w:id="75"/>
+    <w:bookmarkStart w:id="77" w:name="ref-Gelman2007"/>
     <w:p>
       <w:pPr>
         <w:pStyle w:val="Bibliography"/>
@@ -1470,7 +1540,7 @@
       <w:r>
         <w:t xml:space="preserve"> </w:t>
       </w:r>
-      <w:hyperlink r:id="rId73">
+      <w:hyperlink r:id="rId76">
         <w:r>
           <w:rPr>
             <w:rStyle w:val="Hyperlink"/>
@@ -1479,8 +1549,8 @@
         </w:r>
       </w:hyperlink>
     </w:p>
-    <w:bookmarkEnd w:id="74"/>
-    <w:bookmarkStart w:id="76" w:name="ref-Hand2014"/>
+    <w:bookmarkEnd w:id="77"/>
+    <w:bookmarkStart w:id="79" w:name="ref-Hand2014"/>
     <w:p>
       <w:pPr>
         <w:pStyle w:val="Bibliography"/>
@@ -1526,7 +1596,7 @@
       <w:r>
         <w:t xml:space="preserve"> </w:t>
       </w:r>
-      <w:hyperlink r:id="rId75">
+      <w:hyperlink r:id="rId78">
         <w:r>
           <w:rPr>
             <w:rStyle w:val="Hyperlink"/>
@@ -1535,13 +1605,53 @@
         </w:r>
       </w:hyperlink>
     </w:p>
-    <w:bookmarkEnd w:id="76"/>
-    <w:bookmarkStart w:id="77" w:name="ref-MR0554183"/>
+    <w:bookmarkEnd w:id="79"/>
+    <w:bookmarkStart w:id="81" w:name="ref-Henrich2010"/>
     <w:p>
       <w:pPr>
         <w:pStyle w:val="Bibliography"/>
       </w:pPr>
       <w:r>
+        <w:t xml:space="preserve">Henrich, J., Heine, S. J., &amp; Norenzayan, A. (2010).</w:t>
+      </w:r>
+      <w:r>
+        <w:t xml:space="preserve"> </w:t>
+      </w:r>
+      <w:r>
+        <w:t xml:space="preserve">The weirdest people in the world?</w:t>
+      </w:r>
+      <w:r>
+        <w:t xml:space="preserve"> </w:t>
+      </w:r>
+      <w:r>
+        <w:rPr>
+          <w:i/>
+          <w:iCs/>
+        </w:rPr>
+        <w:t xml:space="preserve">Behavioral and Brain Sciences</w:t>
+      </w:r>
+      <w:r>
+        <w:t xml:space="preserve">.</w:t>
+      </w:r>
+      <w:r>
+        <w:t xml:space="preserve"> </w:t>
+      </w:r>
+      <w:hyperlink r:id="rId80">
+        <w:r>
+          <w:rPr>
+            <w:rStyle w:val="Hyperlink"/>
+          </w:rPr>
+          <w:t xml:space="preserve">https://doi.org/10.1017/S0140525X0999152X</w:t>
+        </w:r>
+      </w:hyperlink>
+    </w:p>
+    <w:bookmarkEnd w:id="81"/>
+    <w:bookmarkStart w:id="82" w:name="ref-MR0554183"/>
+    <w:p>
+      <w:pPr>
+        <w:pStyle w:val="Bibliography"/>
+      </w:pPr>
+      <w:r>
         <w:t xml:space="preserve">Launer, R. L., &amp; Wilkinson, G. N. (1979). Robustness in statistics. In R. L. Launer &amp; G. N. Wilkinson (Eds.),</w:t>
       </w:r>
       <w:r>
@@ -1764,8 +1874,8 @@
         <w:t xml:space="preserve">(p. xvi+296). Academic Press, Inc. [Harcourt Brace Jovanovich, Publishers], New York-London.</w:t>
       </w:r>
     </w:p>
-    <w:bookmarkEnd w:id="77"/>
-    <w:bookmarkStart w:id="78" w:name="ref-Martin-Baro1994B"/>
+    <w:bookmarkEnd w:id="82"/>
+    <w:bookmarkStart w:id="83" w:name="ref-Martin-Baro1994B"/>
     <w:p>
       <w:pPr>
         <w:pStyle w:val="Bibliography"/>
@@ -1787,8 +1897,8 @@
         <w:t xml:space="preserve">. Harvard University Press.</w:t>
       </w:r>
     </w:p>
-    <w:bookmarkEnd w:id="78"/>
-    <w:bookmarkStart w:id="80" w:name="ref-Nieuwenhuis2015"/>
+    <w:bookmarkEnd w:id="83"/>
+    <w:bookmarkStart w:id="85" w:name="ref-Nieuwenhuis2015"/>
     <w:p>
       <w:pPr>
         <w:pStyle w:val="Bibliography"/>
@@ -1825,7 +1935,7 @@
       <w:r>
         <w:t xml:space="preserve"> </w:t>
       </w:r>
-      <w:hyperlink r:id="rId79">
+      <w:hyperlink r:id="rId84">
         <w:r>
           <w:rPr>
             <w:rStyle w:val="Hyperlink"/>
@@ -1834,8 +1944,8 @@
         </w:r>
       </w:hyperlink>
     </w:p>
-    <w:bookmarkEnd w:id="80"/>
-    <w:bookmarkStart w:id="81" w:name="ref-Silverman1998"/>
+    <w:bookmarkEnd w:id="85"/>
+    <w:bookmarkStart w:id="86" w:name="ref-Silverman1998"/>
     <w:p>
       <w:pPr>
         <w:pStyle w:val="Bibliography"/>
@@ -1857,8 +1967,8 @@
         <w:t xml:space="preserve">. Oxford University Press.</w:t>
       </w:r>
     </w:p>
-    <w:bookmarkEnd w:id="81"/>
-    <w:bookmarkStart w:id="83" w:name="ref-Simpson1951"/>
+    <w:bookmarkEnd w:id="86"/>
+    <w:bookmarkStart w:id="88" w:name="ref-Simpson1951"/>
     <w:p>
       <w:pPr>
         <w:pStyle w:val="Bibliography"/>
@@ -1895,7 +2005,7 @@
       <w:r>
         <w:t xml:space="preserve"> </w:t>
       </w:r>
-      <w:hyperlink r:id="rId82">
+      <w:hyperlink r:id="rId87">
         <w:r>
           <w:rPr>
             <w:rStyle w:val="Hyperlink"/>
@@ -1904,8 +2014,8 @@
         </w:r>
       </w:hyperlink>
     </w:p>
-    <w:bookmarkEnd w:id="83"/>
-    <w:bookmarkStart w:id="85" w:name="ref-Westreich2013"/>
+    <w:bookmarkEnd w:id="88"/>
+    <w:bookmarkStart w:id="90" w:name="ref-Westreich2013"/>
     <w:p>
       <w:pPr>
         <w:pStyle w:val="Bibliography"/>
@@ -1942,7 +2052,7 @@
       <w:r>
         <w:t xml:space="preserve"> </w:t>
       </w:r>
-      <w:hyperlink r:id="rId84">
+      <w:hyperlink r:id="rId89">
         <w:r>
           <w:rPr>
             <w:rStyle w:val="Hyperlink"/>
@@ -1951,8 +2061,8 @@
         </w:r>
       </w:hyperlink>
     </w:p>
-    <w:bookmarkEnd w:id="85"/>
-    <w:bookmarkEnd w:id="86"/>
+    <w:bookmarkEnd w:id="90"/>
+    <w:bookmarkEnd w:id="91"/>
     <w:sectPr>
       <w:footnotePr>
         <w:numRestart w:val="eachSect"/>
@@ -2708,7 +2818,26 @@
         <w:t xml:space="preserve"> </w:t>
       </w:r>
       <w:r>
-        <w:t xml:space="preserve">well to other populations or people. Lastly, also not often enough acknowledged, is that the smaller samples often used in RCT’s are more likely to generate</w:t>
+        <w:t xml:space="preserve">well to other populations or people. Social resarch is increasingly aware of the need to study human phenomena with</w:t>
+      </w:r>
+      <w:r>
+        <w:t xml:space="preserve"> </w:t>
+      </w:r>
+      <w:r>
+        <w:rPr>
+          <w:i/>
+          <w:iCs/>
+        </w:rPr>
+        <w:t xml:space="preserve">diverse and cross-cultural samples of participants</w:t>
+      </w:r>
+      <w:r>
+        <w:t xml:space="preserve"> </w:t>
+      </w:r>
+      <w:r>
+        <w:t xml:space="preserve">(Antweiler, 2016; Draper et al., 2022; Henrich et al., 2010)</w:t>
+      </w:r>
+      <w:r>
+        <w:t xml:space="preserve">. Lastly, also not often enough acknowledged, is that the smaller samples often used in RCT’s are more likely to generate</w:t>
       </w:r>
       <w:r>
         <w:t xml:space="preserve"> </w:t>

</xml_diff>